<commit_message>
Documentos->Convenios: generar resolucion exenta subt 24 y otros arreglos de rendimiento
</commit_message>
<xml_diff>
--- a/public/word-template/resolucionfooter.docx
+++ b/public/word-template/resolucionfooter.docx
@@ -7,7 +7,7 @@
         <w:tabs>
           <w:tab w:val="left" w:pos="4253"/>
         </w:tabs>
-        <w:spacing w:after="240" w:line="240" w:lineRule="auto"/>
+        <w:spacing w:after="240" w:line="276" w:lineRule="auto"/>
         <w:jc w:val="both"/>
         <w:rPr>
           <w:rFonts w:cstheme="minorHAnsi"/>
@@ -22,12 +22,10 @@
         <w:tabs>
           <w:tab w:val="left" w:pos="4253"/>
         </w:tabs>
-        <w:spacing w:after="240" w:line="240" w:lineRule="auto"/>
+        <w:spacing w:after="240" w:line="276" w:lineRule="auto"/>
         <w:jc w:val="both"/>
         <w:rPr>
           <w:rFonts w:cstheme="minorHAnsi"/>
-          <w:sz w:val="20"/>
-          <w:szCs w:val="20"/>
         </w:rPr>
       </w:pPr>
       <w:r>
@@ -42,35 +40,239 @@
         <w:rPr>
           <w:rFonts w:cstheme="minorHAnsi"/>
           <w:b/>
-          <w:sz w:val="20"/>
-          <w:szCs w:val="20"/>
         </w:rPr>
-        <w:t>3.-IMPÚTESE</w:t>
+        <w:t>3.-</w:t>
       </w:r>
       <w:r>
         <w:rPr>
           <w:rFonts w:cstheme="minorHAnsi"/>
-          <w:sz w:val="20"/>
-          <w:szCs w:val="20"/>
+          <w:b/>
         </w:rPr>
-        <w:t xml:space="preserve"> el gasto que irrogue el presente Convenio al ítem </w:t>
+        <w:t xml:space="preserve"> </w:t>
       </w:r>
       <w:r>
         <w:rPr>
           <w:rFonts w:cstheme="minorHAnsi"/>
-          <w:sz w:val="20"/>
-          <w:szCs w:val="20"/>
-          <w:highlight w:val="yellow"/>
+          <w:b/>
         </w:rPr>
-        <w:t>24-03 298-002</w:t>
+        <w:t>IMPÚTESE</w:t>
       </w:r>
       <w:r>
         <w:rPr>
           <w:rFonts w:cstheme="minorHAnsi"/>
-          <w:sz w:val="20"/>
-          <w:szCs w:val="20"/>
         </w:rPr>
-        <w:t xml:space="preserve"> “Reforzamiento Municipal del Presupuesto del Servicio de Salud” del presupuesto del Servicio de Salud de Iquique.</w:t>
+        <w:t xml:space="preserve"> el gasto que irrogue el presente Convenio</w:t>
+      </w:r>
+      <w:r>
+        <w:rPr>
+          <w:rFonts w:cstheme="minorHAnsi"/>
+        </w:rPr>
+        <w:t xml:space="preserve"> de Ejecución correspondiente al </w:t>
+      </w:r>
+      <w:r>
+        <w:rPr>
+          <w:rFonts w:cstheme="minorHAnsi"/>
+          <w:b/>
+        </w:rPr>
+        <w:t xml:space="preserve">“Programa </w:t>
+      </w:r>
+      <w:r>
+        <w:rPr>
+          <w:rFonts w:ascii="Calibri" w:hAnsi="Calibri" w:cs="Calibri"/>
+          <w:b/>
+          <w:bCs/>
+          <w:highlight w:val="green"/>
+        </w:rPr>
+        <w:t>${programa}</w:t>
+      </w:r>
+      <w:r>
+        <w:rPr>
+          <w:rFonts w:ascii="Calibri" w:hAnsi="Calibri" w:cs="Calibri"/>
+          <w:b/>
+          <w:bCs/>
+        </w:rPr>
+        <w:t xml:space="preserve"> año </w:t>
+      </w:r>
+      <w:r>
+        <w:rPr>
+          <w:rFonts w:ascii="Calibri" w:hAnsi="Calibri" w:cs="Calibri"/>
+          <w:b/>
+          <w:bCs/>
+          <w:highlight w:val="green"/>
+        </w:rPr>
+        <w:t>${</w:t>
+      </w:r>
+      <w:r>
+        <w:rPr>
+          <w:rFonts w:ascii="Calibri" w:hAnsi="Calibri" w:cs="Calibri"/>
+          <w:b/>
+          <w:bCs/>
+          <w:highlight w:val="green"/>
+        </w:rPr>
+        <w:t>p</w:t>
+      </w:r>
+      <w:r>
+        <w:rPr>
+          <w:rFonts w:ascii="Calibri" w:hAnsi="Calibri" w:cs="Calibri"/>
+          <w:b/>
+          <w:bCs/>
+          <w:highlight w:val="green"/>
+        </w:rPr>
+        <w:t>eriodo</w:t>
+      </w:r>
+      <w:r>
+        <w:rPr>
+          <w:rFonts w:ascii="Calibri" w:hAnsi="Calibri" w:cs="Calibri"/>
+          <w:b/>
+          <w:bCs/>
+          <w:highlight w:val="green"/>
+        </w:rPr>
+        <w:t>Convenio</w:t>
+      </w:r>
+      <w:r>
+        <w:rPr>
+          <w:rFonts w:ascii="Calibri" w:hAnsi="Calibri" w:cs="Calibri"/>
+          <w:b/>
+          <w:bCs/>
+          <w:highlight w:val="green"/>
+        </w:rPr>
+        <w:t>}</w:t>
+      </w:r>
+      <w:r>
+        <w:rPr>
+          <w:rFonts w:ascii="Calibri" w:hAnsi="Calibri" w:cs="Calibri"/>
+          <w:b/>
+          <w:bCs/>
+        </w:rPr>
+        <w:t xml:space="preserve"> entre el Servicio de Salud </w:t>
+      </w:r>
+      <w:r>
+        <w:rPr>
+          <w:rFonts w:ascii="Calibri" w:hAnsi="Calibri" w:cs="Calibri"/>
+          <w:b/>
+          <w:bCs/>
+        </w:rPr>
+        <w:t xml:space="preserve">Iquique </w:t>
+      </w:r>
+      <w:r>
+        <w:rPr>
+          <w:rFonts w:ascii="Calibri" w:hAnsi="Calibri" w:cs="Calibri"/>
+          <w:b/>
+          <w:bCs/>
+        </w:rPr>
+        <w:t xml:space="preserve">y la </w:t>
+      </w:r>
+      <w:r>
+        <w:rPr>
+          <w:rFonts w:ascii="Calibri" w:hAnsi="Calibri" w:cs="Calibri"/>
+          <w:b/>
+          <w:bCs/>
+          <w:highlight w:val="yellow"/>
+        </w:rPr>
+        <w:t>${ilustreTitulo}</w:t>
+      </w:r>
+      <w:r>
+        <w:rPr>
+          <w:rFonts w:ascii="Calibri" w:hAnsi="Calibri" w:cs="Calibri"/>
+          <w:b/>
+          <w:bCs/>
+        </w:rPr>
+        <w:t xml:space="preserve"> Municipalidad de </w:t>
+      </w:r>
+      <w:r>
+        <w:rPr>
+          <w:rFonts w:ascii="Calibri" w:hAnsi="Calibri" w:cs="Calibri"/>
+          <w:b/>
+          <w:bCs/>
+          <w:highlight w:val="green"/>
+        </w:rPr>
+        <w:t>${comuna}</w:t>
+      </w:r>
+      <w:r>
+        <w:rPr>
+          <w:rFonts w:cstheme="minorHAnsi"/>
+          <w:b/>
+        </w:rPr>
+        <w:t xml:space="preserve">” </w:t>
+      </w:r>
+      <w:r>
+        <w:rPr>
+          <w:rFonts w:cstheme="minorHAnsi"/>
+        </w:rPr>
+        <w:t xml:space="preserve">al ítem </w:t>
+      </w:r>
+      <w:r>
+        <w:rPr>
+          <w:rFonts w:cstheme="minorHAnsi"/>
+          <w:highlight w:val="yellow"/>
+        </w:rPr>
+        <w:t>24-03</w:t>
+      </w:r>
+      <w:r>
+        <w:rPr>
+          <w:rFonts w:cstheme="minorHAnsi"/>
+          <w:highlight w:val="yellow"/>
+        </w:rPr>
+        <w:t>-</w:t>
+      </w:r>
+      <w:r>
+        <w:rPr>
+          <w:rFonts w:cstheme="minorHAnsi"/>
+          <w:highlight w:val="yellow"/>
+        </w:rPr>
+        <w:t>298-002</w:t>
+      </w:r>
+      <w:r>
+        <w:rPr>
+          <w:rFonts w:cstheme="minorHAnsi"/>
+        </w:rPr>
+        <w:t xml:space="preserve"> </w:t>
+      </w:r>
+      <w:r>
+        <w:rPr>
+          <w:rFonts w:cstheme="minorHAnsi"/>
+          <w:b/>
+          <w:bCs/>
+        </w:rPr>
+        <w:t>“Reforzamiento Municipal del Presupuesto del Servicio de Salud</w:t>
+      </w:r>
+      <w:r>
+        <w:rPr>
+          <w:rFonts w:cstheme="minorHAnsi"/>
+          <w:b/>
+          <w:bCs/>
+        </w:rPr>
+        <w:t xml:space="preserve"> </w:t>
+      </w:r>
+      <w:r>
+        <w:rPr>
+          <w:rFonts w:cstheme="minorHAnsi"/>
+          <w:b/>
+          <w:bCs/>
+        </w:rPr>
+        <w:t xml:space="preserve">Iquique </w:t>
+      </w:r>
+      <w:r>
+        <w:rPr>
+          <w:rFonts w:cstheme="minorHAnsi"/>
+          <w:b/>
+          <w:bCs/>
+        </w:rPr>
+        <w:t>vigente</w:t>
+      </w:r>
+      <w:r>
+        <w:rPr>
+          <w:rFonts w:cstheme="minorHAnsi"/>
+          <w:b/>
+          <w:bCs/>
+        </w:rPr>
+        <w:t>”</w:t>
+      </w:r>
+      <w:r>
+        <w:rPr>
+          <w:rFonts w:cstheme="minorHAnsi"/>
+        </w:rPr>
+        <w:t>.</w:t>
       </w:r>
     </w:p>
     <w:p>
@@ -82,10 +284,41 @@
         <w:jc w:val="both"/>
         <w:rPr>
           <w:rFonts w:cstheme="minorHAnsi"/>
-          <w:sz w:val="20"/>
-          <w:szCs w:val="20"/>
         </w:rPr>
       </w:pPr>
+    </w:p>
+    <w:p>
+      <w:pPr>
+        <w:tabs>
+          <w:tab w:val="left" w:pos="4253"/>
+        </w:tabs>
+        <w:spacing w:after="0" w:line="240" w:lineRule="auto"/>
+        <w:jc w:val="both"/>
+        <w:rPr>
+          <w:rFonts w:cstheme="minorHAnsi"/>
+          <w:b/>
+        </w:rPr>
+      </w:pPr>
+      <w:r>
+        <w:rPr>
+          <w:rFonts w:cstheme="minorHAnsi"/>
+        </w:rPr>
+        <w:tab/>
+      </w:r>
+      <w:r>
+        <w:rPr>
+          <w:rFonts w:cstheme="minorHAnsi"/>
+          <w:b/>
+        </w:rPr>
+        <w:t>ANÓTESE, COMUNÍQUESE, ARCHÍVESE.</w:t>
+      </w:r>
+      <w:r>
+        <w:rPr>
+          <w:rFonts w:cstheme="minorHAnsi"/>
+          <w:b/>
+        </w:rPr>
+        <w:t xml:space="preserve"> </w:t>
+      </w:r>
     </w:p>
     <w:p>
       <w:pPr>
@@ -101,32 +334,6 @@
           <w:szCs w:val="20"/>
         </w:rPr>
       </w:pPr>
-      <w:r>
-        <w:rPr>
-          <w:rFonts w:cstheme="minorHAnsi"/>
-          <w:sz w:val="20"/>
-          <w:szCs w:val="20"/>
-        </w:rPr>
-        <w:tab/>
-      </w:r>
-      <w:r>
-        <w:rPr>
-          <w:rFonts w:cstheme="minorHAnsi"/>
-          <w:b/>
-          <w:sz w:val="20"/>
-          <w:szCs w:val="20"/>
-        </w:rPr>
-        <w:t>ANÓTESE, COMUNÍQUESE, ARCHÍVESE.</w:t>
-      </w:r>
-      <w:r>
-        <w:rPr>
-          <w:rFonts w:cstheme="minorHAnsi"/>
-          <w:b/>
-          <w:sz w:val="20"/>
-          <w:szCs w:val="20"/>
-        </w:rPr>
-        <w:t xml:space="preserve"> </w:t>
-      </w:r>
     </w:p>
     <w:p>
       <w:pPr>
@@ -236,10 +443,1463 @@
     <w:p>
       <w:pPr>
         <w:tabs>
-          <w:tab w:val="left" w:pos="4253"/>
+          <w:tab w:val="left" w:pos="-720"/>
+          <w:tab w:val="left" w:pos="0"/>
         </w:tabs>
-        <w:spacing w:after="0" w:line="240" w:lineRule="auto"/>
-        <w:jc w:val="both"/>
+        <w:suppressAutoHyphens/>
+        <w:ind w:right="312"/>
+        <w:jc w:val="center"/>
+        <w:rPr>
+          <w:rFonts w:ascii="Calibri" w:hAnsi="Calibri" w:cs="Arial"/>
+          <w:b/>
+          <w:bCs/>
+          <w:spacing w:val="-3"/>
+          <w:w w:val="90"/>
+          <w:highlight w:val="green"/>
+          <w:lang w:val="pt-PT"/>
+        </w:rPr>
+      </w:pPr>
+      <w:r>
+        <w:rPr>
+          <w:rFonts w:ascii="Calibri" w:hAnsi="Calibri" w:cs="Arial"/>
+          <w:b/>
+          <w:bCs/>
+          <w:w w:val="90"/>
+          <w:lang w:val="pt-PT"/>
+        </w:rPr>
+        <w:t xml:space="preserve">      </w:t>
+      </w:r>
+      <w:r>
+        <w:rPr>
+          <w:rFonts w:ascii="Calibri" w:hAnsi="Calibri" w:cs="Arial"/>
+          <w:b/>
+          <w:bCs/>
+          <w:w w:val="90"/>
+          <w:highlight w:val="green"/>
+          <w:lang w:val="pt-PT"/>
+        </w:rPr>
+        <w:t>${director}</w:t>
+      </w:r>
+    </w:p>
+    <w:p>
+      <w:pPr>
+        <w:tabs>
+          <w:tab w:val="left" w:pos="-720"/>
+          <w:tab w:val="left" w:pos="0"/>
+        </w:tabs>
+        <w:suppressAutoHyphens/>
+        <w:ind w:right="312"/>
+        <w:jc w:val="center"/>
+        <w:rPr>
+          <w:rFonts w:ascii="Calibri" w:hAnsi="Calibri" w:cs="Arial"/>
+          <w:b/>
+          <w:bCs/>
+          <w:spacing w:val="-3"/>
+          <w:w w:val="90"/>
+          <w:lang w:val="pt-PT"/>
+        </w:rPr>
+      </w:pPr>
+      <w:r>
+        <w:rPr>
+          <w:rFonts w:ascii="Calibri" w:hAnsi="Calibri" w:cs="Arial"/>
+          <w:b/>
+          <w:bCs/>
+          <w:spacing w:val="-3"/>
+          <w:w w:val="90"/>
+          <w:highlight w:val="green"/>
+          <w:lang w:val="pt-PT"/>
+        </w:rPr>
+        <w:t xml:space="preserve">    </w:t>
+      </w:r>
+      <w:r>
+        <w:rPr>
+          <w:rFonts w:ascii="Calibri" w:hAnsi="Calibri" w:cs="Arial"/>
+          <w:b/>
+          <w:bCs/>
+          <w:spacing w:val="-3"/>
+          <w:w w:val="90"/>
+          <w:highlight w:val="green"/>
+          <w:lang w:val="pt-PT"/>
+        </w:rPr>
+        <w:t>${directorApelativo}</w:t>
+      </w:r>
+    </w:p>
+    <w:p>
+      <w:pPr>
+        <w:ind w:right="312"/>
+        <w:jc w:val="center"/>
+        <w:rPr>
+          <w:rFonts w:ascii="Calibri" w:hAnsi="Calibri" w:cs="Arial"/>
+          <w:b/>
+          <w:bCs/>
+          <w:spacing w:val="-3"/>
+          <w:w w:val="90"/>
+          <w:lang w:val="es-ES_tradnl"/>
+        </w:rPr>
+      </w:pPr>
+      <w:r>
+        <w:rPr>
+          <w:rFonts w:ascii="Calibri" w:hAnsi="Calibri" w:cs="Arial"/>
+          <w:b/>
+          <w:bCs/>
+          <w:spacing w:val="-3"/>
+          <w:w w:val="90"/>
+          <w:lang w:val="es-ES_tradnl"/>
+        </w:rPr>
+        <w:t xml:space="preserve">          SERVICIO DE SALUD DE  IQUIQUE</w:t>
+      </w:r>
+    </w:p>
+    <w:p>
+      <w:pPr>
+        <w:ind w:right="312"/>
+        <w:jc w:val="center"/>
+        <w:rPr>
+          <w:rFonts w:ascii="Calibri" w:hAnsi="Calibri" w:cs="Arial"/>
+          <w:b/>
+          <w:bCs/>
+          <w:spacing w:val="-3"/>
+          <w:w w:val="90"/>
+          <w:lang w:val="es-ES_tradnl"/>
+        </w:rPr>
+      </w:pPr>
+    </w:p>
+    <w:p>
+      <w:pPr>
+        <w:ind w:right="312"/>
+        <w:rPr>
+          <w:rFonts w:ascii="Calibri" w:hAnsi="Calibri" w:cs="Arial"/>
+          <w:b/>
+          <w:bCs/>
+          <w:spacing w:val="-3"/>
+          <w:w w:val="90"/>
+          <w:sz w:val="18"/>
+          <w:szCs w:val="18"/>
+          <w:lang w:val="es-ES_tradnl"/>
+        </w:rPr>
+      </w:pPr>
+    </w:p>
+    <w:tbl>
+      <w:tblPr>
+        <w:tblpPr w:leftFromText="141" w:rightFromText="141" w:vertAnchor="text" w:horzAnchor="margin" w:tblpY="-99"/>
+        <w:tblOverlap w:val="never"/>
+        <w:tblW w:w="5812" w:type="dxa"/>
+        <w:tblBorders>
+          <w:top w:val="single" w:sz="4" w:space="0" w:color="auto"/>
+          <w:left w:val="single" w:sz="4" w:space="0" w:color="auto"/>
+          <w:bottom w:val="single" w:sz="4" w:space="0" w:color="auto"/>
+          <w:right w:val="single" w:sz="4" w:space="0" w:color="auto"/>
+          <w:insideH w:val="single" w:sz="4" w:space="0" w:color="auto"/>
+          <w:insideV w:val="single" w:sz="4" w:space="0" w:color="auto"/>
+        </w:tblBorders>
+        <w:tblLayout w:type="fixed"/>
+        <w:tblLook w:val="04A0" w:firstRow="1" w:lastRow="0" w:firstColumn="1" w:lastColumn="0" w:noHBand="0" w:noVBand="1"/>
+      </w:tblPr>
+      <w:tblGrid>
+        <w:gridCol w:w="2830"/>
+        <w:gridCol w:w="856"/>
+        <w:gridCol w:w="2126"/>
+      </w:tblGrid>
+      <w:tr>
+        <w:trPr>
+          <w:trHeight w:val="166"/>
+        </w:trPr>
+        <w:tc>
+          <w:tcPr>
+            <w:tcW w:w="2830" w:type="dxa"/>
+            <w:tcBorders>
+              <w:top w:val="nil"/>
+              <w:left w:val="nil"/>
+              <w:bottom w:val="single" w:sz="4" w:space="0" w:color="auto"/>
+              <w:right w:val="single" w:sz="4" w:space="0" w:color="auto"/>
+            </w:tcBorders>
+            <w:shd w:val="clear" w:color="auto" w:fill="auto"/>
+          </w:tcPr>
+          <w:p>
+            <w:pPr>
+              <w:rPr>
+                <w:rFonts w:ascii="Calibri" w:hAnsi="Calibri" w:cs="Calibri"/>
+                <w:b/>
+                <w:sz w:val="16"/>
+                <w:u w:val="single"/>
+              </w:rPr>
+            </w:pPr>
+          </w:p>
+        </w:tc>
+        <w:tc>
+          <w:tcPr>
+            <w:tcW w:w="856" w:type="dxa"/>
+            <w:tcBorders>
+              <w:left w:val="single" w:sz="4" w:space="0" w:color="auto"/>
+            </w:tcBorders>
+            <w:shd w:val="clear" w:color="auto" w:fill="auto"/>
+            <w:vAlign w:val="center"/>
+          </w:tcPr>
+          <w:p>
+            <w:pPr>
+              <w:jc w:val="center"/>
+              <w:rPr>
+                <w:rFonts w:ascii="Calibri" w:hAnsi="Calibri" w:cs="Calibri"/>
+                <w:b/>
+                <w:sz w:val="16"/>
+              </w:rPr>
+            </w:pPr>
+            <w:r>
+              <w:rPr>
+                <w:rFonts w:ascii="Calibri" w:hAnsi="Calibri" w:cs="Calibri"/>
+                <w:b/>
+                <w:sz w:val="16"/>
+              </w:rPr>
+              <w:t>Iniciales Nombre</w:t>
+            </w:r>
+          </w:p>
+        </w:tc>
+        <w:tc>
+          <w:tcPr>
+            <w:tcW w:w="2126" w:type="dxa"/>
+            <w:shd w:val="clear" w:color="auto" w:fill="auto"/>
+            <w:vAlign w:val="center"/>
+          </w:tcPr>
+          <w:p>
+            <w:pPr>
+              <w:jc w:val="center"/>
+              <w:rPr>
+                <w:rFonts w:ascii="Calibri" w:hAnsi="Calibri" w:cs="Calibri"/>
+                <w:b/>
+                <w:sz w:val="16"/>
+              </w:rPr>
+            </w:pPr>
+            <w:r>
+              <w:rPr>
+                <w:rFonts w:ascii="Calibri" w:hAnsi="Calibri" w:cs="Calibri"/>
+                <w:b/>
+                <w:sz w:val="16"/>
+              </w:rPr>
+              <w:t>Firma</w:t>
+            </w:r>
+          </w:p>
+        </w:tc>
+      </w:tr>
+      <w:tr>
+        <w:trPr>
+          <w:trHeight w:val="301"/>
+        </w:trPr>
+        <w:tc>
+          <w:tcPr>
+            <w:tcW w:w="2830" w:type="dxa"/>
+            <w:shd w:val="clear" w:color="auto" w:fill="auto"/>
+          </w:tcPr>
+          <w:p>
+            <w:pPr>
+              <w:rPr>
+                <w:rFonts w:ascii="Calibri" w:hAnsi="Calibri" w:cs="Calibri"/>
+                <w:sz w:val="16"/>
+              </w:rPr>
+            </w:pPr>
+            <w:r>
+              <w:rPr>
+                <w:rFonts w:ascii="Calibri" w:hAnsi="Calibri" w:cs="Calibri"/>
+                <w:sz w:val="16"/>
+              </w:rPr>
+              <w:t>Subdirección de Gestión Asistencial</w:t>
+            </w:r>
+          </w:p>
+        </w:tc>
+        <w:tc>
+          <w:tcPr>
+            <w:tcW w:w="856" w:type="dxa"/>
+            <w:shd w:val="clear" w:color="auto" w:fill="auto"/>
+          </w:tcPr>
+          <w:p>
+            <w:pPr>
+              <w:rPr>
+                <w:rFonts w:ascii="Calibri" w:hAnsi="Calibri" w:cs="Calibri"/>
+                <w:sz w:val="16"/>
+              </w:rPr>
+            </w:pPr>
+          </w:p>
+        </w:tc>
+        <w:tc>
+          <w:tcPr>
+            <w:tcW w:w="2126" w:type="dxa"/>
+            <w:shd w:val="clear" w:color="auto" w:fill="auto"/>
+          </w:tcPr>
+          <w:p>
+            <w:pPr>
+              <w:rPr>
+                <w:rFonts w:ascii="Calibri" w:hAnsi="Calibri" w:cs="Calibri"/>
+                <w:sz w:val="16"/>
+              </w:rPr>
+            </w:pPr>
+          </w:p>
+        </w:tc>
+      </w:tr>
+      <w:tr>
+        <w:trPr>
+          <w:trHeight w:val="275"/>
+        </w:trPr>
+        <w:tc>
+          <w:tcPr>
+            <w:tcW w:w="2830" w:type="dxa"/>
+            <w:shd w:val="clear" w:color="auto" w:fill="auto"/>
+          </w:tcPr>
+          <w:p>
+            <w:pPr>
+              <w:rPr>
+                <w:rFonts w:ascii="Calibri" w:hAnsi="Calibri" w:cs="Calibri"/>
+                <w:sz w:val="16"/>
+              </w:rPr>
+            </w:pPr>
+            <w:r>
+              <w:rPr>
+                <w:rFonts w:ascii="Calibri" w:hAnsi="Calibri" w:cs="Calibri"/>
+                <w:sz w:val="16"/>
+              </w:rPr>
+              <w:t>Departamento Asesoría Jurídica</w:t>
+            </w:r>
+          </w:p>
+        </w:tc>
+        <w:tc>
+          <w:tcPr>
+            <w:tcW w:w="856" w:type="dxa"/>
+            <w:shd w:val="clear" w:color="auto" w:fill="auto"/>
+          </w:tcPr>
+          <w:p>
+            <w:pPr>
+              <w:rPr>
+                <w:rFonts w:ascii="Calibri" w:hAnsi="Calibri" w:cs="Calibri"/>
+                <w:sz w:val="16"/>
+              </w:rPr>
+            </w:pPr>
+            <w:r>
+              <w:rPr>
+                <w:rFonts w:ascii="Calibri" w:hAnsi="Calibri" w:cs="Calibri"/>
+                <w:sz w:val="16"/>
+              </w:rPr>
+              <w:t>CHO</w:t>
+            </w:r>
+          </w:p>
+        </w:tc>
+        <w:tc>
+          <w:tcPr>
+            <w:tcW w:w="2126" w:type="dxa"/>
+            <w:shd w:val="clear" w:color="auto" w:fill="auto"/>
+          </w:tcPr>
+          <w:p>
+            <w:pPr>
+              <w:rPr>
+                <w:rFonts w:ascii="Calibri" w:hAnsi="Calibri" w:cs="Calibri"/>
+                <w:sz w:val="16"/>
+                <w:u w:val="single"/>
+              </w:rPr>
+            </w:pPr>
+          </w:p>
+        </w:tc>
+      </w:tr>
+      <w:tr>
+        <w:trPr>
+          <w:trHeight w:val="275"/>
+        </w:trPr>
+        <w:tc>
+          <w:tcPr>
+            <w:tcW w:w="2830" w:type="dxa"/>
+            <w:shd w:val="clear" w:color="auto" w:fill="auto"/>
+          </w:tcPr>
+          <w:p>
+            <w:pPr>
+              <w:rPr>
+                <w:rFonts w:ascii="Calibri" w:hAnsi="Calibri" w:cs="Calibri"/>
+                <w:sz w:val="16"/>
+              </w:rPr>
+            </w:pPr>
+            <w:r>
+              <w:rPr>
+                <w:rFonts w:ascii="Calibri" w:hAnsi="Calibri" w:cs="Calibri"/>
+                <w:sz w:val="16"/>
+              </w:rPr>
+              <w:t>Dpto. Gestión Financiera</w:t>
+            </w:r>
+          </w:p>
+        </w:tc>
+        <w:tc>
+          <w:tcPr>
+            <w:tcW w:w="856" w:type="dxa"/>
+            <w:shd w:val="clear" w:color="auto" w:fill="auto"/>
+          </w:tcPr>
+          <w:p>
+            <w:pPr>
+              <w:rPr>
+                <w:rFonts w:ascii="Calibri" w:hAnsi="Calibri" w:cs="Calibri"/>
+                <w:sz w:val="16"/>
+              </w:rPr>
+            </w:pPr>
+          </w:p>
+        </w:tc>
+        <w:tc>
+          <w:tcPr>
+            <w:tcW w:w="2126" w:type="dxa"/>
+            <w:shd w:val="clear" w:color="auto" w:fill="auto"/>
+          </w:tcPr>
+          <w:p>
+            <w:pPr>
+              <w:rPr>
+                <w:rFonts w:ascii="Calibri" w:hAnsi="Calibri" w:cs="Calibri"/>
+                <w:sz w:val="16"/>
+              </w:rPr>
+            </w:pPr>
+          </w:p>
+        </w:tc>
+      </w:tr>
+      <w:tr>
+        <w:trPr>
+          <w:trHeight w:val="255"/>
+        </w:trPr>
+        <w:tc>
+          <w:tcPr>
+            <w:tcW w:w="2830" w:type="dxa"/>
+            <w:shd w:val="clear" w:color="auto" w:fill="auto"/>
+          </w:tcPr>
+          <w:p>
+            <w:pPr>
+              <w:rPr>
+                <w:rFonts w:ascii="Calibri" w:hAnsi="Calibri" w:cs="Calibri"/>
+                <w:sz w:val="16"/>
+              </w:rPr>
+            </w:pPr>
+            <w:r>
+              <w:rPr>
+                <w:rFonts w:ascii="Calibri" w:hAnsi="Calibri" w:cs="Calibri"/>
+                <w:sz w:val="16"/>
+              </w:rPr>
+              <w:t xml:space="preserve">Dpto. Atención Primaria </w:t>
+            </w:r>
+          </w:p>
+        </w:tc>
+        <w:tc>
+          <w:tcPr>
+            <w:tcW w:w="856" w:type="dxa"/>
+            <w:shd w:val="clear" w:color="auto" w:fill="auto"/>
+          </w:tcPr>
+          <w:p>
+            <w:pPr>
+              <w:rPr>
+                <w:rFonts w:ascii="Calibri" w:hAnsi="Calibri" w:cs="Calibri"/>
+                <w:b/>
+                <w:sz w:val="16"/>
+                <w:u w:val="single"/>
+              </w:rPr>
+            </w:pPr>
+          </w:p>
+        </w:tc>
+        <w:tc>
+          <w:tcPr>
+            <w:tcW w:w="2126" w:type="dxa"/>
+            <w:shd w:val="clear" w:color="auto" w:fill="auto"/>
+          </w:tcPr>
+          <w:p>
+            <w:pPr>
+              <w:rPr>
+                <w:rFonts w:ascii="Calibri" w:hAnsi="Calibri" w:cs="Calibri"/>
+                <w:b/>
+                <w:sz w:val="16"/>
+                <w:u w:val="single"/>
+              </w:rPr>
+            </w:pPr>
+          </w:p>
+        </w:tc>
+      </w:tr>
+      <w:tr>
+        <w:trPr>
+          <w:trHeight w:val="275"/>
+        </w:trPr>
+        <w:tc>
+          <w:tcPr>
+            <w:tcW w:w="2830" w:type="dxa"/>
+            <w:shd w:val="clear" w:color="auto" w:fill="auto"/>
+          </w:tcPr>
+          <w:p>
+            <w:pPr>
+              <w:rPr>
+                <w:rFonts w:ascii="Calibri" w:hAnsi="Calibri" w:cs="Calibri"/>
+                <w:sz w:val="16"/>
+              </w:rPr>
+            </w:pPr>
+            <w:r>
+              <w:rPr>
+                <w:rFonts w:ascii="Calibri" w:hAnsi="Calibri" w:cs="Calibri"/>
+                <w:sz w:val="16"/>
+              </w:rPr>
+              <w:t>Referente Programa</w:t>
+            </w:r>
+          </w:p>
+        </w:tc>
+        <w:tc>
+          <w:tcPr>
+            <w:tcW w:w="856" w:type="dxa"/>
+            <w:shd w:val="clear" w:color="auto" w:fill="auto"/>
+          </w:tcPr>
+          <w:p>
+            <w:pPr>
+              <w:rPr>
+                <w:rFonts w:ascii="Calibri" w:hAnsi="Calibri" w:cs="Calibri"/>
+                <w:b/>
+                <w:sz w:val="16"/>
+                <w:u w:val="single"/>
+              </w:rPr>
+            </w:pPr>
+          </w:p>
+        </w:tc>
+        <w:tc>
+          <w:tcPr>
+            <w:tcW w:w="2126" w:type="dxa"/>
+          </w:tcPr>
+          <w:p>
+            <w:pPr>
+              <w:rPr>
+                <w:rFonts w:ascii="Calibri" w:hAnsi="Calibri" w:cs="Calibri"/>
+                <w:b/>
+                <w:sz w:val="16"/>
+                <w:u w:val="single"/>
+              </w:rPr>
+            </w:pPr>
+          </w:p>
+        </w:tc>
+      </w:tr>
+    </w:tbl>
+    <w:p>
+      <w:pPr>
+        <w:ind w:right="312"/>
+        <w:rPr>
+          <w:rFonts w:ascii="Calibri" w:hAnsi="Calibri" w:cs="Arial"/>
+          <w:b/>
+          <w:bCs/>
+          <w:spacing w:val="-3"/>
+          <w:w w:val="90"/>
+          <w:sz w:val="18"/>
+          <w:szCs w:val="18"/>
+        </w:rPr>
+      </w:pPr>
+    </w:p>
+    <w:p>
+      <w:pPr>
+        <w:ind w:right="312"/>
+        <w:rPr>
+          <w:rFonts w:ascii="Calibri" w:hAnsi="Calibri" w:cs="Arial"/>
+          <w:b/>
+          <w:bCs/>
+          <w:spacing w:val="-3"/>
+          <w:w w:val="90"/>
+          <w:sz w:val="18"/>
+          <w:szCs w:val="18"/>
+          <w:lang w:val="es-ES_tradnl"/>
+        </w:rPr>
+      </w:pPr>
+    </w:p>
+    <w:p>
+      <w:pPr>
+        <w:ind w:right="312"/>
+        <w:rPr>
+          <w:rFonts w:ascii="Calibri" w:hAnsi="Calibri" w:cs="Arial"/>
+          <w:b/>
+          <w:bCs/>
+          <w:spacing w:val="-3"/>
+          <w:w w:val="90"/>
+          <w:sz w:val="18"/>
+          <w:szCs w:val="18"/>
+          <w:lang w:val="es-ES_tradnl"/>
+        </w:rPr>
+      </w:pPr>
+    </w:p>
+    <w:p>
+      <w:pPr>
+        <w:ind w:right="312"/>
+        <w:rPr>
+          <w:rFonts w:ascii="Calibri" w:hAnsi="Calibri" w:cs="Arial"/>
+          <w:b/>
+          <w:bCs/>
+          <w:spacing w:val="-3"/>
+          <w:w w:val="90"/>
+          <w:sz w:val="18"/>
+          <w:szCs w:val="18"/>
+          <w:lang w:val="es-ES_tradnl"/>
+        </w:rPr>
+      </w:pPr>
+    </w:p>
+    <w:p>
+      <w:pPr>
+        <w:ind w:right="312"/>
+        <w:rPr>
+          <w:rFonts w:ascii="Calibri" w:hAnsi="Calibri" w:cs="Arial"/>
+          <w:b/>
+          <w:bCs/>
+          <w:spacing w:val="-3"/>
+          <w:w w:val="90"/>
+          <w:sz w:val="18"/>
+          <w:szCs w:val="18"/>
+          <w:lang w:val="es-ES_tradnl"/>
+        </w:rPr>
+      </w:pPr>
+    </w:p>
+    <w:p>
+      <w:pPr>
+        <w:ind w:right="312"/>
+        <w:rPr>
+          <w:rFonts w:ascii="Calibri" w:hAnsi="Calibri" w:cs="Arial"/>
+          <w:b/>
+          <w:bCs/>
+          <w:spacing w:val="-3"/>
+          <w:w w:val="90"/>
+          <w:sz w:val="18"/>
+          <w:szCs w:val="18"/>
+          <w:lang w:val="es-ES_tradnl"/>
+        </w:rPr>
+      </w:pPr>
+    </w:p>
+    <w:p>
+      <w:pPr>
+        <w:ind w:right="312"/>
+        <w:jc w:val="center"/>
+        <w:rPr>
+          <w:rFonts w:ascii="Calibri" w:hAnsi="Calibri" w:cs="Arial"/>
+          <w:b/>
+          <w:bCs/>
+          <w:spacing w:val="-3"/>
+          <w:w w:val="90"/>
+          <w:sz w:val="18"/>
+          <w:szCs w:val="18"/>
+          <w:lang w:val="es-ES_tradnl"/>
+        </w:rPr>
+      </w:pPr>
+    </w:p>
+    <w:p>
+      <w:pPr>
+        <w:ind w:right="312"/>
+        <w:jc w:val="center"/>
+        <w:rPr>
+          <w:rFonts w:ascii="Calibri" w:hAnsi="Calibri" w:cs="Arial"/>
+          <w:b/>
+          <w:bCs/>
+          <w:spacing w:val="-3"/>
+          <w:w w:val="90"/>
+          <w:sz w:val="18"/>
+          <w:szCs w:val="18"/>
+          <w:lang w:val="es-ES_tradnl"/>
+        </w:rPr>
+      </w:pPr>
+    </w:p>
+    <w:p>
+      <w:pPr>
+        <w:ind w:right="312"/>
+        <w:jc w:val="center"/>
+        <w:rPr>
+          <w:rFonts w:ascii="Calibri" w:hAnsi="Calibri" w:cs="Arial"/>
+          <w:b/>
+          <w:bCs/>
+          <w:spacing w:val="-3"/>
+          <w:w w:val="90"/>
+          <w:sz w:val="18"/>
+          <w:szCs w:val="18"/>
+          <w:lang w:val="es-ES_tradnl"/>
+        </w:rPr>
+      </w:pPr>
+    </w:p>
+    <w:tbl>
+      <w:tblPr>
+        <w:tblW w:w="9178" w:type="dxa"/>
+        <w:tblInd w:w="-106" w:type="dxa"/>
+        <w:tblLook w:val="01E0" w:firstRow="1" w:lastRow="1" w:firstColumn="1" w:lastColumn="1" w:noHBand="0" w:noVBand="0"/>
+      </w:tblPr>
+      <w:tblGrid>
+        <w:gridCol w:w="4407"/>
+        <w:gridCol w:w="4771"/>
+      </w:tblGrid>
+      <w:tr>
+        <w:tc>
+          <w:tcPr>
+            <w:tcW w:w="4407" w:type="dxa"/>
+          </w:tcPr>
+          <w:p>
+            <w:pPr>
+              <w:pStyle w:val="Textoindependiente"/>
+              <w:tabs>
+                <w:tab w:val="left" w:pos="162"/>
+              </w:tabs>
+              <w:ind w:right="312"/>
+              <w:rPr>
+                <w:rFonts w:ascii="Calibri" w:hAnsi="Calibri" w:cs="Arial"/>
+                <w:w w:val="90"/>
+                <w:sz w:val="16"/>
+                <w:szCs w:val="16"/>
+                <w:u w:val="single"/>
+              </w:rPr>
+            </w:pPr>
+          </w:p>
+          <w:p>
+            <w:pPr>
+              <w:pStyle w:val="Textoindependiente"/>
+              <w:tabs>
+                <w:tab w:val="left" w:pos="162"/>
+              </w:tabs>
+              <w:ind w:right="312"/>
+              <w:rPr>
+                <w:rFonts w:ascii="Calibri" w:hAnsi="Calibri" w:cs="Arial"/>
+                <w:w w:val="90"/>
+                <w:sz w:val="16"/>
+                <w:szCs w:val="16"/>
+                <w:u w:val="single"/>
+              </w:rPr>
+            </w:pPr>
+          </w:p>
+          <w:p>
+            <w:pPr>
+              <w:pStyle w:val="Textoindependiente"/>
+              <w:tabs>
+                <w:tab w:val="left" w:pos="162"/>
+              </w:tabs>
+              <w:ind w:right="312"/>
+              <w:rPr>
+                <w:rFonts w:ascii="Calibri" w:hAnsi="Calibri" w:cs="Arial"/>
+                <w:b/>
+                <w:w w:val="90"/>
+                <w:sz w:val="16"/>
+                <w:szCs w:val="16"/>
+              </w:rPr>
+            </w:pPr>
+            <w:r>
+              <w:rPr>
+                <w:rFonts w:ascii="Calibri" w:hAnsi="Calibri" w:cs="Arial"/>
+                <w:b/>
+                <w:w w:val="90"/>
+                <w:sz w:val="16"/>
+                <w:szCs w:val="16"/>
+                <w:u w:val="single"/>
+              </w:rPr>
+              <w:t>Distribución</w:t>
+            </w:r>
+            <w:r>
+              <w:rPr>
+                <w:rFonts w:ascii="Calibri" w:hAnsi="Calibri" w:cs="Arial"/>
+                <w:b/>
+                <w:w w:val="90"/>
+                <w:sz w:val="16"/>
+                <w:szCs w:val="16"/>
+              </w:rPr>
+              <w:t>:</w:t>
+            </w:r>
+          </w:p>
+          <w:p>
+            <w:pPr>
+              <w:pStyle w:val="Textoindependiente"/>
+              <w:tabs>
+                <w:tab w:val="left" w:pos="162"/>
+              </w:tabs>
+              <w:ind w:right="312"/>
+              <w:rPr>
+                <w:rFonts w:ascii="Calibri" w:hAnsi="Calibri" w:cs="Arial"/>
+                <w:w w:val="90"/>
+                <w:sz w:val="16"/>
+                <w:szCs w:val="16"/>
+              </w:rPr>
+            </w:pPr>
+            <w:r>
+              <w:rPr>
+                <w:rFonts w:ascii="Calibri" w:hAnsi="Calibri" w:cs="Arial"/>
+                <w:w w:val="90"/>
+                <w:sz w:val="16"/>
+                <w:szCs w:val="16"/>
+              </w:rPr>
+              <w:t>División de Atención Primaria MINSAL</w:t>
+            </w:r>
+          </w:p>
+          <w:p>
+            <w:pPr>
+              <w:pStyle w:val="Textoindependiente"/>
+              <w:tabs>
+                <w:tab w:val="left" w:pos="162"/>
+              </w:tabs>
+              <w:ind w:right="312"/>
+              <w:rPr>
+                <w:rFonts w:ascii="Calibri" w:hAnsi="Calibri" w:cs="Arial"/>
+                <w:w w:val="90"/>
+                <w:sz w:val="16"/>
+                <w:szCs w:val="16"/>
+              </w:rPr>
+            </w:pPr>
+            <w:r>
+              <w:rPr>
+                <w:rFonts w:ascii="Calibri" w:hAnsi="Calibri" w:cs="Arial"/>
+                <w:w w:val="90"/>
+                <w:sz w:val="16"/>
+                <w:szCs w:val="16"/>
+              </w:rPr>
+              <w:t>Oficina de Partes SSI</w:t>
+            </w:r>
+          </w:p>
+          <w:p>
+            <w:pPr>
+              <w:pStyle w:val="Textoindependiente"/>
+              <w:tabs>
+                <w:tab w:val="left" w:pos="162"/>
+              </w:tabs>
+              <w:ind w:right="312"/>
+              <w:rPr>
+                <w:rFonts w:ascii="Calibri" w:hAnsi="Calibri" w:cs="Arial"/>
+                <w:w w:val="90"/>
+                <w:sz w:val="16"/>
+                <w:szCs w:val="16"/>
+              </w:rPr>
+            </w:pPr>
+            <w:r>
+              <w:rPr>
+                <w:rFonts w:ascii="Calibri" w:hAnsi="Calibri" w:cs="Arial"/>
+                <w:w w:val="90"/>
+                <w:sz w:val="16"/>
+                <w:szCs w:val="16"/>
+                <w:highlight w:val="yellow"/>
+              </w:rPr>
+              <w:t>${ilustreTitulo}</w:t>
+            </w:r>
+            <w:r>
+              <w:rPr>
+                <w:rFonts w:ascii="Calibri" w:hAnsi="Calibri" w:cs="Arial"/>
+                <w:w w:val="90"/>
+                <w:sz w:val="16"/>
+                <w:szCs w:val="16"/>
+              </w:rPr>
+              <w:t xml:space="preserve"> Municipalidad de </w:t>
+            </w:r>
+            <w:r>
+              <w:rPr>
+                <w:rFonts w:ascii="Calibri" w:hAnsi="Calibri" w:cs="Arial"/>
+                <w:w w:val="90"/>
+                <w:sz w:val="16"/>
+                <w:szCs w:val="16"/>
+                <w:highlight w:val="green"/>
+              </w:rPr>
+              <w:t>${comuna}</w:t>
+            </w:r>
+          </w:p>
+          <w:p>
+            <w:pPr>
+              <w:pStyle w:val="Textoindependiente"/>
+              <w:tabs>
+                <w:tab w:val="left" w:pos="162"/>
+              </w:tabs>
+              <w:ind w:right="312"/>
+              <w:rPr>
+                <w:rFonts w:ascii="Calibri" w:hAnsi="Calibri" w:cs="Arial"/>
+                <w:w w:val="90"/>
+                <w:sz w:val="16"/>
+                <w:szCs w:val="16"/>
+              </w:rPr>
+            </w:pPr>
+          </w:p>
+          <w:p>
+            <w:pPr>
+              <w:pStyle w:val="Textoindependiente"/>
+              <w:tabs>
+                <w:tab w:val="left" w:pos="162"/>
+              </w:tabs>
+              <w:ind w:right="312"/>
+              <w:rPr>
+                <w:rFonts w:ascii="Calibri" w:hAnsi="Calibri" w:cs="Arial"/>
+                <w:b/>
+                <w:w w:val="90"/>
+                <w:sz w:val="16"/>
+                <w:szCs w:val="16"/>
+              </w:rPr>
+            </w:pPr>
+            <w:r>
+              <w:rPr>
+                <w:rFonts w:ascii="Calibri" w:hAnsi="Calibri" w:cs="Arial"/>
+                <w:b/>
+                <w:w w:val="90"/>
+                <w:sz w:val="16"/>
+                <w:szCs w:val="16"/>
+              </w:rPr>
+              <w:t>CC:</w:t>
+            </w:r>
+          </w:p>
+          <w:p>
+            <w:pPr>
+              <w:pStyle w:val="Textoindependiente"/>
+              <w:tabs>
+                <w:tab w:val="left" w:pos="162"/>
+              </w:tabs>
+              <w:ind w:right="312"/>
+              <w:rPr>
+                <w:rFonts w:asciiTheme="minorHAnsi" w:hAnsiTheme="minorHAnsi" w:cs="Arial"/>
+                <w:w w:val="90"/>
+                <w:sz w:val="16"/>
+                <w:szCs w:val="16"/>
+              </w:rPr>
+            </w:pPr>
+            <w:r>
+              <w:rPr>
+                <w:rFonts w:asciiTheme="minorHAnsi" w:hAnsiTheme="minorHAnsi" w:cs="Arial"/>
+                <w:w w:val="90"/>
+                <w:sz w:val="16"/>
+                <w:szCs w:val="16"/>
+                <w:highlight w:val="green"/>
+              </w:rPr>
+              <w:t xml:space="preserve">- </w:t>
+            </w:r>
+            <w:r>
+              <w:rPr>
+                <w:rFonts w:asciiTheme="minorHAnsi" w:hAnsiTheme="minorHAnsi" w:cs="Arial"/>
+                <w:w w:val="90"/>
+                <w:sz w:val="16"/>
+                <w:szCs w:val="16"/>
+                <w:highlight w:val="green"/>
+              </w:rPr>
+              <w:t>${emailMunicipality}</w:t>
+            </w:r>
+          </w:p>
+          <w:p>
+            <w:pPr>
+              <w:pStyle w:val="Textoindependiente"/>
+              <w:tabs>
+                <w:tab w:val="left" w:pos="162"/>
+              </w:tabs>
+              <w:ind w:right="312"/>
+              <w:rPr>
+                <w:rFonts w:asciiTheme="minorHAnsi" w:hAnsiTheme="minorHAnsi" w:cs="Arial"/>
+                <w:w w:val="90"/>
+                <w:sz w:val="16"/>
+                <w:szCs w:val="16"/>
+              </w:rPr>
+            </w:pPr>
+            <w:r>
+              <w:rPr>
+                <w:rFonts w:asciiTheme="minorHAnsi" w:hAnsiTheme="minorHAnsi" w:cs="Arial"/>
+                <w:w w:val="90"/>
+                <w:sz w:val="16"/>
+                <w:szCs w:val="16"/>
+              </w:rPr>
+              <w:t>- sdga.ssi@redsalud.gov.cl</w:t>
+            </w:r>
+          </w:p>
+          <w:p>
+            <w:pPr>
+              <w:pStyle w:val="Textoindependiente"/>
+              <w:tabs>
+                <w:tab w:val="left" w:pos="162"/>
+              </w:tabs>
+              <w:ind w:right="312"/>
+              <w:rPr>
+                <w:rStyle w:val="Hipervnculo"/>
+                <w:rFonts w:asciiTheme="minorHAnsi" w:hAnsiTheme="minorHAnsi" w:cs="Arial"/>
+                <w:w w:val="90"/>
+                <w:sz w:val="16"/>
+                <w:szCs w:val="16"/>
+              </w:rPr>
+            </w:pPr>
+            <w:r>
+              <w:rPr>
+                <w:rFonts w:asciiTheme="minorHAnsi" w:hAnsiTheme="minorHAnsi" w:cs="Arial"/>
+                <w:w w:val="90"/>
+                <w:sz w:val="16"/>
+                <w:szCs w:val="16"/>
+              </w:rPr>
+              <w:t xml:space="preserve">- </w:t>
+            </w:r>
+            <w:r>
+              <w:rPr>
+                <w:rFonts w:asciiTheme="minorHAnsi" w:hAnsiTheme="minorHAnsi" w:cs="Arial"/>
+                <w:w w:val="90"/>
+                <w:sz w:val="16"/>
+                <w:szCs w:val="16"/>
+              </w:rPr>
+              <w:t>jurídica.ssi@redsalud.gov.cl</w:t>
+            </w:r>
+          </w:p>
+          <w:p>
+            <w:pPr>
+              <w:pStyle w:val="Textoindependiente"/>
+              <w:tabs>
+                <w:tab w:val="left" w:pos="162"/>
+              </w:tabs>
+              <w:ind w:right="312"/>
+              <w:rPr>
+                <w:rFonts w:asciiTheme="minorHAnsi" w:hAnsiTheme="minorHAnsi" w:cs="Arial"/>
+                <w:w w:val="90"/>
+                <w:sz w:val="16"/>
+                <w:szCs w:val="16"/>
+              </w:rPr>
+            </w:pPr>
+            <w:r>
+              <w:rPr>
+                <w:rStyle w:val="Hipervnculo"/>
+                <w:rFonts w:asciiTheme="minorHAnsi" w:hAnsiTheme="minorHAnsi" w:cs="Arial"/>
+                <w:w w:val="90"/>
+                <w:sz w:val="16"/>
+                <w:szCs w:val="16"/>
+                <w:u w:val="none"/>
+              </w:rPr>
+              <w:t xml:space="preserve">- </w:t>
+            </w:r>
+            <w:r>
+              <w:rPr>
+                <w:rFonts w:asciiTheme="minorHAnsi" w:hAnsiTheme="minorHAnsi"/>
+                <w:sz w:val="16"/>
+                <w:szCs w:val="16"/>
+              </w:rPr>
+              <w:t>cxhenriquez</w:t>
+            </w:r>
+            <w:r>
+              <w:rPr>
+                <w:rFonts w:asciiTheme="minorHAnsi" w:hAnsiTheme="minorHAnsi"/>
+                <w:sz w:val="16"/>
+                <w:szCs w:val="16"/>
+              </w:rPr>
+              <w:t>@gmail.com</w:t>
+            </w:r>
+          </w:p>
+          <w:p>
+            <w:pPr>
+              <w:pStyle w:val="Textoindependiente"/>
+              <w:tabs>
+                <w:tab w:val="left" w:pos="162"/>
+              </w:tabs>
+              <w:ind w:right="312"/>
+              <w:rPr>
+                <w:rFonts w:asciiTheme="minorHAnsi" w:hAnsiTheme="minorHAnsi" w:cs="Arial"/>
+                <w:w w:val="90"/>
+                <w:sz w:val="16"/>
+                <w:szCs w:val="16"/>
+              </w:rPr>
+            </w:pPr>
+            <w:r>
+              <w:rPr>
+                <w:rFonts w:asciiTheme="minorHAnsi" w:hAnsiTheme="minorHAnsi" w:cs="Arial"/>
+                <w:w w:val="90"/>
+                <w:sz w:val="16"/>
+                <w:szCs w:val="16"/>
+                <w:highlight w:val="green"/>
+              </w:rPr>
+              <w:t xml:space="preserve">- </w:t>
+            </w:r>
+            <w:r>
+              <w:rPr>
+                <w:rFonts w:asciiTheme="minorHAnsi" w:hAnsiTheme="minorHAnsi" w:cs="Arial"/>
+                <w:w w:val="90"/>
+                <w:sz w:val="16"/>
+                <w:szCs w:val="16"/>
+                <w:highlight w:val="green"/>
+              </w:rPr>
+              <w:t>${emailRefer</w:t>
+            </w:r>
+            <w:r>
+              <w:rPr>
+                <w:rFonts w:asciiTheme="minorHAnsi" w:hAnsiTheme="minorHAnsi" w:cs="Arial"/>
+                <w:w w:val="90"/>
+                <w:sz w:val="16"/>
+                <w:szCs w:val="16"/>
+                <w:highlight w:val="green"/>
+              </w:rPr>
+              <w:t>rer</w:t>
+            </w:r>
+            <w:r>
+              <w:rPr>
+                <w:rFonts w:asciiTheme="minorHAnsi" w:hAnsiTheme="minorHAnsi" w:cs="Arial"/>
+                <w:w w:val="90"/>
+                <w:sz w:val="16"/>
+                <w:szCs w:val="16"/>
+                <w:highlight w:val="green"/>
+              </w:rPr>
+              <w:t>}</w:t>
+            </w:r>
+          </w:p>
+          <w:p>
+            <w:pPr>
+              <w:pStyle w:val="Textoindependiente"/>
+              <w:tabs>
+                <w:tab w:val="left" w:pos="162"/>
+              </w:tabs>
+              <w:ind w:right="312"/>
+              <w:rPr>
+                <w:rFonts w:asciiTheme="minorHAnsi" w:hAnsiTheme="minorHAnsi"/>
+                <w:sz w:val="16"/>
+                <w:szCs w:val="16"/>
+              </w:rPr>
+            </w:pPr>
+            <w:r>
+              <w:rPr>
+                <w:rFonts w:asciiTheme="minorHAnsi" w:hAnsiTheme="minorHAnsi" w:cs="Arial"/>
+                <w:w w:val="90"/>
+                <w:sz w:val="16"/>
+                <w:szCs w:val="16"/>
+              </w:rPr>
+              <w:t xml:space="preserve">- </w:t>
+            </w:r>
+            <w:r>
+              <w:rPr>
+                <w:rFonts w:asciiTheme="minorHAnsi" w:hAnsiTheme="minorHAnsi"/>
+                <w:sz w:val="16"/>
+                <w:szCs w:val="16"/>
+              </w:rPr>
+              <w:t>natalia.rivera.a@redsalud.gob.cl</w:t>
+            </w:r>
+          </w:p>
+          <w:p>
+            <w:pPr>
+              <w:pStyle w:val="Textoindependiente"/>
+              <w:tabs>
+                <w:tab w:val="left" w:pos="162"/>
+              </w:tabs>
+              <w:ind w:right="312"/>
+              <w:rPr>
+                <w:rFonts w:asciiTheme="minorHAnsi" w:hAnsiTheme="minorHAnsi"/>
+                <w:sz w:val="16"/>
+                <w:szCs w:val="16"/>
+              </w:rPr>
+            </w:pPr>
+            <w:r>
+              <w:rPr>
+                <w:rFonts w:asciiTheme="minorHAnsi" w:hAnsiTheme="minorHAnsi"/>
+                <w:sz w:val="16"/>
+                <w:szCs w:val="16"/>
+              </w:rPr>
+              <w:t xml:space="preserve">- </w:t>
+            </w:r>
+            <w:r>
+              <w:rPr>
+                <w:rFonts w:asciiTheme="minorHAnsi" w:hAnsiTheme="minorHAnsi"/>
+                <w:sz w:val="16"/>
+                <w:szCs w:val="16"/>
+              </w:rPr>
+              <w:t>apoyo.convenioaps@redsalud.gob.cl</w:t>
+            </w:r>
+          </w:p>
+          <w:p>
+            <w:pPr>
+              <w:pStyle w:val="Textoindependiente"/>
+              <w:tabs>
+                <w:tab w:val="left" w:pos="162"/>
+              </w:tabs>
+              <w:ind w:right="312"/>
+              <w:rPr>
+                <w:rStyle w:val="Hipervnculo"/>
+                <w:rFonts w:asciiTheme="minorHAnsi" w:hAnsiTheme="minorHAnsi"/>
+                <w:sz w:val="16"/>
+                <w:szCs w:val="16"/>
+              </w:rPr>
+            </w:pPr>
+            <w:r>
+              <w:rPr>
+                <w:rFonts w:asciiTheme="minorHAnsi" w:hAnsiTheme="minorHAnsi" w:cs="Arial"/>
+                <w:w w:val="90"/>
+                <w:sz w:val="16"/>
+                <w:szCs w:val="16"/>
+              </w:rPr>
+              <w:t xml:space="preserve">- </w:t>
+            </w:r>
+            <w:r>
+              <w:rPr>
+                <w:rFonts w:asciiTheme="minorHAnsi" w:hAnsiTheme="minorHAnsi" w:cs="Arial"/>
+                <w:w w:val="90"/>
+                <w:sz w:val="16"/>
+                <w:szCs w:val="16"/>
+              </w:rPr>
+              <w:t>pablo.morenor@redsalud.gob.cl</w:t>
+            </w:r>
+          </w:p>
+          <w:p>
+            <w:pPr>
+              <w:pStyle w:val="Textoindependiente"/>
+              <w:tabs>
+                <w:tab w:val="left" w:pos="162"/>
+              </w:tabs>
+              <w:ind w:right="312"/>
+              <w:rPr>
+                <w:rStyle w:val="Hipervnculo"/>
+                <w:rFonts w:asciiTheme="minorHAnsi" w:hAnsiTheme="minorHAnsi" w:cs="Arial"/>
+                <w:w w:val="90"/>
+                <w:sz w:val="16"/>
+                <w:szCs w:val="16"/>
+              </w:rPr>
+            </w:pPr>
+            <w:r>
+              <w:rPr>
+                <w:rStyle w:val="Hipervnculo"/>
+                <w:rFonts w:asciiTheme="minorHAnsi" w:hAnsiTheme="minorHAnsi" w:cs="Arial"/>
+                <w:w w:val="90"/>
+                <w:sz w:val="16"/>
+                <w:szCs w:val="16"/>
+                <w:u w:val="none"/>
+              </w:rPr>
+              <w:t xml:space="preserve">- </w:t>
+            </w:r>
+            <w:r>
+              <w:rPr>
+                <w:rFonts w:asciiTheme="minorHAnsi" w:hAnsiTheme="minorHAnsi" w:cs="Arial"/>
+                <w:w w:val="90"/>
+                <w:sz w:val="16"/>
+                <w:szCs w:val="16"/>
+              </w:rPr>
+              <w:t>finanzas</w:t>
+            </w:r>
+            <w:r>
+              <w:rPr>
+                <w:rFonts w:asciiTheme="minorHAnsi" w:hAnsiTheme="minorHAnsi" w:cs="Arial"/>
+                <w:w w:val="90"/>
+                <w:sz w:val="16"/>
+                <w:szCs w:val="16"/>
+              </w:rPr>
+              <w:t>.ssi@redsalud.gov.cl</w:t>
+            </w:r>
+          </w:p>
+          <w:p>
+            <w:pPr>
+              <w:rPr>
+                <w:sz w:val="16"/>
+                <w:szCs w:val="16"/>
+              </w:rPr>
+            </w:pPr>
+            <w:r>
+              <w:rPr>
+                <w:rStyle w:val="Hipervnculo"/>
+                <w:rFonts w:cs="Arial"/>
+                <w:w w:val="90"/>
+                <w:sz w:val="16"/>
+                <w:szCs w:val="16"/>
+                <w:u w:val="none"/>
+              </w:rPr>
+              <w:t xml:space="preserve">- </w:t>
+            </w:r>
+            <w:r>
+              <w:rPr>
+                <w:sz w:val="16"/>
+                <w:szCs w:val="16"/>
+              </w:rPr>
+              <w:t>aps</w:t>
+            </w:r>
+            <w:r>
+              <w:rPr>
+                <w:sz w:val="16"/>
+                <w:szCs w:val="16"/>
+              </w:rPr>
+              <w:t>.ssi@redsalud.gob.cl</w:t>
+            </w:r>
+          </w:p>
+          <w:p>
+            <w:pPr>
+              <w:pStyle w:val="Textoindependiente"/>
+              <w:tabs>
+                <w:tab w:val="left" w:pos="162"/>
+              </w:tabs>
+              <w:ind w:right="312"/>
+              <w:rPr>
+                <w:rStyle w:val="Hipervnculo"/>
+                <w:rFonts w:asciiTheme="minorHAnsi" w:hAnsiTheme="minorHAnsi" w:cs="Arial"/>
+                <w:w w:val="90"/>
+                <w:sz w:val="16"/>
+                <w:szCs w:val="16"/>
+              </w:rPr>
+            </w:pPr>
+          </w:p>
+          <w:p>
+            <w:pPr>
+              <w:pStyle w:val="Textoindependiente"/>
+              <w:tabs>
+                <w:tab w:val="left" w:pos="162"/>
+              </w:tabs>
+              <w:ind w:right="312"/>
+              <w:rPr>
+                <w:rStyle w:val="Hipervnculo"/>
+                <w:rFonts w:asciiTheme="minorHAnsi" w:hAnsiTheme="minorHAnsi" w:cs="Arial"/>
+                <w:w w:val="90"/>
+                <w:sz w:val="16"/>
+                <w:szCs w:val="16"/>
+              </w:rPr>
+            </w:pPr>
+          </w:p>
+          <w:p>
+            <w:pPr>
+              <w:pStyle w:val="Textoindependiente"/>
+              <w:tabs>
+                <w:tab w:val="left" w:pos="162"/>
+              </w:tabs>
+              <w:ind w:right="312"/>
+            </w:pPr>
+          </w:p>
+        </w:tc>
+        <w:tc>
+          <w:tcPr>
+            <w:tcW w:w="4771" w:type="dxa"/>
+          </w:tcPr>
+          <w:p>
+            <w:pPr>
+              <w:jc w:val="both"/>
+              <w:rPr>
+                <w:rFonts w:ascii="Calibri" w:hAnsi="Calibri" w:cs="Arial"/>
+                <w:w w:val="90"/>
+                <w:sz w:val="18"/>
+                <w:szCs w:val="18"/>
+              </w:rPr>
+            </w:pPr>
+          </w:p>
+          <w:p>
+            <w:pPr>
+              <w:jc w:val="both"/>
+              <w:rPr>
+                <w:rFonts w:ascii="Calibri" w:hAnsi="Calibri" w:cs="Arial"/>
+                <w:w w:val="90"/>
+                <w:sz w:val="18"/>
+                <w:szCs w:val="18"/>
+              </w:rPr>
+            </w:pPr>
+          </w:p>
+          <w:p>
+            <w:pPr>
+              <w:jc w:val="both"/>
+              <w:rPr>
+                <w:rFonts w:ascii="Calibri" w:hAnsi="Calibri" w:cs="Arial"/>
+                <w:b/>
+                <w:sz w:val="18"/>
+                <w:szCs w:val="18"/>
+              </w:rPr>
+            </w:pPr>
+            <w:r>
+              <w:rPr>
+                <w:rFonts w:ascii="Calibri" w:hAnsi="Calibri" w:cs="Arial"/>
+                <w:b/>
+                <w:w w:val="90"/>
+                <w:sz w:val="18"/>
+                <w:szCs w:val="18"/>
+              </w:rPr>
+              <w:t xml:space="preserve">Lo </w:t>
+            </w:r>
+            <w:r>
+              <w:rPr>
+                <w:rFonts w:ascii="Calibri" w:hAnsi="Calibri" w:cs="Arial"/>
+                <w:b/>
+                <w:sz w:val="18"/>
+                <w:szCs w:val="18"/>
+              </w:rPr>
+              <w:t>que transcribo a Ud. para</w:t>
+            </w:r>
+          </w:p>
+          <w:p>
+            <w:pPr>
+              <w:jc w:val="both"/>
+              <w:rPr>
+                <w:rFonts w:ascii="Calibri" w:hAnsi="Calibri" w:cs="Arial"/>
+                <w:b/>
+                <w:sz w:val="18"/>
+                <w:szCs w:val="18"/>
+              </w:rPr>
+            </w:pPr>
+            <w:r>
+              <w:rPr>
+                <w:rFonts w:ascii="Calibri" w:hAnsi="Calibri" w:cs="Arial"/>
+                <w:b/>
+                <w:sz w:val="18"/>
+                <w:szCs w:val="18"/>
+              </w:rPr>
+              <w:t>conocimiento y fines pertinentes</w:t>
+            </w:r>
+          </w:p>
+          <w:p>
+            <w:pPr>
+              <w:pStyle w:val="Sangradetextonormal"/>
+              <w:ind w:left="0" w:right="312"/>
+              <w:jc w:val="both"/>
+              <w:rPr>
+                <w:rFonts w:ascii="Calibri" w:hAnsi="Calibri" w:cs="Arial"/>
+                <w:b/>
+                <w:w w:val="90"/>
+                <w:sz w:val="18"/>
+                <w:szCs w:val="18"/>
+              </w:rPr>
+            </w:pPr>
+          </w:p>
+          <w:p>
+            <w:pPr>
+              <w:pStyle w:val="Sangradetextonormal"/>
+              <w:ind w:left="0" w:right="312"/>
+              <w:jc w:val="both"/>
+              <w:rPr>
+                <w:rFonts w:ascii="Calibri" w:hAnsi="Calibri" w:cs="Arial"/>
+                <w:b/>
+                <w:w w:val="90"/>
+                <w:sz w:val="18"/>
+                <w:szCs w:val="18"/>
+              </w:rPr>
+            </w:pPr>
+          </w:p>
+          <w:p>
+            <w:pPr>
+              <w:pStyle w:val="Sangradetextonormal"/>
+              <w:ind w:left="0" w:right="312"/>
+              <w:jc w:val="both"/>
+              <w:rPr>
+                <w:rFonts w:ascii="Calibri" w:hAnsi="Calibri" w:cs="Arial"/>
+                <w:b/>
+                <w:w w:val="90"/>
+                <w:sz w:val="18"/>
+                <w:szCs w:val="18"/>
+              </w:rPr>
+            </w:pPr>
+          </w:p>
+          <w:p>
+            <w:pPr>
+              <w:pStyle w:val="Textoindependiente"/>
+              <w:ind w:right="312"/>
+              <w:rPr>
+                <w:rFonts w:ascii="Calibri" w:hAnsi="Calibri" w:cs="Arial"/>
+                <w:b/>
+                <w:w w:val="90"/>
+                <w:sz w:val="18"/>
+                <w:szCs w:val="18"/>
+              </w:rPr>
+            </w:pPr>
+            <w:r>
+              <w:rPr>
+                <w:rFonts w:ascii="Calibri" w:hAnsi="Calibri" w:cs="Arial"/>
+                <w:b/>
+                <w:w w:val="90"/>
+                <w:sz w:val="18"/>
+                <w:szCs w:val="18"/>
+              </w:rPr>
+              <w:t xml:space="preserve">                </w:t>
+            </w:r>
+          </w:p>
+          <w:p>
+            <w:pPr>
+              <w:pStyle w:val="Textoindependiente"/>
+              <w:ind w:right="312"/>
+              <w:rPr>
+                <w:rFonts w:ascii="Calibri" w:hAnsi="Calibri" w:cs="Arial"/>
+                <w:sz w:val="18"/>
+                <w:szCs w:val="18"/>
+              </w:rPr>
+            </w:pPr>
+            <w:r>
+              <w:rPr>
+                <w:rFonts w:ascii="Calibri" w:hAnsi="Calibri" w:cs="Arial"/>
+                <w:b/>
+                <w:w w:val="90"/>
+                <w:sz w:val="18"/>
+                <w:szCs w:val="18"/>
+              </w:rPr>
+              <w:t xml:space="preserve">                       MINISTRO DE F</w:t>
+            </w:r>
+            <w:r>
+              <w:rPr>
+                <w:rFonts w:ascii="Calibri" w:hAnsi="Calibri" w:cs="Arial"/>
+                <w:b/>
+                <w:w w:val="90"/>
+                <w:sz w:val="18"/>
+                <w:szCs w:val="18"/>
+              </w:rPr>
+              <w:t>É</w:t>
+            </w:r>
+          </w:p>
+        </w:tc>
+      </w:tr>
+    </w:tbl>
+    <w:p>
+      <w:pPr>
         <w:rPr>
           <w:rFonts w:cstheme="minorHAnsi"/>
           <w:b/>
@@ -248,2837 +1908,9 @@
         </w:rPr>
       </w:pPr>
     </w:p>
-    <w:p>
-      <w:pPr>
-        <w:tabs>
-          <w:tab w:val="left" w:pos="4253"/>
-        </w:tabs>
-        <w:spacing w:after="0" w:line="240" w:lineRule="auto"/>
-        <w:jc w:val="center"/>
-        <w:rPr>
-          <w:rFonts w:cstheme="minorHAnsi"/>
-          <w:b/>
-          <w:sz w:val="20"/>
-          <w:szCs w:val="20"/>
-        </w:rPr>
-      </w:pPr>
-      <w:r>
-        <w:rPr>
-          <w:rFonts w:cstheme="minorHAnsi"/>
-          <w:b/>
-          <w:sz w:val="20"/>
-          <w:szCs w:val="20"/>
-        </w:rPr>
-        <w:t>JORGE GALLEGUILLOS MÖLLER</w:t>
-      </w:r>
-    </w:p>
-    <w:p>
-      <w:pPr>
-        <w:tabs>
-          <w:tab w:val="left" w:pos="4253"/>
-        </w:tabs>
-        <w:spacing w:after="0" w:line="240" w:lineRule="auto"/>
-        <w:jc w:val="center"/>
-        <w:rPr>
-          <w:rFonts w:cstheme="minorHAnsi"/>
-          <w:b/>
-          <w:sz w:val="20"/>
-          <w:szCs w:val="20"/>
-        </w:rPr>
-      </w:pPr>
-      <w:r>
-        <w:rPr>
-          <w:rFonts w:cstheme="minorHAnsi"/>
-          <w:b/>
-          <w:sz w:val="20"/>
-          <w:szCs w:val="20"/>
-        </w:rPr>
-        <w:t>DIRECTOR</w:t>
-      </w:r>
-    </w:p>
-    <w:p>
-      <w:pPr>
-        <w:tabs>
-          <w:tab w:val="left" w:pos="4253"/>
-        </w:tabs>
-        <w:spacing w:after="0" w:line="240" w:lineRule="auto"/>
-        <w:jc w:val="center"/>
-        <w:rPr>
-          <w:rFonts w:eastAsia="Times New Roman" w:cstheme="minorHAnsi"/>
-          <w:b/>
-          <w:w w:val="90"/>
-          <w:sz w:val="20"/>
-          <w:szCs w:val="20"/>
-          <w:lang w:val="es-ES" w:eastAsia="es-ES"/>
-        </w:rPr>
-      </w:pPr>
-      <w:r>
-        <w:rPr>
-          <w:rFonts w:cstheme="minorHAnsi"/>
-          <w:b/>
-          <w:sz w:val="20"/>
-          <w:szCs w:val="20"/>
-        </w:rPr>
-        <w:t>SERVICIO DE SALUD IQUIQUE</w:t>
-      </w:r>
-    </w:p>
-    <w:p>
-      <w:pPr>
-        <w:tabs>
-          <w:tab w:val="left" w:pos="4395"/>
-        </w:tabs>
-        <w:spacing w:after="0" w:line="240" w:lineRule="auto"/>
-        <w:jc w:val="center"/>
-        <w:rPr>
-          <w:rFonts w:eastAsia="Times New Roman" w:cstheme="minorHAnsi"/>
-          <w:b/>
-          <w:w w:val="90"/>
-          <w:sz w:val="20"/>
-          <w:szCs w:val="20"/>
-          <w:lang w:val="es-ES" w:eastAsia="es-ES"/>
-        </w:rPr>
-      </w:pPr>
-    </w:p>
-    <w:p>
-      <w:pPr>
-        <w:tabs>
-          <w:tab w:val="left" w:pos="4395"/>
-        </w:tabs>
-        <w:spacing w:after="0" w:line="240" w:lineRule="auto"/>
-        <w:jc w:val="center"/>
-        <w:rPr>
-          <w:rFonts w:eastAsia="Times New Roman" w:cstheme="minorHAnsi"/>
-          <w:b/>
-          <w:w w:val="90"/>
-          <w:sz w:val="20"/>
-          <w:szCs w:val="20"/>
-          <w:lang w:val="es-ES" w:eastAsia="es-ES"/>
-        </w:rPr>
-      </w:pPr>
-    </w:p>
-    <w:p>
-      <w:pPr>
-        <w:tabs>
-          <w:tab w:val="left" w:pos="4395"/>
-        </w:tabs>
-        <w:spacing w:after="0" w:line="240" w:lineRule="auto"/>
-        <w:jc w:val="center"/>
-        <w:rPr>
-          <w:rFonts w:eastAsia="Times New Roman" w:cstheme="minorHAnsi"/>
-          <w:b/>
-          <w:w w:val="90"/>
-          <w:sz w:val="20"/>
-          <w:szCs w:val="20"/>
-          <w:lang w:val="es-ES" w:eastAsia="es-ES"/>
-        </w:rPr>
-      </w:pPr>
-    </w:p>
-    <w:tbl>
-      <w:tblPr>
-        <w:tblStyle w:val="Tablaconcuadrcula"/>
-        <w:tblW w:w="8613" w:type="dxa"/>
-        <w:tblLayout w:type="fixed"/>
-        <w:tblLook w:val="04A0" w:firstRow="1" w:lastRow="0" w:firstColumn="1" w:lastColumn="0" w:noHBand="0" w:noVBand="1"/>
-      </w:tblPr>
-      <w:tblGrid>
-        <w:gridCol w:w="2211"/>
-        <w:gridCol w:w="825"/>
-        <w:gridCol w:w="900"/>
-        <w:gridCol w:w="4677"/>
-      </w:tblGrid>
-      <w:tr>
-        <w:tc>
-          <w:tcPr>
-            <w:tcW w:w="2211" w:type="dxa"/>
-            <w:tcBorders>
-              <w:top w:val="nil"/>
-              <w:left w:val="nil"/>
-              <w:bottom w:val="single" w:sz="4" w:space="0" w:color="auto"/>
-              <w:right w:val="single" w:sz="4" w:space="0" w:color="auto"/>
-            </w:tcBorders>
-            <w:vAlign w:val="center"/>
-          </w:tcPr>
-          <w:p>
-            <w:pPr>
-              <w:tabs>
-                <w:tab w:val="left" w:pos="145"/>
-                <w:tab w:val="left" w:pos="426"/>
-                <w:tab w:val="left" w:pos="709"/>
-                <w:tab w:val="left" w:pos="4536"/>
-                <w:tab w:val="left" w:pos="5103"/>
-              </w:tabs>
-              <w:spacing w:line="360" w:lineRule="auto"/>
-              <w:rPr>
-                <w:rFonts w:cstheme="minorHAnsi"/>
-                <w:sz w:val="14"/>
-                <w:szCs w:val="20"/>
-              </w:rPr>
-            </w:pPr>
-          </w:p>
-        </w:tc>
-        <w:tc>
-          <w:tcPr>
-            <w:tcW w:w="825" w:type="dxa"/>
-            <w:tcBorders>
-              <w:top w:val="single" w:sz="4" w:space="0" w:color="auto"/>
-              <w:left w:val="single" w:sz="4" w:space="0" w:color="auto"/>
-              <w:bottom w:val="single" w:sz="4" w:space="0" w:color="auto"/>
-              <w:right w:val="single" w:sz="4" w:space="0" w:color="auto"/>
-            </w:tcBorders>
-            <w:vAlign w:val="center"/>
-            <w:hideMark/>
-          </w:tcPr>
-          <w:p>
-            <w:pPr>
-              <w:tabs>
-                <w:tab w:val="left" w:pos="145"/>
-                <w:tab w:val="left" w:pos="426"/>
-                <w:tab w:val="left" w:pos="709"/>
-                <w:tab w:val="left" w:pos="4536"/>
-                <w:tab w:val="left" w:pos="5103"/>
-              </w:tabs>
-              <w:jc w:val="center"/>
-              <w:rPr>
-                <w:rFonts w:cstheme="minorHAnsi"/>
-                <w:sz w:val="14"/>
-                <w:szCs w:val="20"/>
-              </w:rPr>
-            </w:pPr>
-            <w:r>
-              <w:rPr>
-                <w:rFonts w:cstheme="minorHAnsi"/>
-                <w:sz w:val="14"/>
-                <w:szCs w:val="20"/>
-              </w:rPr>
-              <w:t>Iniciales</w:t>
-            </w:r>
-            <w:r>
-              <w:rPr>
-                <w:rFonts w:cstheme="minorHAnsi"/>
-                <w:sz w:val="14"/>
-                <w:szCs w:val="20"/>
-              </w:rPr>
-              <w:t xml:space="preserve"> </w:t>
-            </w:r>
-            <w:r>
-              <w:rPr>
-                <w:rFonts w:cstheme="minorHAnsi"/>
-                <w:sz w:val="14"/>
-                <w:szCs w:val="20"/>
-              </w:rPr>
-              <w:t>Nombre</w:t>
-            </w:r>
-          </w:p>
-        </w:tc>
-        <w:tc>
-          <w:tcPr>
-            <w:tcW w:w="900" w:type="dxa"/>
-            <w:tcBorders>
-              <w:top w:val="single" w:sz="4" w:space="0" w:color="auto"/>
-              <w:left w:val="single" w:sz="4" w:space="0" w:color="auto"/>
-              <w:bottom w:val="single" w:sz="4" w:space="0" w:color="auto"/>
-              <w:right w:val="single" w:sz="4" w:space="0" w:color="auto"/>
-            </w:tcBorders>
-            <w:vAlign w:val="center"/>
-            <w:hideMark/>
-          </w:tcPr>
-          <w:p>
-            <w:pPr>
-              <w:tabs>
-                <w:tab w:val="left" w:pos="145"/>
-                <w:tab w:val="left" w:pos="426"/>
-                <w:tab w:val="left" w:pos="709"/>
-                <w:tab w:val="left" w:pos="4536"/>
-                <w:tab w:val="left" w:pos="5103"/>
-              </w:tabs>
-              <w:jc w:val="center"/>
-              <w:rPr>
-                <w:rFonts w:cstheme="minorHAnsi"/>
-                <w:sz w:val="14"/>
-                <w:szCs w:val="20"/>
-              </w:rPr>
-            </w:pPr>
-            <w:r>
-              <w:rPr>
-                <w:rFonts w:cstheme="minorHAnsi"/>
-                <w:sz w:val="14"/>
-                <w:szCs w:val="20"/>
-              </w:rPr>
-              <w:t>Firma</w:t>
-            </w:r>
-          </w:p>
-        </w:tc>
-        <w:tc>
-          <w:tcPr>
-            <w:tcW w:w="4677" w:type="dxa"/>
-            <w:vMerge w:val="restart"/>
-            <w:tcBorders>
-              <w:top w:val="nil"/>
-              <w:left w:val="single" w:sz="4" w:space="0" w:color="auto"/>
-              <w:right w:val="nil"/>
-            </w:tcBorders>
-            <w:vAlign w:val="center"/>
-          </w:tcPr>
-          <w:p>
-            <w:pPr>
-              <w:tabs>
-                <w:tab w:val="left" w:pos="4395"/>
-              </w:tabs>
-              <w:spacing w:line="360" w:lineRule="auto"/>
-              <w:ind w:left="175"/>
-              <w:jc w:val="center"/>
-              <w:rPr>
-                <w:rFonts w:cstheme="minorHAnsi"/>
-                <w:sz w:val="14"/>
-                <w:szCs w:val="20"/>
-              </w:rPr>
-            </w:pPr>
-          </w:p>
-        </w:tc>
-      </w:tr>
-      <w:tr>
-        <w:trPr>
-          <w:trHeight w:val="70"/>
-        </w:trPr>
-        <w:tc>
-          <w:tcPr>
-            <w:tcW w:w="2211" w:type="dxa"/>
-            <w:tcBorders>
-              <w:top w:val="single" w:sz="4" w:space="0" w:color="auto"/>
-              <w:left w:val="single" w:sz="4" w:space="0" w:color="auto"/>
-              <w:bottom w:val="single" w:sz="4" w:space="0" w:color="auto"/>
-              <w:right w:val="single" w:sz="4" w:space="0" w:color="auto"/>
-            </w:tcBorders>
-            <w:vAlign w:val="center"/>
-            <w:hideMark/>
-          </w:tcPr>
-          <w:p>
-            <w:pPr>
-              <w:tabs>
-                <w:tab w:val="left" w:pos="145"/>
-                <w:tab w:val="left" w:pos="426"/>
-                <w:tab w:val="left" w:pos="709"/>
-                <w:tab w:val="left" w:pos="4536"/>
-                <w:tab w:val="left" w:pos="5103"/>
-              </w:tabs>
-              <w:spacing w:line="480" w:lineRule="auto"/>
-              <w:rPr>
-                <w:rFonts w:cstheme="minorHAnsi"/>
-                <w:sz w:val="14"/>
-                <w:szCs w:val="20"/>
-              </w:rPr>
-            </w:pPr>
-            <w:r>
-              <w:rPr>
-                <w:rFonts w:cstheme="minorHAnsi"/>
-                <w:sz w:val="14"/>
-                <w:szCs w:val="20"/>
-              </w:rPr>
-              <w:t>Subdirección Gestión Asistencial</w:t>
-            </w:r>
-          </w:p>
-        </w:tc>
-        <w:tc>
-          <w:tcPr>
-            <w:tcW w:w="825" w:type="dxa"/>
-            <w:tcBorders>
-              <w:top w:val="single" w:sz="4" w:space="0" w:color="auto"/>
-              <w:left w:val="single" w:sz="4" w:space="0" w:color="auto"/>
-              <w:bottom w:val="single" w:sz="4" w:space="0" w:color="auto"/>
-              <w:right w:val="single" w:sz="4" w:space="0" w:color="auto"/>
-            </w:tcBorders>
-            <w:vAlign w:val="center"/>
-          </w:tcPr>
-          <w:p>
-            <w:pPr>
-              <w:tabs>
-                <w:tab w:val="left" w:pos="145"/>
-                <w:tab w:val="left" w:pos="426"/>
-                <w:tab w:val="left" w:pos="709"/>
-                <w:tab w:val="left" w:pos="4536"/>
-                <w:tab w:val="left" w:pos="5103"/>
-              </w:tabs>
-              <w:spacing w:line="360" w:lineRule="auto"/>
-              <w:jc w:val="center"/>
-              <w:rPr>
-                <w:rFonts w:cstheme="minorHAnsi"/>
-                <w:sz w:val="14"/>
-                <w:szCs w:val="20"/>
-              </w:rPr>
-            </w:pPr>
-          </w:p>
-        </w:tc>
-        <w:tc>
-          <w:tcPr>
-            <w:tcW w:w="900" w:type="dxa"/>
-            <w:tcBorders>
-              <w:top w:val="single" w:sz="4" w:space="0" w:color="auto"/>
-              <w:left w:val="single" w:sz="4" w:space="0" w:color="auto"/>
-              <w:bottom w:val="single" w:sz="4" w:space="0" w:color="auto"/>
-              <w:right w:val="single" w:sz="4" w:space="0" w:color="auto"/>
-            </w:tcBorders>
-            <w:vAlign w:val="center"/>
-          </w:tcPr>
-          <w:p>
-            <w:pPr>
-              <w:tabs>
-                <w:tab w:val="left" w:pos="145"/>
-                <w:tab w:val="left" w:pos="426"/>
-                <w:tab w:val="left" w:pos="709"/>
-                <w:tab w:val="left" w:pos="4536"/>
-                <w:tab w:val="left" w:pos="5103"/>
-              </w:tabs>
-              <w:spacing w:line="360" w:lineRule="auto"/>
-              <w:jc w:val="center"/>
-              <w:rPr>
-                <w:rFonts w:cstheme="minorHAnsi"/>
-                <w:sz w:val="14"/>
-                <w:szCs w:val="20"/>
-              </w:rPr>
-            </w:pPr>
-          </w:p>
-        </w:tc>
-        <w:tc>
-          <w:tcPr>
-            <w:tcW w:w="4677" w:type="dxa"/>
-            <w:vMerge/>
-            <w:tcBorders>
-              <w:left w:val="single" w:sz="4" w:space="0" w:color="auto"/>
-              <w:right w:val="nil"/>
-            </w:tcBorders>
-          </w:tcPr>
-          <w:p>
-            <w:pPr>
-              <w:tabs>
-                <w:tab w:val="left" w:pos="145"/>
-                <w:tab w:val="left" w:pos="426"/>
-                <w:tab w:val="left" w:pos="709"/>
-                <w:tab w:val="left" w:pos="4536"/>
-                <w:tab w:val="left" w:pos="5103"/>
-              </w:tabs>
-              <w:spacing w:line="360" w:lineRule="auto"/>
-              <w:jc w:val="center"/>
-              <w:rPr>
-                <w:rFonts w:cstheme="minorHAnsi"/>
-                <w:sz w:val="14"/>
-                <w:szCs w:val="20"/>
-              </w:rPr>
-            </w:pPr>
-          </w:p>
-        </w:tc>
-      </w:tr>
-      <w:tr>
-        <w:trPr>
-          <w:trHeight w:val="70"/>
-        </w:trPr>
-        <w:tc>
-          <w:tcPr>
-            <w:tcW w:w="2211" w:type="dxa"/>
-            <w:tcBorders>
-              <w:top w:val="single" w:sz="4" w:space="0" w:color="auto"/>
-              <w:left w:val="single" w:sz="4" w:space="0" w:color="auto"/>
-              <w:bottom w:val="single" w:sz="4" w:space="0" w:color="auto"/>
-              <w:right w:val="single" w:sz="4" w:space="0" w:color="auto"/>
-            </w:tcBorders>
-            <w:vAlign w:val="center"/>
-            <w:hideMark/>
-          </w:tcPr>
-          <w:p>
-            <w:pPr>
-              <w:tabs>
-                <w:tab w:val="left" w:pos="145"/>
-                <w:tab w:val="left" w:pos="426"/>
-                <w:tab w:val="left" w:pos="709"/>
-                <w:tab w:val="left" w:pos="4536"/>
-                <w:tab w:val="left" w:pos="5103"/>
-              </w:tabs>
-              <w:spacing w:line="480" w:lineRule="auto"/>
-              <w:rPr>
-                <w:rFonts w:cstheme="minorHAnsi"/>
-                <w:sz w:val="14"/>
-                <w:szCs w:val="20"/>
-              </w:rPr>
-            </w:pPr>
-            <w:r>
-              <w:rPr>
-                <w:rFonts w:cstheme="minorHAnsi"/>
-                <w:sz w:val="14"/>
-                <w:szCs w:val="20"/>
-              </w:rPr>
-              <w:t>Departamento Asesoría Jurídica</w:t>
-            </w:r>
-          </w:p>
-        </w:tc>
-        <w:tc>
-          <w:tcPr>
-            <w:tcW w:w="825" w:type="dxa"/>
-            <w:tcBorders>
-              <w:top w:val="single" w:sz="4" w:space="0" w:color="auto"/>
-              <w:left w:val="single" w:sz="4" w:space="0" w:color="auto"/>
-              <w:bottom w:val="single" w:sz="4" w:space="0" w:color="auto"/>
-              <w:right w:val="single" w:sz="4" w:space="0" w:color="auto"/>
-            </w:tcBorders>
-            <w:vAlign w:val="center"/>
-          </w:tcPr>
-          <w:p>
-            <w:pPr>
-              <w:tabs>
-                <w:tab w:val="left" w:pos="145"/>
-                <w:tab w:val="left" w:pos="426"/>
-                <w:tab w:val="left" w:pos="709"/>
-                <w:tab w:val="left" w:pos="4536"/>
-                <w:tab w:val="left" w:pos="5103"/>
-              </w:tabs>
-              <w:spacing w:line="360" w:lineRule="auto"/>
-              <w:jc w:val="center"/>
-              <w:rPr>
-                <w:rFonts w:cstheme="minorHAnsi"/>
-                <w:sz w:val="14"/>
-                <w:szCs w:val="20"/>
-              </w:rPr>
-            </w:pPr>
-          </w:p>
-        </w:tc>
-        <w:tc>
-          <w:tcPr>
-            <w:tcW w:w="900" w:type="dxa"/>
-            <w:tcBorders>
-              <w:top w:val="single" w:sz="4" w:space="0" w:color="auto"/>
-              <w:left w:val="single" w:sz="4" w:space="0" w:color="auto"/>
-              <w:bottom w:val="single" w:sz="4" w:space="0" w:color="auto"/>
-              <w:right w:val="single" w:sz="4" w:space="0" w:color="auto"/>
-            </w:tcBorders>
-            <w:vAlign w:val="center"/>
-          </w:tcPr>
-          <w:p>
-            <w:pPr>
-              <w:tabs>
-                <w:tab w:val="left" w:pos="145"/>
-                <w:tab w:val="left" w:pos="426"/>
-                <w:tab w:val="left" w:pos="709"/>
-                <w:tab w:val="left" w:pos="4536"/>
-                <w:tab w:val="left" w:pos="5103"/>
-              </w:tabs>
-              <w:spacing w:line="360" w:lineRule="auto"/>
-              <w:jc w:val="center"/>
-              <w:rPr>
-                <w:rFonts w:cstheme="minorHAnsi"/>
-                <w:sz w:val="14"/>
-                <w:szCs w:val="20"/>
-              </w:rPr>
-            </w:pPr>
-          </w:p>
-        </w:tc>
-        <w:tc>
-          <w:tcPr>
-            <w:tcW w:w="4677" w:type="dxa"/>
-            <w:vMerge/>
-            <w:tcBorders>
-              <w:left w:val="single" w:sz="4" w:space="0" w:color="auto"/>
-              <w:right w:val="nil"/>
-            </w:tcBorders>
-          </w:tcPr>
-          <w:p>
-            <w:pPr>
-              <w:tabs>
-                <w:tab w:val="left" w:pos="145"/>
-                <w:tab w:val="left" w:pos="426"/>
-                <w:tab w:val="left" w:pos="709"/>
-                <w:tab w:val="left" w:pos="4536"/>
-                <w:tab w:val="left" w:pos="5103"/>
-              </w:tabs>
-              <w:spacing w:line="360" w:lineRule="auto"/>
-              <w:jc w:val="center"/>
-              <w:rPr>
-                <w:rFonts w:cstheme="minorHAnsi"/>
-                <w:sz w:val="14"/>
-                <w:szCs w:val="20"/>
-              </w:rPr>
-            </w:pPr>
-          </w:p>
-        </w:tc>
-      </w:tr>
-      <w:tr>
-        <w:trPr>
-          <w:trHeight w:val="70"/>
-        </w:trPr>
-        <w:tc>
-          <w:tcPr>
-            <w:tcW w:w="2211" w:type="dxa"/>
-            <w:tcBorders>
-              <w:top w:val="single" w:sz="4" w:space="0" w:color="auto"/>
-              <w:left w:val="single" w:sz="4" w:space="0" w:color="auto"/>
-              <w:bottom w:val="single" w:sz="4" w:space="0" w:color="auto"/>
-              <w:right w:val="single" w:sz="4" w:space="0" w:color="auto"/>
-            </w:tcBorders>
-            <w:vAlign w:val="center"/>
-          </w:tcPr>
-          <w:p>
-            <w:pPr>
-              <w:tabs>
-                <w:tab w:val="left" w:pos="145"/>
-                <w:tab w:val="left" w:pos="426"/>
-                <w:tab w:val="left" w:pos="709"/>
-                <w:tab w:val="left" w:pos="4536"/>
-                <w:tab w:val="left" w:pos="5103"/>
-              </w:tabs>
-              <w:spacing w:line="480" w:lineRule="auto"/>
-              <w:rPr>
-                <w:rFonts w:cstheme="minorHAnsi"/>
-                <w:sz w:val="14"/>
-                <w:szCs w:val="20"/>
-              </w:rPr>
-            </w:pPr>
-            <w:r>
-              <w:rPr>
-                <w:rFonts w:cstheme="minorHAnsi"/>
-                <w:sz w:val="14"/>
-                <w:szCs w:val="20"/>
-              </w:rPr>
-              <w:t>Departamento Gestión Financiera</w:t>
-            </w:r>
-          </w:p>
-        </w:tc>
-        <w:tc>
-          <w:tcPr>
-            <w:tcW w:w="825" w:type="dxa"/>
-            <w:tcBorders>
-              <w:top w:val="single" w:sz="4" w:space="0" w:color="auto"/>
-              <w:left w:val="single" w:sz="4" w:space="0" w:color="auto"/>
-              <w:bottom w:val="single" w:sz="4" w:space="0" w:color="auto"/>
-              <w:right w:val="single" w:sz="4" w:space="0" w:color="auto"/>
-            </w:tcBorders>
-            <w:vAlign w:val="center"/>
-          </w:tcPr>
-          <w:p>
-            <w:pPr>
-              <w:tabs>
-                <w:tab w:val="left" w:pos="145"/>
-                <w:tab w:val="left" w:pos="426"/>
-                <w:tab w:val="left" w:pos="709"/>
-                <w:tab w:val="left" w:pos="4536"/>
-                <w:tab w:val="left" w:pos="5103"/>
-              </w:tabs>
-              <w:spacing w:line="360" w:lineRule="auto"/>
-              <w:jc w:val="center"/>
-              <w:rPr>
-                <w:rFonts w:cstheme="minorHAnsi"/>
-                <w:sz w:val="14"/>
-                <w:szCs w:val="20"/>
-              </w:rPr>
-            </w:pPr>
-          </w:p>
-        </w:tc>
-        <w:tc>
-          <w:tcPr>
-            <w:tcW w:w="900" w:type="dxa"/>
-            <w:tcBorders>
-              <w:top w:val="single" w:sz="4" w:space="0" w:color="auto"/>
-              <w:left w:val="single" w:sz="4" w:space="0" w:color="auto"/>
-              <w:bottom w:val="single" w:sz="4" w:space="0" w:color="auto"/>
-              <w:right w:val="single" w:sz="4" w:space="0" w:color="auto"/>
-            </w:tcBorders>
-            <w:vAlign w:val="center"/>
-          </w:tcPr>
-          <w:p>
-            <w:pPr>
-              <w:tabs>
-                <w:tab w:val="left" w:pos="145"/>
-                <w:tab w:val="left" w:pos="426"/>
-                <w:tab w:val="left" w:pos="709"/>
-                <w:tab w:val="left" w:pos="4536"/>
-                <w:tab w:val="left" w:pos="5103"/>
-              </w:tabs>
-              <w:spacing w:line="360" w:lineRule="auto"/>
-              <w:jc w:val="center"/>
-              <w:rPr>
-                <w:rFonts w:cstheme="minorHAnsi"/>
-                <w:sz w:val="14"/>
-                <w:szCs w:val="20"/>
-              </w:rPr>
-            </w:pPr>
-          </w:p>
-        </w:tc>
-        <w:tc>
-          <w:tcPr>
-            <w:tcW w:w="4677" w:type="dxa"/>
-            <w:vMerge/>
-            <w:tcBorders>
-              <w:left w:val="single" w:sz="4" w:space="0" w:color="auto"/>
-              <w:right w:val="nil"/>
-            </w:tcBorders>
-          </w:tcPr>
-          <w:p>
-            <w:pPr>
-              <w:tabs>
-                <w:tab w:val="left" w:pos="145"/>
-                <w:tab w:val="left" w:pos="426"/>
-                <w:tab w:val="left" w:pos="709"/>
-                <w:tab w:val="left" w:pos="4536"/>
-                <w:tab w:val="left" w:pos="5103"/>
-              </w:tabs>
-              <w:spacing w:line="360" w:lineRule="auto"/>
-              <w:jc w:val="center"/>
-              <w:rPr>
-                <w:rFonts w:cstheme="minorHAnsi"/>
-                <w:sz w:val="14"/>
-                <w:szCs w:val="20"/>
-              </w:rPr>
-            </w:pPr>
-          </w:p>
-        </w:tc>
-      </w:tr>
-      <w:tr>
-        <w:trPr>
-          <w:trHeight w:val="70"/>
-        </w:trPr>
-        <w:tc>
-          <w:tcPr>
-            <w:tcW w:w="2211" w:type="dxa"/>
-            <w:tcBorders>
-              <w:top w:val="single" w:sz="4" w:space="0" w:color="auto"/>
-              <w:left w:val="single" w:sz="4" w:space="0" w:color="auto"/>
-              <w:bottom w:val="single" w:sz="4" w:space="0" w:color="auto"/>
-              <w:right w:val="single" w:sz="4" w:space="0" w:color="auto"/>
-            </w:tcBorders>
-            <w:vAlign w:val="center"/>
-            <w:hideMark/>
-          </w:tcPr>
-          <w:p>
-            <w:pPr>
-              <w:tabs>
-                <w:tab w:val="left" w:pos="145"/>
-                <w:tab w:val="left" w:pos="426"/>
-                <w:tab w:val="left" w:pos="709"/>
-                <w:tab w:val="left" w:pos="4536"/>
-                <w:tab w:val="left" w:pos="5103"/>
-              </w:tabs>
-              <w:spacing w:line="480" w:lineRule="auto"/>
-              <w:rPr>
-                <w:rFonts w:cstheme="minorHAnsi"/>
-                <w:sz w:val="14"/>
-                <w:szCs w:val="20"/>
-              </w:rPr>
-            </w:pPr>
-            <w:r>
-              <w:rPr>
-                <w:rFonts w:cstheme="minorHAnsi"/>
-                <w:sz w:val="14"/>
-                <w:szCs w:val="20"/>
-              </w:rPr>
-              <w:t>Departamento Atención Primaria</w:t>
-            </w:r>
-          </w:p>
-        </w:tc>
-        <w:tc>
-          <w:tcPr>
-            <w:tcW w:w="825" w:type="dxa"/>
-            <w:tcBorders>
-              <w:top w:val="single" w:sz="4" w:space="0" w:color="auto"/>
-              <w:left w:val="single" w:sz="4" w:space="0" w:color="auto"/>
-              <w:bottom w:val="single" w:sz="4" w:space="0" w:color="auto"/>
-              <w:right w:val="single" w:sz="4" w:space="0" w:color="auto"/>
-            </w:tcBorders>
-            <w:vAlign w:val="center"/>
-          </w:tcPr>
-          <w:p>
-            <w:pPr>
-              <w:tabs>
-                <w:tab w:val="left" w:pos="145"/>
-                <w:tab w:val="left" w:pos="426"/>
-                <w:tab w:val="left" w:pos="709"/>
-                <w:tab w:val="left" w:pos="4536"/>
-                <w:tab w:val="left" w:pos="5103"/>
-              </w:tabs>
-              <w:spacing w:line="360" w:lineRule="auto"/>
-              <w:jc w:val="center"/>
-              <w:rPr>
-                <w:rFonts w:cstheme="minorHAnsi"/>
-                <w:sz w:val="14"/>
-                <w:szCs w:val="20"/>
-              </w:rPr>
-            </w:pPr>
-          </w:p>
-        </w:tc>
-        <w:tc>
-          <w:tcPr>
-            <w:tcW w:w="900" w:type="dxa"/>
-            <w:tcBorders>
-              <w:top w:val="single" w:sz="4" w:space="0" w:color="auto"/>
-              <w:left w:val="single" w:sz="4" w:space="0" w:color="auto"/>
-              <w:bottom w:val="single" w:sz="4" w:space="0" w:color="auto"/>
-              <w:right w:val="single" w:sz="4" w:space="0" w:color="auto"/>
-            </w:tcBorders>
-            <w:vAlign w:val="center"/>
-          </w:tcPr>
-          <w:p>
-            <w:pPr>
-              <w:tabs>
-                <w:tab w:val="left" w:pos="145"/>
-                <w:tab w:val="left" w:pos="426"/>
-                <w:tab w:val="left" w:pos="709"/>
-                <w:tab w:val="left" w:pos="4536"/>
-                <w:tab w:val="left" w:pos="5103"/>
-              </w:tabs>
-              <w:spacing w:line="360" w:lineRule="auto"/>
-              <w:jc w:val="center"/>
-              <w:rPr>
-                <w:rFonts w:cstheme="minorHAnsi"/>
-                <w:sz w:val="14"/>
-                <w:szCs w:val="20"/>
-              </w:rPr>
-            </w:pPr>
-          </w:p>
-        </w:tc>
-        <w:tc>
-          <w:tcPr>
-            <w:tcW w:w="4677" w:type="dxa"/>
-            <w:vMerge/>
-            <w:tcBorders>
-              <w:left w:val="single" w:sz="4" w:space="0" w:color="auto"/>
-              <w:right w:val="nil"/>
-            </w:tcBorders>
-          </w:tcPr>
-          <w:p>
-            <w:pPr>
-              <w:tabs>
-                <w:tab w:val="left" w:pos="145"/>
-                <w:tab w:val="left" w:pos="426"/>
-                <w:tab w:val="left" w:pos="709"/>
-                <w:tab w:val="left" w:pos="4536"/>
-                <w:tab w:val="left" w:pos="5103"/>
-              </w:tabs>
-              <w:spacing w:line="360" w:lineRule="auto"/>
-              <w:jc w:val="center"/>
-              <w:rPr>
-                <w:rFonts w:cstheme="minorHAnsi"/>
-                <w:sz w:val="14"/>
-                <w:szCs w:val="20"/>
-              </w:rPr>
-            </w:pPr>
-          </w:p>
-        </w:tc>
-      </w:tr>
-      <w:tr>
-        <w:trPr>
-          <w:trHeight w:val="70"/>
-        </w:trPr>
-        <w:tc>
-          <w:tcPr>
-            <w:tcW w:w="2211" w:type="dxa"/>
-            <w:tcBorders>
-              <w:top w:val="single" w:sz="4" w:space="0" w:color="auto"/>
-              <w:left w:val="single" w:sz="4" w:space="0" w:color="auto"/>
-              <w:bottom w:val="single" w:sz="4" w:space="0" w:color="auto"/>
-              <w:right w:val="single" w:sz="4" w:space="0" w:color="auto"/>
-            </w:tcBorders>
-            <w:vAlign w:val="center"/>
-          </w:tcPr>
-          <w:p>
-            <w:pPr>
-              <w:tabs>
-                <w:tab w:val="left" w:pos="145"/>
-                <w:tab w:val="left" w:pos="426"/>
-                <w:tab w:val="left" w:pos="709"/>
-                <w:tab w:val="left" w:pos="4536"/>
-                <w:tab w:val="left" w:pos="5103"/>
-              </w:tabs>
-              <w:spacing w:line="480" w:lineRule="auto"/>
-              <w:rPr>
-                <w:rFonts w:cstheme="minorHAnsi"/>
-                <w:sz w:val="14"/>
-                <w:szCs w:val="20"/>
-              </w:rPr>
-            </w:pPr>
-            <w:r>
-              <w:rPr>
-                <w:rFonts w:cstheme="minorHAnsi"/>
-                <w:sz w:val="14"/>
-                <w:szCs w:val="20"/>
-              </w:rPr>
-              <w:t xml:space="preserve">Referente Técnico </w:t>
-            </w:r>
-            <w:r>
-              <w:rPr>
-                <w:rFonts w:cstheme="minorHAnsi"/>
-                <w:sz w:val="14"/>
-                <w:szCs w:val="20"/>
-                <w:highlight w:val="yellow"/>
-              </w:rPr>
-              <w:t>Salud Rural</w:t>
-            </w:r>
-          </w:p>
-        </w:tc>
-        <w:tc>
-          <w:tcPr>
-            <w:tcW w:w="825" w:type="dxa"/>
-            <w:tcBorders>
-              <w:top w:val="single" w:sz="4" w:space="0" w:color="auto"/>
-              <w:left w:val="single" w:sz="4" w:space="0" w:color="auto"/>
-              <w:bottom w:val="single" w:sz="4" w:space="0" w:color="auto"/>
-              <w:right w:val="single" w:sz="4" w:space="0" w:color="auto"/>
-            </w:tcBorders>
-            <w:vAlign w:val="center"/>
-          </w:tcPr>
-          <w:p>
-            <w:pPr>
-              <w:tabs>
-                <w:tab w:val="left" w:pos="145"/>
-                <w:tab w:val="left" w:pos="426"/>
-                <w:tab w:val="left" w:pos="709"/>
-                <w:tab w:val="left" w:pos="4536"/>
-                <w:tab w:val="left" w:pos="5103"/>
-              </w:tabs>
-              <w:spacing w:line="360" w:lineRule="auto"/>
-              <w:jc w:val="center"/>
-              <w:rPr>
-                <w:rFonts w:cstheme="minorHAnsi"/>
-                <w:sz w:val="14"/>
-                <w:szCs w:val="20"/>
-              </w:rPr>
-            </w:pPr>
-          </w:p>
-        </w:tc>
-        <w:tc>
-          <w:tcPr>
-            <w:tcW w:w="900" w:type="dxa"/>
-            <w:tcBorders>
-              <w:top w:val="single" w:sz="4" w:space="0" w:color="auto"/>
-              <w:left w:val="single" w:sz="4" w:space="0" w:color="auto"/>
-              <w:bottom w:val="single" w:sz="4" w:space="0" w:color="auto"/>
-              <w:right w:val="single" w:sz="4" w:space="0" w:color="auto"/>
-            </w:tcBorders>
-            <w:vAlign w:val="center"/>
-          </w:tcPr>
-          <w:p>
-            <w:pPr>
-              <w:tabs>
-                <w:tab w:val="left" w:pos="145"/>
-                <w:tab w:val="left" w:pos="426"/>
-                <w:tab w:val="left" w:pos="709"/>
-                <w:tab w:val="left" w:pos="4536"/>
-                <w:tab w:val="left" w:pos="5103"/>
-              </w:tabs>
-              <w:spacing w:line="360" w:lineRule="auto"/>
-              <w:jc w:val="center"/>
-              <w:rPr>
-                <w:rFonts w:cstheme="minorHAnsi"/>
-                <w:sz w:val="14"/>
-                <w:szCs w:val="20"/>
-              </w:rPr>
-            </w:pPr>
-          </w:p>
-        </w:tc>
-        <w:tc>
-          <w:tcPr>
-            <w:tcW w:w="4677" w:type="dxa"/>
-            <w:vMerge/>
-            <w:tcBorders>
-              <w:left w:val="single" w:sz="4" w:space="0" w:color="auto"/>
-              <w:bottom w:val="nil"/>
-              <w:right w:val="nil"/>
-            </w:tcBorders>
-          </w:tcPr>
-          <w:p>
-            <w:pPr>
-              <w:tabs>
-                <w:tab w:val="left" w:pos="145"/>
-                <w:tab w:val="left" w:pos="426"/>
-                <w:tab w:val="left" w:pos="709"/>
-                <w:tab w:val="left" w:pos="4536"/>
-                <w:tab w:val="left" w:pos="5103"/>
-              </w:tabs>
-              <w:spacing w:line="360" w:lineRule="auto"/>
-              <w:jc w:val="center"/>
-              <w:rPr>
-                <w:rFonts w:cstheme="minorHAnsi"/>
-                <w:sz w:val="14"/>
-                <w:szCs w:val="20"/>
-              </w:rPr>
-            </w:pPr>
-          </w:p>
-        </w:tc>
-      </w:tr>
-    </w:tbl>
-    <w:p>
-      <w:pPr>
-        <w:spacing w:after="0"/>
-        <w:rPr>
-          <w:rFonts w:cstheme="minorHAnsi"/>
-          <w:b/>
-          <w:sz w:val="12"/>
-          <w:szCs w:val="20"/>
-        </w:rPr>
-      </w:pPr>
-    </w:p>
-    <w:p>
-      <w:pPr>
-        <w:spacing w:after="0"/>
-        <w:rPr>
-          <w:rFonts w:cstheme="minorHAnsi"/>
-          <w:b/>
-          <w:sz w:val="12"/>
-          <w:szCs w:val="20"/>
-        </w:rPr>
-      </w:pPr>
-    </w:p>
-    <w:p>
-      <w:pPr>
-        <w:spacing w:after="0"/>
-        <w:rPr>
-          <w:rFonts w:cstheme="minorHAnsi"/>
-          <w:b/>
-          <w:sz w:val="12"/>
-          <w:szCs w:val="20"/>
-        </w:rPr>
-      </w:pPr>
-    </w:p>
-    <w:tbl>
-      <w:tblPr>
-        <w:tblStyle w:val="Tablaconcuadrcula"/>
-        <w:tblW w:w="0" w:type="auto"/>
-        <w:tblBorders>
-          <w:top w:val="none" w:sz="0" w:space="0" w:color="auto"/>
-          <w:left w:val="none" w:sz="0" w:space="0" w:color="auto"/>
-          <w:bottom w:val="none" w:sz="0" w:space="0" w:color="auto"/>
-          <w:right w:val="none" w:sz="0" w:space="0" w:color="auto"/>
-          <w:insideH w:val="none" w:sz="0" w:space="0" w:color="auto"/>
-          <w:insideV w:val="none" w:sz="0" w:space="0" w:color="auto"/>
-        </w:tblBorders>
-        <w:tblLook w:val="04A0" w:firstRow="1" w:lastRow="0" w:firstColumn="1" w:lastColumn="0" w:noHBand="0" w:noVBand="1"/>
-      </w:tblPr>
-      <w:tblGrid>
-        <w:gridCol w:w="4276"/>
-        <w:gridCol w:w="4229"/>
-      </w:tblGrid>
-      <w:tr>
-        <w:tc>
-          <w:tcPr>
-            <w:tcW w:w="4322" w:type="dxa"/>
-          </w:tcPr>
-          <w:p>
-            <w:pPr>
-              <w:rPr>
-                <w:rFonts w:cstheme="minorHAnsi"/>
-                <w:b/>
-                <w:sz w:val="16"/>
-                <w:szCs w:val="20"/>
-              </w:rPr>
-            </w:pPr>
-            <w:r>
-              <w:rPr>
-                <w:rFonts w:cstheme="minorHAnsi"/>
-                <w:b/>
-                <w:sz w:val="16"/>
-                <w:szCs w:val="20"/>
-              </w:rPr>
-              <w:t>DISTRIBUCIÓN</w:t>
-            </w:r>
-          </w:p>
-          <w:p>
-            <w:pPr>
-              <w:pStyle w:val="Prrafodelista"/>
-              <w:numPr>
-                <w:ilvl w:val="0"/>
-                <w:numId w:val="45"/>
-              </w:numPr>
-              <w:spacing w:line="240" w:lineRule="auto"/>
-              <w:ind w:left="284" w:hanging="218"/>
-              <w:rPr>
-                <w:rFonts w:cstheme="minorHAnsi"/>
-                <w:sz w:val="16"/>
-                <w:szCs w:val="20"/>
-              </w:rPr>
-            </w:pPr>
-            <w:r>
-              <w:rPr>
-                <w:rFonts w:cstheme="minorHAnsi"/>
-                <w:sz w:val="16"/>
-                <w:szCs w:val="20"/>
-              </w:rPr>
-              <w:t>I</w:t>
-            </w:r>
-            <w:r>
-              <w:rPr>
-                <w:rFonts w:cstheme="minorHAnsi"/>
-                <w:sz w:val="16"/>
-                <w:szCs w:val="20"/>
-              </w:rPr>
-              <w:t>lustre</w:t>
-            </w:r>
-            <w:r>
-              <w:rPr>
-                <w:rFonts w:cstheme="minorHAnsi"/>
-                <w:sz w:val="16"/>
-                <w:szCs w:val="20"/>
-              </w:rPr>
-              <w:t xml:space="preserve"> Municipalidad de </w:t>
-            </w:r>
-            <w:r>
-              <w:rPr>
-                <w:rFonts w:cstheme="minorHAnsi"/>
-                <w:sz w:val="16"/>
-                <w:szCs w:val="20"/>
-                <w:highlight w:val="green"/>
-              </w:rPr>
-              <w:t>${comuna}</w:t>
-            </w:r>
-          </w:p>
-          <w:p>
-            <w:pPr>
-              <w:pStyle w:val="Prrafodelista"/>
-              <w:numPr>
-                <w:ilvl w:val="0"/>
-                <w:numId w:val="45"/>
-              </w:numPr>
-              <w:spacing w:line="240" w:lineRule="auto"/>
-              <w:ind w:left="284" w:hanging="218"/>
-              <w:rPr>
-                <w:rFonts w:cstheme="minorHAnsi"/>
-                <w:sz w:val="16"/>
-                <w:szCs w:val="20"/>
-              </w:rPr>
-            </w:pPr>
-            <w:r>
-              <w:rPr>
-                <w:rFonts w:cstheme="minorHAnsi"/>
-                <w:sz w:val="16"/>
-                <w:szCs w:val="20"/>
-              </w:rPr>
-              <w:t>División de Atención Primara, MINSAL</w:t>
-            </w:r>
-          </w:p>
-          <w:p>
-            <w:pPr>
-              <w:pStyle w:val="Prrafodelista"/>
-              <w:numPr>
-                <w:ilvl w:val="0"/>
-                <w:numId w:val="45"/>
-              </w:numPr>
-              <w:spacing w:line="240" w:lineRule="auto"/>
-              <w:ind w:left="284" w:hanging="218"/>
-              <w:rPr>
-                <w:rFonts w:cstheme="minorHAnsi"/>
-                <w:sz w:val="16"/>
-                <w:szCs w:val="20"/>
-              </w:rPr>
-            </w:pPr>
-            <w:r>
-              <w:rPr>
-                <w:rFonts w:cstheme="minorHAnsi"/>
-                <w:sz w:val="16"/>
-                <w:szCs w:val="20"/>
-              </w:rPr>
-              <w:t>Oficina de Partes</w:t>
-            </w:r>
-            <w:r>
-              <w:rPr>
-                <w:rFonts w:cstheme="minorHAnsi"/>
-                <w:sz w:val="16"/>
-                <w:szCs w:val="20"/>
-              </w:rPr>
-              <w:t xml:space="preserve"> </w:t>
-            </w:r>
-            <w:r>
-              <w:rPr>
-                <w:rFonts w:cstheme="minorHAnsi"/>
-                <w:sz w:val="16"/>
-                <w:szCs w:val="20"/>
-              </w:rPr>
-              <w:t>SSI</w:t>
-            </w:r>
-          </w:p>
-          <w:p>
-            <w:pPr>
-              <w:pStyle w:val="Prrafodelista"/>
-              <w:spacing w:line="240" w:lineRule="auto"/>
-              <w:ind w:left="284"/>
-              <w:rPr>
-                <w:rFonts w:cstheme="minorHAnsi"/>
-                <w:sz w:val="16"/>
-                <w:szCs w:val="20"/>
-              </w:rPr>
-            </w:pPr>
-          </w:p>
-          <w:p>
-            <w:pPr>
-              <w:pStyle w:val="Prrafodelista"/>
-              <w:spacing w:line="240" w:lineRule="auto"/>
-              <w:ind w:left="284"/>
-              <w:rPr>
-                <w:rFonts w:cstheme="minorHAnsi"/>
-                <w:sz w:val="16"/>
-                <w:szCs w:val="20"/>
-              </w:rPr>
-            </w:pPr>
-            <w:r>
-              <w:rPr>
-                <w:rFonts w:cstheme="minorHAnsi"/>
-                <w:sz w:val="16"/>
-                <w:szCs w:val="20"/>
-              </w:rPr>
-              <w:t>CC:</w:t>
-            </w:r>
-          </w:p>
-          <w:p>
-            <w:pPr>
-              <w:pStyle w:val="Prrafodelista"/>
-              <w:numPr>
-                <w:ilvl w:val="0"/>
-                <w:numId w:val="46"/>
-              </w:numPr>
-              <w:spacing w:line="240" w:lineRule="auto"/>
-              <w:ind w:left="284" w:hanging="218"/>
-              <w:rPr>
-                <w:rFonts w:cstheme="minorHAnsi"/>
-                <w:sz w:val="16"/>
-                <w:szCs w:val="20"/>
-              </w:rPr>
-            </w:pPr>
-            <w:hyperlink r:id="rId8" w:history="1">
-              <w:r>
-                <w:rPr>
-                  <w:rStyle w:val="Hipervnculo"/>
-                  <w:rFonts w:cstheme="minorHAnsi"/>
-                  <w:sz w:val="16"/>
-                  <w:szCs w:val="20"/>
-                </w:rPr>
-                <w:t>sdga.ssi@redsalud.gov.cl</w:t>
-              </w:r>
-            </w:hyperlink>
-            <w:r>
-              <w:rPr>
-                <w:rFonts w:cstheme="minorHAnsi"/>
-                <w:sz w:val="16"/>
-                <w:szCs w:val="20"/>
-              </w:rPr>
-              <w:t xml:space="preserve"> </w:t>
-            </w:r>
-          </w:p>
-          <w:p>
-            <w:pPr>
-              <w:pStyle w:val="Prrafodelista"/>
-              <w:numPr>
-                <w:ilvl w:val="0"/>
-                <w:numId w:val="46"/>
-              </w:numPr>
-              <w:spacing w:line="240" w:lineRule="auto"/>
-              <w:ind w:left="284" w:hanging="218"/>
-              <w:rPr>
-                <w:rFonts w:cstheme="minorHAnsi"/>
-                <w:sz w:val="16"/>
-                <w:szCs w:val="20"/>
-              </w:rPr>
-            </w:pPr>
-            <w:hyperlink r:id="rId9" w:history="1">
-              <w:r>
-                <w:rPr>
-                  <w:rStyle w:val="Hipervnculo"/>
-                  <w:rFonts w:cstheme="minorHAnsi"/>
-                  <w:sz w:val="16"/>
-                  <w:szCs w:val="20"/>
-                </w:rPr>
-                <w:t>jurídica.ssi@redsalud.gov.cl</w:t>
-              </w:r>
-            </w:hyperlink>
-            <w:r>
-              <w:rPr>
-                <w:rFonts w:cstheme="minorHAnsi"/>
-                <w:sz w:val="16"/>
-                <w:szCs w:val="20"/>
-              </w:rPr>
-              <w:t xml:space="preserve"> </w:t>
-            </w:r>
-          </w:p>
-          <w:p>
-            <w:pPr>
-              <w:pStyle w:val="Prrafodelista"/>
-              <w:numPr>
-                <w:ilvl w:val="0"/>
-                <w:numId w:val="46"/>
-              </w:numPr>
-              <w:spacing w:line="240" w:lineRule="auto"/>
-              <w:ind w:left="284" w:hanging="218"/>
-              <w:rPr>
-                <w:rFonts w:cstheme="minorHAnsi"/>
-                <w:sz w:val="16"/>
-                <w:szCs w:val="20"/>
-              </w:rPr>
-            </w:pPr>
-            <w:hyperlink r:id="rId10" w:history="1">
-              <w:r>
-                <w:rPr>
-                  <w:rStyle w:val="Hipervnculo"/>
-                  <w:rFonts w:cstheme="minorHAnsi"/>
-                  <w:sz w:val="16"/>
-                  <w:szCs w:val="20"/>
-                </w:rPr>
-                <w:t>aps.ssi@redsalud.gov.cl</w:t>
-              </w:r>
-            </w:hyperlink>
-            <w:r>
-              <w:rPr>
-                <w:rFonts w:cstheme="minorHAnsi"/>
-                <w:sz w:val="16"/>
-                <w:szCs w:val="20"/>
-              </w:rPr>
-              <w:t xml:space="preserve"> </w:t>
-            </w:r>
-          </w:p>
-          <w:p>
-            <w:pPr>
-              <w:pStyle w:val="Prrafodelista"/>
-              <w:numPr>
-                <w:ilvl w:val="0"/>
-                <w:numId w:val="46"/>
-              </w:numPr>
-              <w:spacing w:line="240" w:lineRule="auto"/>
-              <w:ind w:left="284" w:hanging="218"/>
-              <w:rPr>
-                <w:rFonts w:cstheme="minorHAnsi"/>
-                <w:sz w:val="16"/>
-                <w:szCs w:val="20"/>
-              </w:rPr>
-            </w:pPr>
-            <w:hyperlink r:id="rId11" w:history="1">
-              <w:r>
-                <w:rPr>
-                  <w:rStyle w:val="Hipervnculo"/>
-                  <w:rFonts w:cstheme="minorHAnsi"/>
-                  <w:sz w:val="16"/>
-                  <w:szCs w:val="20"/>
-                </w:rPr>
-                <w:t>finazas.ssi@redsalud.gov.cl</w:t>
-              </w:r>
-            </w:hyperlink>
-            <w:r>
-              <w:rPr>
-                <w:rFonts w:cstheme="minorHAnsi"/>
-                <w:sz w:val="16"/>
-                <w:szCs w:val="20"/>
-              </w:rPr>
-              <w:t xml:space="preserve"> </w:t>
-            </w:r>
-          </w:p>
-          <w:p>
-            <w:pPr>
-              <w:pStyle w:val="Prrafodelista"/>
-              <w:numPr>
-                <w:ilvl w:val="0"/>
-                <w:numId w:val="46"/>
-              </w:numPr>
-              <w:spacing w:line="240" w:lineRule="auto"/>
-              <w:ind w:left="284" w:hanging="218"/>
-              <w:rPr>
-                <w:rFonts w:cstheme="minorHAnsi"/>
-                <w:sz w:val="16"/>
-                <w:szCs w:val="20"/>
-              </w:rPr>
-            </w:pPr>
-            <w:hyperlink r:id="rId12" w:history="1">
-              <w:r>
-                <w:rPr>
-                  <w:rStyle w:val="Hipervnculo"/>
-                  <w:rFonts w:cstheme="minorHAnsi"/>
-                  <w:sz w:val="16"/>
-                  <w:szCs w:val="20"/>
-                </w:rPr>
-                <w:t>jaime.abarzua@redsalud.gov.cl</w:t>
-              </w:r>
-            </w:hyperlink>
-            <w:r>
-              <w:rPr>
-                <w:rFonts w:cstheme="minorHAnsi"/>
-                <w:sz w:val="16"/>
-                <w:szCs w:val="20"/>
-              </w:rPr>
-              <w:t xml:space="preserve"> </w:t>
-            </w:r>
-          </w:p>
-          <w:p>
-            <w:pPr>
-              <w:pStyle w:val="Prrafodelista"/>
-              <w:numPr>
-                <w:ilvl w:val="0"/>
-                <w:numId w:val="46"/>
-              </w:numPr>
-              <w:spacing w:line="240" w:lineRule="auto"/>
-              <w:ind w:left="284" w:hanging="218"/>
-              <w:rPr>
-                <w:rFonts w:cstheme="minorHAnsi"/>
-                <w:sz w:val="16"/>
-                <w:szCs w:val="20"/>
-              </w:rPr>
-            </w:pPr>
-            <w:hyperlink r:id="rId13" w:history="1">
-              <w:r>
-                <w:rPr>
-                  <w:rStyle w:val="Hipervnculo"/>
-                  <w:rFonts w:cstheme="minorHAnsi"/>
-                  <w:sz w:val="16"/>
-                  <w:szCs w:val="20"/>
-                </w:rPr>
-                <w:t>pablo.morenor@redsalud.gob.cl</w:t>
-              </w:r>
-            </w:hyperlink>
-            <w:r>
-              <w:rPr>
-                <w:rFonts w:cstheme="minorHAnsi"/>
-                <w:sz w:val="16"/>
-                <w:szCs w:val="20"/>
-              </w:rPr>
-              <w:t xml:space="preserve"> </w:t>
-            </w:r>
-          </w:p>
-          <w:p>
-            <w:pPr>
-              <w:pStyle w:val="Prrafodelista"/>
-              <w:numPr>
-                <w:ilvl w:val="0"/>
-                <w:numId w:val="46"/>
-              </w:numPr>
-              <w:spacing w:line="240" w:lineRule="auto"/>
-              <w:ind w:left="284" w:hanging="218"/>
-              <w:rPr>
-                <w:rFonts w:cstheme="minorHAnsi"/>
-                <w:sz w:val="16"/>
-                <w:szCs w:val="20"/>
-              </w:rPr>
-            </w:pPr>
-            <w:hyperlink r:id="rId14" w:history="1">
-              <w:r>
-                <w:rPr>
-                  <w:rStyle w:val="Hipervnculo"/>
-                  <w:rFonts w:cstheme="minorHAnsi"/>
-                  <w:sz w:val="16"/>
-                  <w:szCs w:val="20"/>
-                </w:rPr>
-                <w:t>convenios.aps@redsalud.gob.cl</w:t>
-              </w:r>
-            </w:hyperlink>
-            <w:r>
-              <w:rPr>
-                <w:rFonts w:cstheme="minorHAnsi"/>
-                <w:sz w:val="16"/>
-                <w:szCs w:val="20"/>
-              </w:rPr>
-              <w:t xml:space="preserve"> </w:t>
-            </w:r>
-          </w:p>
-          <w:p>
-            <w:pPr>
-              <w:pStyle w:val="Prrafodelista"/>
-              <w:numPr>
-                <w:ilvl w:val="0"/>
-                <w:numId w:val="46"/>
-              </w:numPr>
-              <w:spacing w:line="240" w:lineRule="auto"/>
-              <w:ind w:left="284" w:hanging="218"/>
-              <w:rPr>
-                <w:rFonts w:cstheme="minorHAnsi"/>
-                <w:sz w:val="16"/>
-                <w:szCs w:val="20"/>
-              </w:rPr>
-            </w:pPr>
-            <w:hyperlink r:id="rId15" w:history="1">
-              <w:r>
-                <w:rPr>
-                  <w:rStyle w:val="Hipervnculo"/>
-                  <w:rFonts w:cstheme="minorHAnsi"/>
-                  <w:sz w:val="16"/>
-                  <w:szCs w:val="20"/>
-                  <w:highlight w:val="yellow"/>
-                </w:rPr>
-                <w:t>margarita.cacerest@redsalud.gob.cl</w:t>
-              </w:r>
-            </w:hyperlink>
-            <w:r>
-              <w:rPr>
-                <w:rFonts w:cstheme="minorHAnsi"/>
-                <w:sz w:val="16"/>
-                <w:szCs w:val="20"/>
-              </w:rPr>
-              <w:t xml:space="preserve"> </w:t>
-            </w:r>
-          </w:p>
-        </w:tc>
-        <w:tc>
-          <w:tcPr>
-            <w:tcW w:w="4323" w:type="dxa"/>
-            <w:vAlign w:val="center"/>
-          </w:tcPr>
-          <w:p>
-            <w:pPr>
-              <w:jc w:val="both"/>
-              <w:rPr>
-                <w:rFonts w:cstheme="minorHAnsi"/>
-                <w:sz w:val="20"/>
-                <w:szCs w:val="20"/>
-              </w:rPr>
-            </w:pPr>
-            <w:r>
-              <w:rPr>
-                <w:rFonts w:cstheme="minorHAnsi"/>
-                <w:sz w:val="20"/>
-                <w:szCs w:val="20"/>
-              </w:rPr>
-              <w:t>Lo que transcribo a Ud. para conocimiento y fines pertinentes</w:t>
-            </w:r>
-          </w:p>
-          <w:p>
-            <w:pPr>
-              <w:rPr>
-                <w:rFonts w:cstheme="minorHAnsi"/>
-                <w:b/>
-                <w:sz w:val="20"/>
-                <w:szCs w:val="20"/>
-              </w:rPr>
-            </w:pPr>
-          </w:p>
-          <w:p>
-            <w:pPr>
-              <w:rPr>
-                <w:rFonts w:cstheme="minorHAnsi"/>
-                <w:b/>
-                <w:sz w:val="20"/>
-                <w:szCs w:val="20"/>
-              </w:rPr>
-            </w:pPr>
-          </w:p>
-          <w:p>
-            <w:pPr>
-              <w:rPr>
-                <w:rFonts w:cstheme="minorHAnsi"/>
-                <w:b/>
-                <w:sz w:val="20"/>
-                <w:szCs w:val="20"/>
-              </w:rPr>
-            </w:pPr>
-          </w:p>
-          <w:p>
-            <w:pPr>
-              <w:rPr>
-                <w:rFonts w:cstheme="minorHAnsi"/>
-                <w:b/>
-                <w:sz w:val="20"/>
-                <w:szCs w:val="20"/>
-              </w:rPr>
-            </w:pPr>
-          </w:p>
-          <w:p>
-            <w:pPr>
-              <w:rPr>
-                <w:rFonts w:cstheme="minorHAnsi"/>
-                <w:b/>
-                <w:sz w:val="20"/>
-                <w:szCs w:val="20"/>
-              </w:rPr>
-            </w:pPr>
-          </w:p>
-          <w:p>
-            <w:pPr>
-              <w:jc w:val="center"/>
-              <w:rPr>
-                <w:rFonts w:cstheme="minorHAnsi"/>
-                <w:b/>
-                <w:sz w:val="20"/>
-                <w:szCs w:val="20"/>
-              </w:rPr>
-            </w:pPr>
-            <w:r>
-              <w:rPr>
-                <w:rFonts w:cstheme="minorHAnsi"/>
-                <w:b/>
-                <w:sz w:val="20"/>
-                <w:szCs w:val="20"/>
-              </w:rPr>
-              <w:t>MINISTRO DE FE</w:t>
-            </w:r>
-          </w:p>
-        </w:tc>
-      </w:tr>
-    </w:tbl>
-    <w:p>
-      <w:pPr>
-        <w:rPr>
-          <w:rFonts w:cstheme="minorHAnsi"/>
-          <w:b/>
-          <w:sz w:val="20"/>
-          <w:szCs w:val="20"/>
-        </w:rPr>
-      </w:pPr>
-      <w:r>
-        <w:rPr>
-          <w:rFonts w:cstheme="minorHAnsi"/>
-          <w:b/>
-          <w:sz w:val="20"/>
-          <w:szCs w:val="20"/>
-        </w:rPr>
-        <w:br w:type="page"/>
-      </w:r>
-    </w:p>
-    <w:p>
-      <w:pPr>
-        <w:rPr>
-          <w:rFonts w:cstheme="minorHAnsi"/>
-          <w:b/>
-          <w:sz w:val="20"/>
-          <w:szCs w:val="20"/>
-        </w:rPr>
-      </w:pPr>
-    </w:p>
-    <w:p>
-      <w:pPr>
-        <w:tabs>
-          <w:tab w:val="left" w:pos="4253"/>
-        </w:tabs>
-        <w:spacing w:after="240" w:line="240" w:lineRule="auto"/>
-        <w:jc w:val="both"/>
-        <w:rPr>
-          <w:rFonts w:cstheme="minorHAnsi"/>
-          <w:sz w:val="20"/>
-          <w:szCs w:val="20"/>
-        </w:rPr>
-      </w:pPr>
-      <w:r>
-        <w:rPr>
-          <w:rFonts w:cstheme="minorHAnsi"/>
-          <w:sz w:val="20"/>
-          <w:szCs w:val="20"/>
-        </w:rPr>
-        <w:tab/>
-      </w:r>
-      <w:r>
-        <w:rPr>
-          <w:rFonts w:cstheme="minorHAnsi"/>
-          <w:b/>
-          <w:sz w:val="20"/>
-          <w:szCs w:val="20"/>
-        </w:rPr>
-        <w:t>3.-IMPÚTESE</w:t>
-      </w:r>
-      <w:r>
-        <w:rPr>
-          <w:rFonts w:cstheme="minorHAnsi"/>
-          <w:sz w:val="20"/>
-          <w:szCs w:val="20"/>
-        </w:rPr>
-        <w:t xml:space="preserve"> el gasto que irrogue el presente Convenio al ítem </w:t>
-      </w:r>
-      <w:r>
-        <w:rPr>
-          <w:rFonts w:cstheme="minorHAnsi"/>
-          <w:sz w:val="20"/>
-          <w:szCs w:val="20"/>
-          <w:highlight w:val="yellow"/>
-        </w:rPr>
-        <w:t>24-03 298-002</w:t>
-      </w:r>
-      <w:r>
-        <w:rPr>
-          <w:rFonts w:cstheme="minorHAnsi"/>
-          <w:sz w:val="20"/>
-          <w:szCs w:val="20"/>
-        </w:rPr>
-        <w:t xml:space="preserve"> “Reforzamiento Municipal del Presupuesto del Servicio de Salud” del presupuesto del Servicio de Salud de Iquique.</w:t>
-      </w:r>
-    </w:p>
-    <w:p>
-      <w:pPr>
-        <w:tabs>
-          <w:tab w:val="left" w:pos="4253"/>
-        </w:tabs>
-        <w:spacing w:after="240" w:line="240" w:lineRule="auto"/>
-        <w:jc w:val="both"/>
-        <w:rPr>
-          <w:rFonts w:cstheme="minorHAnsi"/>
-          <w:sz w:val="20"/>
-          <w:szCs w:val="20"/>
-        </w:rPr>
-      </w:pPr>
-    </w:p>
-    <w:p>
-      <w:pPr>
-        <w:tabs>
-          <w:tab w:val="left" w:pos="4253"/>
-        </w:tabs>
-        <w:spacing w:after="0" w:line="240" w:lineRule="auto"/>
-        <w:jc w:val="both"/>
-        <w:rPr>
-          <w:rFonts w:cstheme="minorHAnsi"/>
-          <w:b/>
-          <w:sz w:val="20"/>
-          <w:szCs w:val="20"/>
-        </w:rPr>
-      </w:pPr>
-      <w:r>
-        <w:rPr>
-          <w:rFonts w:cstheme="minorHAnsi"/>
-          <w:sz w:val="20"/>
-          <w:szCs w:val="20"/>
-        </w:rPr>
-        <w:tab/>
-      </w:r>
-      <w:r>
-        <w:rPr>
-          <w:rFonts w:cstheme="minorHAnsi"/>
-          <w:b/>
-          <w:sz w:val="20"/>
-          <w:szCs w:val="20"/>
-        </w:rPr>
-        <w:t>ANÓTESE, COMUNÍQUESE, ARCHÍVESE.</w:t>
-      </w:r>
-    </w:p>
-    <w:p>
-      <w:pPr>
-        <w:tabs>
-          <w:tab w:val="left" w:pos="4253"/>
-        </w:tabs>
-        <w:spacing w:after="0" w:line="240" w:lineRule="auto"/>
-        <w:jc w:val="center"/>
-        <w:rPr>
-          <w:rFonts w:cstheme="minorHAnsi"/>
-          <w:b/>
-          <w:sz w:val="20"/>
-          <w:szCs w:val="20"/>
-        </w:rPr>
-      </w:pPr>
-    </w:p>
-    <w:p>
-      <w:pPr>
-        <w:tabs>
-          <w:tab w:val="left" w:pos="4253"/>
-        </w:tabs>
-        <w:spacing w:after="0" w:line="240" w:lineRule="auto"/>
-        <w:jc w:val="center"/>
-        <w:rPr>
-          <w:rFonts w:cstheme="minorHAnsi"/>
-          <w:b/>
-          <w:sz w:val="20"/>
-          <w:szCs w:val="20"/>
-        </w:rPr>
-      </w:pPr>
-    </w:p>
-    <w:p>
-      <w:pPr>
-        <w:tabs>
-          <w:tab w:val="left" w:pos="4253"/>
-        </w:tabs>
-        <w:spacing w:after="0" w:line="240" w:lineRule="auto"/>
-        <w:jc w:val="center"/>
-        <w:rPr>
-          <w:rFonts w:cstheme="minorHAnsi"/>
-          <w:b/>
-          <w:sz w:val="20"/>
-          <w:szCs w:val="20"/>
-        </w:rPr>
-      </w:pPr>
-    </w:p>
-    <w:p>
-      <w:pPr>
-        <w:tabs>
-          <w:tab w:val="left" w:pos="4253"/>
-        </w:tabs>
-        <w:spacing w:after="0" w:line="240" w:lineRule="auto"/>
-        <w:jc w:val="center"/>
-        <w:rPr>
-          <w:rFonts w:cstheme="minorHAnsi"/>
-          <w:b/>
-          <w:sz w:val="20"/>
-          <w:szCs w:val="20"/>
-        </w:rPr>
-      </w:pPr>
-    </w:p>
-    <w:p>
-      <w:pPr>
-        <w:tabs>
-          <w:tab w:val="left" w:pos="4253"/>
-        </w:tabs>
-        <w:spacing w:after="0" w:line="240" w:lineRule="auto"/>
-        <w:jc w:val="center"/>
-        <w:rPr>
-          <w:rFonts w:cstheme="minorHAnsi"/>
-          <w:b/>
-          <w:sz w:val="20"/>
-          <w:szCs w:val="20"/>
-        </w:rPr>
-      </w:pPr>
-    </w:p>
-    <w:p>
-      <w:pPr>
-        <w:tabs>
-          <w:tab w:val="left" w:pos="4253"/>
-        </w:tabs>
-        <w:spacing w:after="0" w:line="240" w:lineRule="auto"/>
-        <w:jc w:val="center"/>
-        <w:rPr>
-          <w:rFonts w:cstheme="minorHAnsi"/>
-          <w:b/>
-          <w:sz w:val="20"/>
-          <w:szCs w:val="20"/>
-        </w:rPr>
-      </w:pPr>
-    </w:p>
-    <w:p>
-      <w:pPr>
-        <w:tabs>
-          <w:tab w:val="left" w:pos="4253"/>
-        </w:tabs>
-        <w:spacing w:after="0" w:line="240" w:lineRule="auto"/>
-        <w:jc w:val="center"/>
-        <w:rPr>
-          <w:rFonts w:cstheme="minorHAnsi"/>
-          <w:b/>
-          <w:sz w:val="20"/>
-          <w:szCs w:val="20"/>
-        </w:rPr>
-      </w:pPr>
-    </w:p>
-    <w:p>
-      <w:pPr>
-        <w:tabs>
-          <w:tab w:val="left" w:pos="4253"/>
-        </w:tabs>
-        <w:spacing w:after="0" w:line="240" w:lineRule="auto"/>
-        <w:jc w:val="center"/>
-        <w:rPr>
-          <w:rFonts w:cstheme="minorHAnsi"/>
-          <w:b/>
-          <w:sz w:val="20"/>
-          <w:szCs w:val="20"/>
-        </w:rPr>
-      </w:pPr>
-    </w:p>
-    <w:p>
-      <w:pPr>
-        <w:tabs>
-          <w:tab w:val="left" w:pos="4253"/>
-        </w:tabs>
-        <w:spacing w:after="0" w:line="240" w:lineRule="auto"/>
-        <w:jc w:val="center"/>
-        <w:rPr>
-          <w:rFonts w:cstheme="minorHAnsi"/>
-          <w:b/>
-          <w:sz w:val="20"/>
-          <w:szCs w:val="20"/>
-        </w:rPr>
-      </w:pPr>
-    </w:p>
-    <w:p>
-      <w:pPr>
-        <w:tabs>
-          <w:tab w:val="left" w:pos="4253"/>
-        </w:tabs>
-        <w:spacing w:after="0" w:line="240" w:lineRule="auto"/>
-        <w:jc w:val="center"/>
-        <w:rPr>
-          <w:rFonts w:cstheme="minorHAnsi"/>
-          <w:b/>
-          <w:sz w:val="20"/>
-          <w:szCs w:val="20"/>
-        </w:rPr>
-      </w:pPr>
-      <w:r>
-        <w:rPr>
-          <w:rFonts w:cstheme="minorHAnsi"/>
-          <w:b/>
-          <w:sz w:val="20"/>
-          <w:szCs w:val="20"/>
-        </w:rPr>
-        <w:t>JORGE GALLEGUILLOS MÖLLER</w:t>
-      </w:r>
-    </w:p>
-    <w:p>
-      <w:pPr>
-        <w:tabs>
-          <w:tab w:val="left" w:pos="4253"/>
-        </w:tabs>
-        <w:spacing w:after="0" w:line="240" w:lineRule="auto"/>
-        <w:jc w:val="center"/>
-        <w:rPr>
-          <w:rFonts w:cstheme="minorHAnsi"/>
-          <w:b/>
-          <w:sz w:val="20"/>
-          <w:szCs w:val="20"/>
-        </w:rPr>
-      </w:pPr>
-      <w:r>
-        <w:rPr>
-          <w:rFonts w:cstheme="minorHAnsi"/>
-          <w:b/>
-          <w:sz w:val="20"/>
-          <w:szCs w:val="20"/>
-        </w:rPr>
-        <w:t>DIRECTOR</w:t>
-      </w:r>
-    </w:p>
-    <w:p>
-      <w:pPr>
-        <w:tabs>
-          <w:tab w:val="left" w:pos="4253"/>
-        </w:tabs>
-        <w:spacing w:after="0" w:line="240" w:lineRule="auto"/>
-        <w:jc w:val="center"/>
-        <w:rPr>
-          <w:rFonts w:eastAsia="Times New Roman" w:cstheme="minorHAnsi"/>
-          <w:b/>
-          <w:w w:val="90"/>
-          <w:sz w:val="20"/>
-          <w:szCs w:val="20"/>
-          <w:lang w:val="es-ES" w:eastAsia="es-ES"/>
-        </w:rPr>
-      </w:pPr>
-      <w:r>
-        <w:rPr>
-          <w:rFonts w:cstheme="minorHAnsi"/>
-          <w:b/>
-          <w:sz w:val="20"/>
-          <w:szCs w:val="20"/>
-        </w:rPr>
-        <w:t>SERVICIO DE SALUD IQUIQUE</w:t>
-      </w:r>
-    </w:p>
-    <w:p>
-      <w:pPr>
-        <w:tabs>
-          <w:tab w:val="left" w:pos="4395"/>
-        </w:tabs>
-        <w:spacing w:after="0" w:line="240" w:lineRule="auto"/>
-        <w:jc w:val="center"/>
-        <w:rPr>
-          <w:rFonts w:eastAsia="Times New Roman" w:cstheme="minorHAnsi"/>
-          <w:b/>
-          <w:w w:val="90"/>
-          <w:sz w:val="20"/>
-          <w:szCs w:val="20"/>
-          <w:lang w:val="es-ES" w:eastAsia="es-ES"/>
-        </w:rPr>
-      </w:pPr>
-    </w:p>
-    <w:p>
-      <w:pPr>
-        <w:tabs>
-          <w:tab w:val="left" w:pos="4395"/>
-        </w:tabs>
-        <w:spacing w:after="0" w:line="240" w:lineRule="auto"/>
-        <w:jc w:val="center"/>
-        <w:rPr>
-          <w:rFonts w:eastAsia="Times New Roman" w:cstheme="minorHAnsi"/>
-          <w:b/>
-          <w:w w:val="90"/>
-          <w:sz w:val="20"/>
-          <w:szCs w:val="20"/>
-          <w:lang w:val="es-ES" w:eastAsia="es-ES"/>
-        </w:rPr>
-      </w:pPr>
-    </w:p>
-    <w:p>
-      <w:pPr>
-        <w:tabs>
-          <w:tab w:val="left" w:pos="4395"/>
-        </w:tabs>
-        <w:spacing w:after="0" w:line="240" w:lineRule="auto"/>
-        <w:jc w:val="center"/>
-        <w:rPr>
-          <w:rFonts w:eastAsia="Times New Roman" w:cstheme="minorHAnsi"/>
-          <w:b/>
-          <w:w w:val="90"/>
-          <w:sz w:val="20"/>
-          <w:szCs w:val="20"/>
-          <w:lang w:val="es-ES" w:eastAsia="es-ES"/>
-        </w:rPr>
-      </w:pPr>
-    </w:p>
-    <w:p>
-      <w:pPr>
-        <w:tabs>
-          <w:tab w:val="left" w:pos="4395"/>
-        </w:tabs>
-        <w:spacing w:after="0" w:line="240" w:lineRule="auto"/>
-        <w:jc w:val="center"/>
-        <w:rPr>
-          <w:rFonts w:eastAsia="Times New Roman" w:cstheme="minorHAnsi"/>
-          <w:b/>
-          <w:w w:val="90"/>
-          <w:sz w:val="20"/>
-          <w:szCs w:val="20"/>
-          <w:lang w:val="es-ES" w:eastAsia="es-ES"/>
-        </w:rPr>
-      </w:pPr>
-    </w:p>
-    <w:tbl>
-      <w:tblPr>
-        <w:tblStyle w:val="Tablaconcuadrcula"/>
-        <w:tblW w:w="8613" w:type="dxa"/>
-        <w:tblLayout w:type="fixed"/>
-        <w:tblLook w:val="04A0" w:firstRow="1" w:lastRow="0" w:firstColumn="1" w:lastColumn="0" w:noHBand="0" w:noVBand="1"/>
-      </w:tblPr>
-      <w:tblGrid>
-        <w:gridCol w:w="2211"/>
-        <w:gridCol w:w="825"/>
-        <w:gridCol w:w="900"/>
-        <w:gridCol w:w="4677"/>
-      </w:tblGrid>
-      <w:tr>
-        <w:tc>
-          <w:tcPr>
-            <w:tcW w:w="2211" w:type="dxa"/>
-            <w:tcBorders>
-              <w:top w:val="nil"/>
-              <w:left w:val="nil"/>
-              <w:bottom w:val="single" w:sz="4" w:space="0" w:color="auto"/>
-              <w:right w:val="single" w:sz="4" w:space="0" w:color="auto"/>
-            </w:tcBorders>
-            <w:vAlign w:val="center"/>
-          </w:tcPr>
-          <w:p>
-            <w:pPr>
-              <w:tabs>
-                <w:tab w:val="left" w:pos="145"/>
-                <w:tab w:val="left" w:pos="426"/>
-                <w:tab w:val="left" w:pos="709"/>
-                <w:tab w:val="left" w:pos="4536"/>
-                <w:tab w:val="left" w:pos="5103"/>
-              </w:tabs>
-              <w:spacing w:line="360" w:lineRule="auto"/>
-              <w:rPr>
-                <w:rFonts w:cstheme="minorHAnsi"/>
-                <w:sz w:val="14"/>
-                <w:szCs w:val="20"/>
-              </w:rPr>
-            </w:pPr>
-          </w:p>
-        </w:tc>
-        <w:tc>
-          <w:tcPr>
-            <w:tcW w:w="825" w:type="dxa"/>
-            <w:tcBorders>
-              <w:top w:val="single" w:sz="4" w:space="0" w:color="auto"/>
-              <w:left w:val="single" w:sz="4" w:space="0" w:color="auto"/>
-              <w:bottom w:val="single" w:sz="4" w:space="0" w:color="auto"/>
-              <w:right w:val="single" w:sz="4" w:space="0" w:color="auto"/>
-            </w:tcBorders>
-            <w:vAlign w:val="center"/>
-            <w:hideMark/>
-          </w:tcPr>
-          <w:p>
-            <w:pPr>
-              <w:tabs>
-                <w:tab w:val="left" w:pos="145"/>
-                <w:tab w:val="left" w:pos="426"/>
-                <w:tab w:val="left" w:pos="709"/>
-                <w:tab w:val="left" w:pos="4536"/>
-                <w:tab w:val="left" w:pos="5103"/>
-              </w:tabs>
-              <w:jc w:val="center"/>
-              <w:rPr>
-                <w:rFonts w:cstheme="minorHAnsi"/>
-                <w:sz w:val="14"/>
-                <w:szCs w:val="20"/>
-              </w:rPr>
-            </w:pPr>
-            <w:r>
-              <w:rPr>
-                <w:rFonts w:cstheme="minorHAnsi"/>
-                <w:sz w:val="14"/>
-                <w:szCs w:val="20"/>
-              </w:rPr>
-              <w:t>Iniciales</w:t>
-            </w:r>
-            <w:r>
-              <w:rPr>
-                <w:rFonts w:cstheme="minorHAnsi"/>
-                <w:sz w:val="14"/>
-                <w:szCs w:val="20"/>
-              </w:rPr>
-              <w:t xml:space="preserve"> </w:t>
-            </w:r>
-            <w:r>
-              <w:rPr>
-                <w:rFonts w:cstheme="minorHAnsi"/>
-                <w:sz w:val="14"/>
-                <w:szCs w:val="20"/>
-              </w:rPr>
-              <w:t>Nombre</w:t>
-            </w:r>
-          </w:p>
-        </w:tc>
-        <w:tc>
-          <w:tcPr>
-            <w:tcW w:w="900" w:type="dxa"/>
-            <w:tcBorders>
-              <w:top w:val="single" w:sz="4" w:space="0" w:color="auto"/>
-              <w:left w:val="single" w:sz="4" w:space="0" w:color="auto"/>
-              <w:bottom w:val="single" w:sz="4" w:space="0" w:color="auto"/>
-              <w:right w:val="single" w:sz="4" w:space="0" w:color="auto"/>
-            </w:tcBorders>
-            <w:vAlign w:val="center"/>
-            <w:hideMark/>
-          </w:tcPr>
-          <w:p>
-            <w:pPr>
-              <w:tabs>
-                <w:tab w:val="left" w:pos="145"/>
-                <w:tab w:val="left" w:pos="426"/>
-                <w:tab w:val="left" w:pos="709"/>
-                <w:tab w:val="left" w:pos="4536"/>
-                <w:tab w:val="left" w:pos="5103"/>
-              </w:tabs>
-              <w:jc w:val="center"/>
-              <w:rPr>
-                <w:rFonts w:cstheme="minorHAnsi"/>
-                <w:sz w:val="14"/>
-                <w:szCs w:val="20"/>
-              </w:rPr>
-            </w:pPr>
-            <w:r>
-              <w:rPr>
-                <w:rFonts w:cstheme="minorHAnsi"/>
-                <w:sz w:val="14"/>
-                <w:szCs w:val="20"/>
-              </w:rPr>
-              <w:t>Firma</w:t>
-            </w:r>
-          </w:p>
-        </w:tc>
-        <w:tc>
-          <w:tcPr>
-            <w:tcW w:w="4677" w:type="dxa"/>
-            <w:vMerge w:val="restart"/>
-            <w:tcBorders>
-              <w:top w:val="nil"/>
-              <w:left w:val="single" w:sz="4" w:space="0" w:color="auto"/>
-              <w:right w:val="nil"/>
-            </w:tcBorders>
-            <w:vAlign w:val="center"/>
-          </w:tcPr>
-          <w:p>
-            <w:pPr>
-              <w:tabs>
-                <w:tab w:val="left" w:pos="4395"/>
-              </w:tabs>
-              <w:spacing w:line="360" w:lineRule="auto"/>
-              <w:ind w:left="175"/>
-              <w:jc w:val="center"/>
-              <w:rPr>
-                <w:rFonts w:cstheme="minorHAnsi"/>
-                <w:sz w:val="14"/>
-                <w:szCs w:val="20"/>
-              </w:rPr>
-            </w:pPr>
-          </w:p>
-        </w:tc>
-      </w:tr>
-      <w:tr>
-        <w:trPr>
-          <w:trHeight w:val="70"/>
-        </w:trPr>
-        <w:tc>
-          <w:tcPr>
-            <w:tcW w:w="2211" w:type="dxa"/>
-            <w:tcBorders>
-              <w:top w:val="single" w:sz="4" w:space="0" w:color="auto"/>
-              <w:left w:val="single" w:sz="4" w:space="0" w:color="auto"/>
-              <w:bottom w:val="single" w:sz="4" w:space="0" w:color="auto"/>
-              <w:right w:val="single" w:sz="4" w:space="0" w:color="auto"/>
-            </w:tcBorders>
-            <w:vAlign w:val="center"/>
-            <w:hideMark/>
-          </w:tcPr>
-          <w:p>
-            <w:pPr>
-              <w:tabs>
-                <w:tab w:val="left" w:pos="145"/>
-                <w:tab w:val="left" w:pos="426"/>
-                <w:tab w:val="left" w:pos="709"/>
-                <w:tab w:val="left" w:pos="4536"/>
-                <w:tab w:val="left" w:pos="5103"/>
-              </w:tabs>
-              <w:spacing w:line="480" w:lineRule="auto"/>
-              <w:rPr>
-                <w:rFonts w:cstheme="minorHAnsi"/>
-                <w:sz w:val="14"/>
-                <w:szCs w:val="20"/>
-              </w:rPr>
-            </w:pPr>
-            <w:r>
-              <w:rPr>
-                <w:rFonts w:cstheme="minorHAnsi"/>
-                <w:sz w:val="14"/>
-                <w:szCs w:val="20"/>
-              </w:rPr>
-              <w:t>Subdirección Gestión Asistencial</w:t>
-            </w:r>
-          </w:p>
-        </w:tc>
-        <w:tc>
-          <w:tcPr>
-            <w:tcW w:w="825" w:type="dxa"/>
-            <w:tcBorders>
-              <w:top w:val="single" w:sz="4" w:space="0" w:color="auto"/>
-              <w:left w:val="single" w:sz="4" w:space="0" w:color="auto"/>
-              <w:bottom w:val="single" w:sz="4" w:space="0" w:color="auto"/>
-              <w:right w:val="single" w:sz="4" w:space="0" w:color="auto"/>
-            </w:tcBorders>
-            <w:vAlign w:val="center"/>
-          </w:tcPr>
-          <w:p>
-            <w:pPr>
-              <w:tabs>
-                <w:tab w:val="left" w:pos="145"/>
-                <w:tab w:val="left" w:pos="426"/>
-                <w:tab w:val="left" w:pos="709"/>
-                <w:tab w:val="left" w:pos="4536"/>
-                <w:tab w:val="left" w:pos="5103"/>
-              </w:tabs>
-              <w:spacing w:line="360" w:lineRule="auto"/>
-              <w:jc w:val="center"/>
-              <w:rPr>
-                <w:rFonts w:cstheme="minorHAnsi"/>
-                <w:sz w:val="14"/>
-                <w:szCs w:val="20"/>
-              </w:rPr>
-            </w:pPr>
-          </w:p>
-        </w:tc>
-        <w:tc>
-          <w:tcPr>
-            <w:tcW w:w="900" w:type="dxa"/>
-            <w:tcBorders>
-              <w:top w:val="single" w:sz="4" w:space="0" w:color="auto"/>
-              <w:left w:val="single" w:sz="4" w:space="0" w:color="auto"/>
-              <w:bottom w:val="single" w:sz="4" w:space="0" w:color="auto"/>
-              <w:right w:val="single" w:sz="4" w:space="0" w:color="auto"/>
-            </w:tcBorders>
-            <w:vAlign w:val="center"/>
-          </w:tcPr>
-          <w:p>
-            <w:pPr>
-              <w:tabs>
-                <w:tab w:val="left" w:pos="145"/>
-                <w:tab w:val="left" w:pos="426"/>
-                <w:tab w:val="left" w:pos="709"/>
-                <w:tab w:val="left" w:pos="4536"/>
-                <w:tab w:val="left" w:pos="5103"/>
-              </w:tabs>
-              <w:spacing w:line="360" w:lineRule="auto"/>
-              <w:jc w:val="center"/>
-              <w:rPr>
-                <w:rFonts w:cstheme="minorHAnsi"/>
-                <w:sz w:val="14"/>
-                <w:szCs w:val="20"/>
-              </w:rPr>
-            </w:pPr>
-          </w:p>
-        </w:tc>
-        <w:tc>
-          <w:tcPr>
-            <w:tcW w:w="4677" w:type="dxa"/>
-            <w:vMerge/>
-            <w:tcBorders>
-              <w:left w:val="single" w:sz="4" w:space="0" w:color="auto"/>
-              <w:right w:val="nil"/>
-            </w:tcBorders>
-          </w:tcPr>
-          <w:p>
-            <w:pPr>
-              <w:tabs>
-                <w:tab w:val="left" w:pos="145"/>
-                <w:tab w:val="left" w:pos="426"/>
-                <w:tab w:val="left" w:pos="709"/>
-                <w:tab w:val="left" w:pos="4536"/>
-                <w:tab w:val="left" w:pos="5103"/>
-              </w:tabs>
-              <w:spacing w:line="360" w:lineRule="auto"/>
-              <w:jc w:val="center"/>
-              <w:rPr>
-                <w:rFonts w:cstheme="minorHAnsi"/>
-                <w:sz w:val="14"/>
-                <w:szCs w:val="20"/>
-              </w:rPr>
-            </w:pPr>
-          </w:p>
-        </w:tc>
-      </w:tr>
-      <w:tr>
-        <w:trPr>
-          <w:trHeight w:val="70"/>
-        </w:trPr>
-        <w:tc>
-          <w:tcPr>
-            <w:tcW w:w="2211" w:type="dxa"/>
-            <w:tcBorders>
-              <w:top w:val="single" w:sz="4" w:space="0" w:color="auto"/>
-              <w:left w:val="single" w:sz="4" w:space="0" w:color="auto"/>
-              <w:bottom w:val="single" w:sz="4" w:space="0" w:color="auto"/>
-              <w:right w:val="single" w:sz="4" w:space="0" w:color="auto"/>
-            </w:tcBorders>
-            <w:vAlign w:val="center"/>
-            <w:hideMark/>
-          </w:tcPr>
-          <w:p>
-            <w:pPr>
-              <w:tabs>
-                <w:tab w:val="left" w:pos="145"/>
-                <w:tab w:val="left" w:pos="426"/>
-                <w:tab w:val="left" w:pos="709"/>
-                <w:tab w:val="left" w:pos="4536"/>
-                <w:tab w:val="left" w:pos="5103"/>
-              </w:tabs>
-              <w:spacing w:line="480" w:lineRule="auto"/>
-              <w:rPr>
-                <w:rFonts w:cstheme="minorHAnsi"/>
-                <w:sz w:val="14"/>
-                <w:szCs w:val="20"/>
-              </w:rPr>
-            </w:pPr>
-            <w:r>
-              <w:rPr>
-                <w:rFonts w:cstheme="minorHAnsi"/>
-                <w:sz w:val="14"/>
-                <w:szCs w:val="20"/>
-              </w:rPr>
-              <w:t>Departamento Asesoría Jurídica</w:t>
-            </w:r>
-          </w:p>
-        </w:tc>
-        <w:tc>
-          <w:tcPr>
-            <w:tcW w:w="825" w:type="dxa"/>
-            <w:tcBorders>
-              <w:top w:val="single" w:sz="4" w:space="0" w:color="auto"/>
-              <w:left w:val="single" w:sz="4" w:space="0" w:color="auto"/>
-              <w:bottom w:val="single" w:sz="4" w:space="0" w:color="auto"/>
-              <w:right w:val="single" w:sz="4" w:space="0" w:color="auto"/>
-            </w:tcBorders>
-            <w:vAlign w:val="center"/>
-          </w:tcPr>
-          <w:p>
-            <w:pPr>
-              <w:tabs>
-                <w:tab w:val="left" w:pos="145"/>
-                <w:tab w:val="left" w:pos="426"/>
-                <w:tab w:val="left" w:pos="709"/>
-                <w:tab w:val="left" w:pos="4536"/>
-                <w:tab w:val="left" w:pos="5103"/>
-              </w:tabs>
-              <w:spacing w:line="360" w:lineRule="auto"/>
-              <w:jc w:val="center"/>
-              <w:rPr>
-                <w:rFonts w:cstheme="minorHAnsi"/>
-                <w:sz w:val="14"/>
-                <w:szCs w:val="20"/>
-              </w:rPr>
-            </w:pPr>
-          </w:p>
-        </w:tc>
-        <w:tc>
-          <w:tcPr>
-            <w:tcW w:w="900" w:type="dxa"/>
-            <w:tcBorders>
-              <w:top w:val="single" w:sz="4" w:space="0" w:color="auto"/>
-              <w:left w:val="single" w:sz="4" w:space="0" w:color="auto"/>
-              <w:bottom w:val="single" w:sz="4" w:space="0" w:color="auto"/>
-              <w:right w:val="single" w:sz="4" w:space="0" w:color="auto"/>
-            </w:tcBorders>
-            <w:vAlign w:val="center"/>
-          </w:tcPr>
-          <w:p>
-            <w:pPr>
-              <w:tabs>
-                <w:tab w:val="left" w:pos="145"/>
-                <w:tab w:val="left" w:pos="426"/>
-                <w:tab w:val="left" w:pos="709"/>
-                <w:tab w:val="left" w:pos="4536"/>
-                <w:tab w:val="left" w:pos="5103"/>
-              </w:tabs>
-              <w:spacing w:line="360" w:lineRule="auto"/>
-              <w:jc w:val="center"/>
-              <w:rPr>
-                <w:rFonts w:cstheme="minorHAnsi"/>
-                <w:sz w:val="14"/>
-                <w:szCs w:val="20"/>
-              </w:rPr>
-            </w:pPr>
-          </w:p>
-        </w:tc>
-        <w:tc>
-          <w:tcPr>
-            <w:tcW w:w="4677" w:type="dxa"/>
-            <w:vMerge/>
-            <w:tcBorders>
-              <w:left w:val="single" w:sz="4" w:space="0" w:color="auto"/>
-              <w:right w:val="nil"/>
-            </w:tcBorders>
-          </w:tcPr>
-          <w:p>
-            <w:pPr>
-              <w:tabs>
-                <w:tab w:val="left" w:pos="145"/>
-                <w:tab w:val="left" w:pos="426"/>
-                <w:tab w:val="left" w:pos="709"/>
-                <w:tab w:val="left" w:pos="4536"/>
-                <w:tab w:val="left" w:pos="5103"/>
-              </w:tabs>
-              <w:spacing w:line="360" w:lineRule="auto"/>
-              <w:jc w:val="center"/>
-              <w:rPr>
-                <w:rFonts w:cstheme="minorHAnsi"/>
-                <w:sz w:val="14"/>
-                <w:szCs w:val="20"/>
-              </w:rPr>
-            </w:pPr>
-          </w:p>
-        </w:tc>
-      </w:tr>
-      <w:tr>
-        <w:trPr>
-          <w:trHeight w:val="70"/>
-        </w:trPr>
-        <w:tc>
-          <w:tcPr>
-            <w:tcW w:w="2211" w:type="dxa"/>
-            <w:tcBorders>
-              <w:top w:val="single" w:sz="4" w:space="0" w:color="auto"/>
-              <w:left w:val="single" w:sz="4" w:space="0" w:color="auto"/>
-              <w:bottom w:val="single" w:sz="4" w:space="0" w:color="auto"/>
-              <w:right w:val="single" w:sz="4" w:space="0" w:color="auto"/>
-            </w:tcBorders>
-            <w:vAlign w:val="center"/>
-          </w:tcPr>
-          <w:p>
-            <w:pPr>
-              <w:tabs>
-                <w:tab w:val="left" w:pos="145"/>
-                <w:tab w:val="left" w:pos="426"/>
-                <w:tab w:val="left" w:pos="709"/>
-                <w:tab w:val="left" w:pos="4536"/>
-                <w:tab w:val="left" w:pos="5103"/>
-              </w:tabs>
-              <w:spacing w:line="480" w:lineRule="auto"/>
-              <w:rPr>
-                <w:rFonts w:cstheme="minorHAnsi"/>
-                <w:sz w:val="14"/>
-                <w:szCs w:val="20"/>
-              </w:rPr>
-            </w:pPr>
-            <w:r>
-              <w:rPr>
-                <w:rFonts w:cstheme="minorHAnsi"/>
-                <w:sz w:val="14"/>
-                <w:szCs w:val="20"/>
-              </w:rPr>
-              <w:t>Departamento Gestión Financiera</w:t>
-            </w:r>
-          </w:p>
-        </w:tc>
-        <w:tc>
-          <w:tcPr>
-            <w:tcW w:w="825" w:type="dxa"/>
-            <w:tcBorders>
-              <w:top w:val="single" w:sz="4" w:space="0" w:color="auto"/>
-              <w:left w:val="single" w:sz="4" w:space="0" w:color="auto"/>
-              <w:bottom w:val="single" w:sz="4" w:space="0" w:color="auto"/>
-              <w:right w:val="single" w:sz="4" w:space="0" w:color="auto"/>
-            </w:tcBorders>
-            <w:vAlign w:val="center"/>
-          </w:tcPr>
-          <w:p>
-            <w:pPr>
-              <w:tabs>
-                <w:tab w:val="left" w:pos="145"/>
-                <w:tab w:val="left" w:pos="426"/>
-                <w:tab w:val="left" w:pos="709"/>
-                <w:tab w:val="left" w:pos="4536"/>
-                <w:tab w:val="left" w:pos="5103"/>
-              </w:tabs>
-              <w:spacing w:line="360" w:lineRule="auto"/>
-              <w:jc w:val="center"/>
-              <w:rPr>
-                <w:rFonts w:cstheme="minorHAnsi"/>
-                <w:sz w:val="14"/>
-                <w:szCs w:val="20"/>
-              </w:rPr>
-            </w:pPr>
-          </w:p>
-        </w:tc>
-        <w:tc>
-          <w:tcPr>
-            <w:tcW w:w="900" w:type="dxa"/>
-            <w:tcBorders>
-              <w:top w:val="single" w:sz="4" w:space="0" w:color="auto"/>
-              <w:left w:val="single" w:sz="4" w:space="0" w:color="auto"/>
-              <w:bottom w:val="single" w:sz="4" w:space="0" w:color="auto"/>
-              <w:right w:val="single" w:sz="4" w:space="0" w:color="auto"/>
-            </w:tcBorders>
-            <w:vAlign w:val="center"/>
-          </w:tcPr>
-          <w:p>
-            <w:pPr>
-              <w:tabs>
-                <w:tab w:val="left" w:pos="145"/>
-                <w:tab w:val="left" w:pos="426"/>
-                <w:tab w:val="left" w:pos="709"/>
-                <w:tab w:val="left" w:pos="4536"/>
-                <w:tab w:val="left" w:pos="5103"/>
-              </w:tabs>
-              <w:spacing w:line="360" w:lineRule="auto"/>
-              <w:jc w:val="center"/>
-              <w:rPr>
-                <w:rFonts w:cstheme="minorHAnsi"/>
-                <w:sz w:val="14"/>
-                <w:szCs w:val="20"/>
-              </w:rPr>
-            </w:pPr>
-          </w:p>
-        </w:tc>
-        <w:tc>
-          <w:tcPr>
-            <w:tcW w:w="4677" w:type="dxa"/>
-            <w:vMerge/>
-            <w:tcBorders>
-              <w:left w:val="single" w:sz="4" w:space="0" w:color="auto"/>
-              <w:right w:val="nil"/>
-            </w:tcBorders>
-          </w:tcPr>
-          <w:p>
-            <w:pPr>
-              <w:tabs>
-                <w:tab w:val="left" w:pos="145"/>
-                <w:tab w:val="left" w:pos="426"/>
-                <w:tab w:val="left" w:pos="709"/>
-                <w:tab w:val="left" w:pos="4536"/>
-                <w:tab w:val="left" w:pos="5103"/>
-              </w:tabs>
-              <w:spacing w:line="360" w:lineRule="auto"/>
-              <w:jc w:val="center"/>
-              <w:rPr>
-                <w:rFonts w:cstheme="minorHAnsi"/>
-                <w:sz w:val="14"/>
-                <w:szCs w:val="20"/>
-              </w:rPr>
-            </w:pPr>
-          </w:p>
-        </w:tc>
-      </w:tr>
-      <w:tr>
-        <w:trPr>
-          <w:trHeight w:val="70"/>
-        </w:trPr>
-        <w:tc>
-          <w:tcPr>
-            <w:tcW w:w="2211" w:type="dxa"/>
-            <w:tcBorders>
-              <w:top w:val="single" w:sz="4" w:space="0" w:color="auto"/>
-              <w:left w:val="single" w:sz="4" w:space="0" w:color="auto"/>
-              <w:bottom w:val="single" w:sz="4" w:space="0" w:color="auto"/>
-              <w:right w:val="single" w:sz="4" w:space="0" w:color="auto"/>
-            </w:tcBorders>
-            <w:vAlign w:val="center"/>
-            <w:hideMark/>
-          </w:tcPr>
-          <w:p>
-            <w:pPr>
-              <w:tabs>
-                <w:tab w:val="left" w:pos="145"/>
-                <w:tab w:val="left" w:pos="426"/>
-                <w:tab w:val="left" w:pos="709"/>
-                <w:tab w:val="left" w:pos="4536"/>
-                <w:tab w:val="left" w:pos="5103"/>
-              </w:tabs>
-              <w:spacing w:line="480" w:lineRule="auto"/>
-              <w:rPr>
-                <w:rFonts w:cstheme="minorHAnsi"/>
-                <w:sz w:val="14"/>
-                <w:szCs w:val="20"/>
-              </w:rPr>
-            </w:pPr>
-            <w:r>
-              <w:rPr>
-                <w:rFonts w:cstheme="minorHAnsi"/>
-                <w:sz w:val="14"/>
-                <w:szCs w:val="20"/>
-              </w:rPr>
-              <w:t>Departamento Atención Primaria</w:t>
-            </w:r>
-          </w:p>
-        </w:tc>
-        <w:tc>
-          <w:tcPr>
-            <w:tcW w:w="825" w:type="dxa"/>
-            <w:tcBorders>
-              <w:top w:val="single" w:sz="4" w:space="0" w:color="auto"/>
-              <w:left w:val="single" w:sz="4" w:space="0" w:color="auto"/>
-              <w:bottom w:val="single" w:sz="4" w:space="0" w:color="auto"/>
-              <w:right w:val="single" w:sz="4" w:space="0" w:color="auto"/>
-            </w:tcBorders>
-            <w:vAlign w:val="center"/>
-          </w:tcPr>
-          <w:p>
-            <w:pPr>
-              <w:tabs>
-                <w:tab w:val="left" w:pos="145"/>
-                <w:tab w:val="left" w:pos="426"/>
-                <w:tab w:val="left" w:pos="709"/>
-                <w:tab w:val="left" w:pos="4536"/>
-                <w:tab w:val="left" w:pos="5103"/>
-              </w:tabs>
-              <w:spacing w:line="360" w:lineRule="auto"/>
-              <w:jc w:val="center"/>
-              <w:rPr>
-                <w:rFonts w:cstheme="minorHAnsi"/>
-                <w:sz w:val="14"/>
-                <w:szCs w:val="20"/>
-              </w:rPr>
-            </w:pPr>
-          </w:p>
-        </w:tc>
-        <w:tc>
-          <w:tcPr>
-            <w:tcW w:w="900" w:type="dxa"/>
-            <w:tcBorders>
-              <w:top w:val="single" w:sz="4" w:space="0" w:color="auto"/>
-              <w:left w:val="single" w:sz="4" w:space="0" w:color="auto"/>
-              <w:bottom w:val="single" w:sz="4" w:space="0" w:color="auto"/>
-              <w:right w:val="single" w:sz="4" w:space="0" w:color="auto"/>
-            </w:tcBorders>
-            <w:vAlign w:val="center"/>
-          </w:tcPr>
-          <w:p>
-            <w:pPr>
-              <w:tabs>
-                <w:tab w:val="left" w:pos="145"/>
-                <w:tab w:val="left" w:pos="426"/>
-                <w:tab w:val="left" w:pos="709"/>
-                <w:tab w:val="left" w:pos="4536"/>
-                <w:tab w:val="left" w:pos="5103"/>
-              </w:tabs>
-              <w:spacing w:line="360" w:lineRule="auto"/>
-              <w:jc w:val="center"/>
-              <w:rPr>
-                <w:rFonts w:cstheme="minorHAnsi"/>
-                <w:sz w:val="14"/>
-                <w:szCs w:val="20"/>
-              </w:rPr>
-            </w:pPr>
-          </w:p>
-        </w:tc>
-        <w:tc>
-          <w:tcPr>
-            <w:tcW w:w="4677" w:type="dxa"/>
-            <w:vMerge/>
-            <w:tcBorders>
-              <w:left w:val="single" w:sz="4" w:space="0" w:color="auto"/>
-              <w:right w:val="nil"/>
-            </w:tcBorders>
-          </w:tcPr>
-          <w:p>
-            <w:pPr>
-              <w:tabs>
-                <w:tab w:val="left" w:pos="145"/>
-                <w:tab w:val="left" w:pos="426"/>
-                <w:tab w:val="left" w:pos="709"/>
-                <w:tab w:val="left" w:pos="4536"/>
-                <w:tab w:val="left" w:pos="5103"/>
-              </w:tabs>
-              <w:spacing w:line="360" w:lineRule="auto"/>
-              <w:jc w:val="center"/>
-              <w:rPr>
-                <w:rFonts w:cstheme="minorHAnsi"/>
-                <w:sz w:val="14"/>
-                <w:szCs w:val="20"/>
-              </w:rPr>
-            </w:pPr>
-          </w:p>
-        </w:tc>
-      </w:tr>
-      <w:tr>
-        <w:trPr>
-          <w:trHeight w:val="70"/>
-        </w:trPr>
-        <w:tc>
-          <w:tcPr>
-            <w:tcW w:w="2211" w:type="dxa"/>
-            <w:tcBorders>
-              <w:top w:val="single" w:sz="4" w:space="0" w:color="auto"/>
-              <w:left w:val="single" w:sz="4" w:space="0" w:color="auto"/>
-              <w:bottom w:val="single" w:sz="4" w:space="0" w:color="auto"/>
-              <w:right w:val="single" w:sz="4" w:space="0" w:color="auto"/>
-            </w:tcBorders>
-            <w:vAlign w:val="center"/>
-          </w:tcPr>
-          <w:p>
-            <w:pPr>
-              <w:tabs>
-                <w:tab w:val="left" w:pos="145"/>
-                <w:tab w:val="left" w:pos="426"/>
-                <w:tab w:val="left" w:pos="709"/>
-                <w:tab w:val="left" w:pos="4536"/>
-                <w:tab w:val="left" w:pos="5103"/>
-              </w:tabs>
-              <w:spacing w:line="480" w:lineRule="auto"/>
-              <w:rPr>
-                <w:rFonts w:cstheme="minorHAnsi"/>
-                <w:sz w:val="14"/>
-                <w:szCs w:val="20"/>
-              </w:rPr>
-            </w:pPr>
-            <w:r>
-              <w:rPr>
-                <w:rFonts w:cstheme="minorHAnsi"/>
-                <w:sz w:val="14"/>
-                <w:szCs w:val="20"/>
-              </w:rPr>
-              <w:t xml:space="preserve">Referente Técnico </w:t>
-            </w:r>
-            <w:r>
-              <w:rPr>
-                <w:rFonts w:cstheme="minorHAnsi"/>
-                <w:sz w:val="14"/>
-                <w:szCs w:val="20"/>
-                <w:highlight w:val="yellow"/>
-              </w:rPr>
-              <w:t>Salud Rural</w:t>
-            </w:r>
-          </w:p>
-        </w:tc>
-        <w:tc>
-          <w:tcPr>
-            <w:tcW w:w="825" w:type="dxa"/>
-            <w:tcBorders>
-              <w:top w:val="single" w:sz="4" w:space="0" w:color="auto"/>
-              <w:left w:val="single" w:sz="4" w:space="0" w:color="auto"/>
-              <w:bottom w:val="single" w:sz="4" w:space="0" w:color="auto"/>
-              <w:right w:val="single" w:sz="4" w:space="0" w:color="auto"/>
-            </w:tcBorders>
-            <w:vAlign w:val="center"/>
-          </w:tcPr>
-          <w:p>
-            <w:pPr>
-              <w:tabs>
-                <w:tab w:val="left" w:pos="145"/>
-                <w:tab w:val="left" w:pos="426"/>
-                <w:tab w:val="left" w:pos="709"/>
-                <w:tab w:val="left" w:pos="4536"/>
-                <w:tab w:val="left" w:pos="5103"/>
-              </w:tabs>
-              <w:spacing w:line="360" w:lineRule="auto"/>
-              <w:jc w:val="center"/>
-              <w:rPr>
-                <w:rFonts w:cstheme="minorHAnsi"/>
-                <w:sz w:val="14"/>
-                <w:szCs w:val="20"/>
-              </w:rPr>
-            </w:pPr>
-          </w:p>
-        </w:tc>
-        <w:tc>
-          <w:tcPr>
-            <w:tcW w:w="900" w:type="dxa"/>
-            <w:tcBorders>
-              <w:top w:val="single" w:sz="4" w:space="0" w:color="auto"/>
-              <w:left w:val="single" w:sz="4" w:space="0" w:color="auto"/>
-              <w:bottom w:val="single" w:sz="4" w:space="0" w:color="auto"/>
-              <w:right w:val="single" w:sz="4" w:space="0" w:color="auto"/>
-            </w:tcBorders>
-            <w:vAlign w:val="center"/>
-          </w:tcPr>
-          <w:p>
-            <w:pPr>
-              <w:tabs>
-                <w:tab w:val="left" w:pos="145"/>
-                <w:tab w:val="left" w:pos="426"/>
-                <w:tab w:val="left" w:pos="709"/>
-                <w:tab w:val="left" w:pos="4536"/>
-                <w:tab w:val="left" w:pos="5103"/>
-              </w:tabs>
-              <w:spacing w:line="360" w:lineRule="auto"/>
-              <w:jc w:val="center"/>
-              <w:rPr>
-                <w:rFonts w:cstheme="minorHAnsi"/>
-                <w:sz w:val="14"/>
-                <w:szCs w:val="20"/>
-              </w:rPr>
-            </w:pPr>
-          </w:p>
-        </w:tc>
-        <w:tc>
-          <w:tcPr>
-            <w:tcW w:w="4677" w:type="dxa"/>
-            <w:vMerge/>
-            <w:tcBorders>
-              <w:left w:val="single" w:sz="4" w:space="0" w:color="auto"/>
-              <w:bottom w:val="nil"/>
-              <w:right w:val="nil"/>
-            </w:tcBorders>
-          </w:tcPr>
-          <w:p>
-            <w:pPr>
-              <w:tabs>
-                <w:tab w:val="left" w:pos="145"/>
-                <w:tab w:val="left" w:pos="426"/>
-                <w:tab w:val="left" w:pos="709"/>
-                <w:tab w:val="left" w:pos="4536"/>
-                <w:tab w:val="left" w:pos="5103"/>
-              </w:tabs>
-              <w:spacing w:line="360" w:lineRule="auto"/>
-              <w:jc w:val="center"/>
-              <w:rPr>
-                <w:rFonts w:cstheme="minorHAnsi"/>
-                <w:sz w:val="14"/>
-                <w:szCs w:val="20"/>
-              </w:rPr>
-            </w:pPr>
-          </w:p>
-        </w:tc>
-      </w:tr>
-    </w:tbl>
-    <w:p>
-      <w:pPr>
-        <w:spacing w:after="0"/>
-        <w:rPr>
-          <w:rFonts w:cstheme="minorHAnsi"/>
-          <w:b/>
-          <w:sz w:val="12"/>
-          <w:szCs w:val="20"/>
-        </w:rPr>
-      </w:pPr>
-    </w:p>
-    <w:p>
-      <w:pPr>
-        <w:tabs>
-          <w:tab w:val="left" w:pos="4253"/>
-        </w:tabs>
-        <w:spacing w:after="0" w:line="240" w:lineRule="auto"/>
-        <w:jc w:val="both"/>
-        <w:rPr>
-          <w:rFonts w:cstheme="minorHAnsi"/>
-          <w:b/>
-          <w:sz w:val="20"/>
-          <w:szCs w:val="20"/>
-        </w:rPr>
-      </w:pPr>
-    </w:p>
-    <w:p>
-      <w:pPr>
-        <w:tabs>
-          <w:tab w:val="left" w:pos="4395"/>
-        </w:tabs>
-        <w:spacing w:after="0" w:line="240" w:lineRule="auto"/>
-        <w:jc w:val="both"/>
-        <w:rPr>
-          <w:rFonts w:eastAsia="Times New Roman" w:cstheme="minorHAnsi"/>
-          <w:b/>
-          <w:w w:val="90"/>
-          <w:sz w:val="20"/>
-          <w:szCs w:val="20"/>
-          <w:lang w:val="es-ES" w:eastAsia="es-ES"/>
-        </w:rPr>
-      </w:pPr>
-    </w:p>
     <w:sectPr>
-      <w:headerReference w:type="default" r:id="rId16"/>
-      <w:footerReference w:type="default" r:id="rId17"/>
+      <w:headerReference w:type="default" r:id="rId8"/>
+      <w:footerReference w:type="default" r:id="rId9"/>
       <w:pgSz w:w="11907" w:h="18711" w:code="14"/>
       <w:pgMar w:top="993" w:right="1701" w:bottom="1134" w:left="1701" w:header="426" w:footer="318" w:gutter="0"/>
       <w:cols w:space="708"/>
@@ -3137,7 +1969,7 @@
         <w:lang w:eastAsia="es-CL"/>
       </w:rPr>
       <w:drawing>
-        <wp:anchor distT="0" distB="0" distL="114300" distR="114300" simplePos="0" relativeHeight="251658240" behindDoc="1" locked="0" layoutInCell="1" allowOverlap="1" wp14:anchorId="643F1DE6" wp14:editId="646AF6A4">
+        <wp:anchor distT="0" distB="0" distL="114300" distR="114300" simplePos="0" relativeHeight="251658240" behindDoc="1" locked="0" layoutInCell="1" allowOverlap="1" wp14:anchorId="36116BCB" wp14:editId="55612628">
           <wp:simplePos x="0" y="0"/>
           <wp:positionH relativeFrom="column">
             <wp:posOffset>-22860</wp:posOffset>
@@ -3330,7 +2162,7 @@
         <w:lang w:eastAsia="es-CL"/>
       </w:rPr>
       <w:drawing>
-        <wp:inline distT="0" distB="0" distL="0" distR="0" wp14:anchorId="183DDBD8" wp14:editId="18279BB4">
+        <wp:inline distT="0" distB="0" distL="0" distR="0" wp14:anchorId="2F95425D" wp14:editId="0C1FABE0">
           <wp:extent cx="772525" cy="699715"/>
           <wp:effectExtent l="0" t="0" r="8890" b="5715"/>
           <wp:docPr id="1" name="0 Imagen"/>
@@ -3398,14 +2230,14 @@
         <v:path o:extrusionok="f" gradientshapeok="t" o:connecttype="rect"/>
         <o:lock v:ext="edit" aspectratio="t"/>
       </v:shapetype>
-      <v:shape id="_x0000_i1074" type="#_x0000_t75" style="width:200pt;height:200pt" o:bullet="t">
+      <v:shape id="_x0000_i1036" type="#_x0000_t75" style="width:199.8pt;height:199.8pt" o:bullet="t">
         <v:imagedata r:id="rId1" o:title="email"/>
       </v:shape>
     </w:pict>
   </w:numPicBullet>
   <w:numPicBullet w:numPicBulletId="1">
     <w:pict>
-      <v:shape id="_x0000_i1075" type="#_x0000_t75" style="width:225.35pt;height:273.35pt" o:bullet="t">
+      <v:shape id="_x0000_i1037" type="#_x0000_t75" style="width:225.6pt;height:273pt" o:bullet="t">
         <v:imagedata r:id="rId2" o:title="CORREO"/>
       </v:shape>
     </w:pict>
@@ -8309,7 +7141,7 @@
     <w:lsdException w:name="toc 9" w:semiHidden="1" w:uiPriority="39" w:unhideWhenUsed="1"/>
     <w:lsdException w:name="Normal Indent" w:semiHidden="1" w:unhideWhenUsed="1"/>
     <w:lsdException w:name="footnote text" w:semiHidden="1" w:unhideWhenUsed="1"/>
-    <w:lsdException w:name="annotation text" w:semiHidden="1" w:unhideWhenUsed="1"/>
+    <w:lsdException w:name="annotation text" w:semiHidden="1" w:uiPriority="0" w:unhideWhenUsed="1"/>
     <w:lsdException w:name="header" w:semiHidden="1" w:unhideWhenUsed="1"/>
     <w:lsdException w:name="footer" w:semiHidden="1" w:unhideWhenUsed="1"/>
     <w:lsdException w:name="index heading" w:semiHidden="1" w:unhideWhenUsed="1"/>
@@ -8318,7 +7150,7 @@
     <w:lsdException w:name="envelope address" w:semiHidden="1" w:unhideWhenUsed="1"/>
     <w:lsdException w:name="envelope return" w:semiHidden="1" w:unhideWhenUsed="1"/>
     <w:lsdException w:name="footnote reference" w:semiHidden="1" w:unhideWhenUsed="1"/>
-    <w:lsdException w:name="annotation reference" w:semiHidden="1" w:unhideWhenUsed="1"/>
+    <w:lsdException w:name="annotation reference" w:semiHidden="1" w:uiPriority="0" w:unhideWhenUsed="1"/>
     <w:lsdException w:name="line number" w:semiHidden="1" w:unhideWhenUsed="1"/>
     <w:lsdException w:name="page number" w:semiHidden="1" w:unhideWhenUsed="1"/>
     <w:lsdException w:name="endnote reference" w:semiHidden="1" w:unhideWhenUsed="1"/>
@@ -8957,8 +7789,6 @@
   <w:style w:type="character" w:styleId="Refdecomentario">
     <w:name w:val="annotation reference"/>
     <w:basedOn w:val="Fuentedeprrafopredeter"/>
-    <w:uiPriority w:val="99"/>
-    <w:semiHidden/>
     <w:unhideWhenUsed/>
     <w:rsid w:val="00B7361A"/>
     <w:rPr>
@@ -8970,8 +7800,6 @@
     <w:name w:val="annotation text"/>
     <w:basedOn w:val="Normal"/>
     <w:link w:val="TextocomentarioCar"/>
-    <w:uiPriority w:val="99"/>
-    <w:semiHidden/>
     <w:unhideWhenUsed/>
     <w:rsid w:val="00B7361A"/>
     <w:pPr>
@@ -8986,8 +7814,6 @@
     <w:name w:val="Texto comentario Car"/>
     <w:basedOn w:val="Fuentedeprrafopredeter"/>
     <w:link w:val="Textocomentario"/>
-    <w:uiPriority w:val="99"/>
-    <w:semiHidden/>
     <w:rsid w:val="00B7361A"/>
     <w:rPr>
       <w:sz w:val="20"/>

</xml_diff>

<commit_message>
Documentos->convenios: opcion de elegir director o director subrogante quien firma resolución, se habilita mantenedor de firmantes
</commit_message>
<xml_diff>
--- a/public/word-template/resolucionfooter.docx
+++ b/public/word-template/resolucionfooter.docx
@@ -1,6 +1,6 @@
 
 <file path=word/document.xml><?xml version="1.0" encoding="utf-8"?>
-<w:document xmlns:wpc="http://schemas.microsoft.com/office/word/2010/wordprocessingCanvas" xmlns:cx="http://schemas.microsoft.com/office/drawing/2014/chartex" xmlns:cx1="http://schemas.microsoft.com/office/drawing/2015/9/8/chartex" xmlns:cx2="http://schemas.microsoft.com/office/drawing/2015/10/21/chartex" xmlns:cx3="http://schemas.microsoft.com/office/drawing/2016/5/9/chartex" xmlns:cx4="http://schemas.microsoft.com/office/drawing/2016/5/10/chartex" xmlns:cx5="http://schemas.microsoft.com/office/drawing/2016/5/11/chartex" xmlns:cx6="http://schemas.microsoft.com/office/drawing/2016/5/12/chartex" xmlns:cx7="http://schemas.microsoft.com/office/drawing/2016/5/13/chartex" xmlns:cx8="http://schemas.microsoft.com/office/drawing/2016/5/14/chartex" xmlns:mc="http://schemas.openxmlformats.org/markup-compatibility/2006" xmlns:aink="http://schemas.microsoft.com/office/drawing/2016/ink" xmlns:am3d="http://schemas.microsoft.com/office/drawing/2017/model3d" xmlns:o="urn:schemas-microsoft-com:office:office" xmlns:r="http://schemas.openxmlformats.org/officeDocument/2006/relationships" xmlns:m="http://schemas.openxmlformats.org/officeDocument/2006/math" xmlns:v="urn:schemas-microsoft-com:vml" xmlns:wp14="http://schemas.microsoft.com/office/word/2010/wordprocessingDrawing" xmlns:wp="http://schemas.openxmlformats.org/drawingml/2006/wordprocessingDrawing" xmlns:w10="urn:schemas-microsoft-com:office:word" xmlns:w="http://schemas.openxmlformats.org/wordprocessingml/2006/main" xmlns:w14="http://schemas.microsoft.com/office/word/2010/wordml" xmlns:w15="http://schemas.microsoft.com/office/word/2012/wordml" xmlns:w16cex="http://schemas.microsoft.com/office/word/2018/wordml/cex" xmlns:w16cid="http://schemas.microsoft.com/office/word/2016/wordml/cid" xmlns:w16="http://schemas.microsoft.com/office/word/2018/wordml" xmlns:w16se="http://schemas.microsoft.com/office/word/2015/wordml/symex" xmlns:wpg="http://schemas.microsoft.com/office/word/2010/wordprocessingGroup" xmlns:wpi="http://schemas.microsoft.com/office/word/2010/wordprocessingInk" xmlns:wne="http://schemas.microsoft.com/office/word/2006/wordml" xmlns:wps="http://schemas.microsoft.com/office/word/2010/wordprocessingShape" mc:Ignorable="w14 w15 w16se w16cid w16 w16cex wp14">
+<w:document xmlns:wpc="http://schemas.microsoft.com/office/word/2010/wordprocessingCanvas" xmlns:cx="http://schemas.microsoft.com/office/drawing/2014/chartex" xmlns:cx1="http://schemas.microsoft.com/office/drawing/2015/9/8/chartex" xmlns:cx2="http://schemas.microsoft.com/office/drawing/2015/10/21/chartex" xmlns:cx3="http://schemas.microsoft.com/office/drawing/2016/5/9/chartex" xmlns:cx4="http://schemas.microsoft.com/office/drawing/2016/5/10/chartex" xmlns:cx5="http://schemas.microsoft.com/office/drawing/2016/5/11/chartex" xmlns:cx6="http://schemas.microsoft.com/office/drawing/2016/5/12/chartex" xmlns:cx7="http://schemas.microsoft.com/office/drawing/2016/5/13/chartex" xmlns:cx8="http://schemas.microsoft.com/office/drawing/2016/5/14/chartex" xmlns:mc="http://schemas.openxmlformats.org/markup-compatibility/2006" xmlns:aink="http://schemas.microsoft.com/office/drawing/2016/ink" xmlns:am3d="http://schemas.microsoft.com/office/drawing/2017/model3d" xmlns:o="urn:schemas-microsoft-com:office:office" xmlns:r="http://schemas.openxmlformats.org/officeDocument/2006/relationships" xmlns:m="http://schemas.openxmlformats.org/officeDocument/2006/math" xmlns:v="urn:schemas-microsoft-com:vml" xmlns:wp14="http://schemas.microsoft.com/office/word/2010/wordprocessingDrawing" xmlns:wp="http://schemas.openxmlformats.org/drawingml/2006/wordprocessingDrawing" xmlns:w10="urn:schemas-microsoft-com:office:word" xmlns:w="http://schemas.openxmlformats.org/wordprocessingml/2006/main" xmlns:w14="http://schemas.microsoft.com/office/word/2010/wordml" xmlns:w15="http://schemas.microsoft.com/office/word/2012/wordml" xmlns:w16cex="http://schemas.microsoft.com/office/word/2018/wordml/cex" xmlns:w16cid="http://schemas.microsoft.com/office/word/2016/wordml/cid" xmlns:w16="http://schemas.microsoft.com/office/word/2018/wordml" xmlns:w16sdtdh="http://schemas.microsoft.com/office/word/2020/wordml/sdtdatahash" xmlns:w16se="http://schemas.microsoft.com/office/word/2015/wordml/symex" xmlns:wpg="http://schemas.microsoft.com/office/word/2010/wordprocessingGroup" xmlns:wpi="http://schemas.microsoft.com/office/word/2010/wordprocessingInk" xmlns:wne="http://schemas.microsoft.com/office/word/2006/wordml" xmlns:wps="http://schemas.microsoft.com/office/word/2010/wordprocessingShape" mc:Ignorable="w14 w15 w16se w16cid w16 w16cex w16sdtdh wp14">
   <w:body>
     <w:p>
       <w:pPr>
@@ -102,6 +102,7 @@
         </w:rPr>
         <w:t>${</w:t>
       </w:r>
+      <w:proofErr w:type="spellStart"/>
       <w:r>
         <w:rPr>
           <w:rFonts w:ascii="Calibri" w:hAnsi="Calibri" w:cs="Calibri"/>
@@ -129,6 +130,7 @@
         </w:rPr>
         <w:t>Convenio</w:t>
       </w:r>
+      <w:proofErr w:type="spellEnd"/>
       <w:r>
         <w:rPr>
           <w:rFonts w:ascii="Calibri" w:hAnsi="Calibri" w:cs="Calibri"/>
@@ -169,7 +171,27 @@
           <w:bCs/>
           <w:highlight w:val="yellow"/>
         </w:rPr>
-        <w:t>${ilustreTitulo}</w:t>
+        <w:t>${</w:t>
+      </w:r>
+      <w:proofErr w:type="spellStart"/>
+      <w:r>
+        <w:rPr>
+          <w:rFonts w:ascii="Calibri" w:hAnsi="Calibri" w:cs="Calibri"/>
+          <w:b/>
+          <w:bCs/>
+          <w:highlight w:val="yellow"/>
+        </w:rPr>
+        <w:t>ilustreTitulo</w:t>
+      </w:r>
+      <w:proofErr w:type="spellEnd"/>
+      <w:r>
+        <w:rPr>
+          <w:rFonts w:ascii="Calibri" w:hAnsi="Calibri" w:cs="Calibri"/>
+          <w:b/>
+          <w:bCs/>
+          <w:highlight w:val="yellow"/>
+        </w:rPr>
+        <w:t>}</w:t>
       </w:r>
       <w:r>
         <w:rPr>
@@ -1256,7 +1278,29 @@
                 <w:szCs w:val="16"/>
                 <w:highlight w:val="yellow"/>
               </w:rPr>
-              <w:t>${ilustreTitulo}</w:t>
+              <w:t>${</w:t>
+            </w:r>
+            <w:proofErr w:type="spellStart"/>
+            <w:r>
+              <w:rPr>
+                <w:rFonts w:ascii="Calibri" w:hAnsi="Calibri" w:cs="Arial"/>
+                <w:w w:val="90"/>
+                <w:sz w:val="16"/>
+                <w:szCs w:val="16"/>
+                <w:highlight w:val="yellow"/>
+              </w:rPr>
+              <w:t>ilustreTitulo</w:t>
+            </w:r>
+            <w:proofErr w:type="spellEnd"/>
+            <w:r>
+              <w:rPr>
+                <w:rFonts w:ascii="Calibri" w:hAnsi="Calibri" w:cs="Arial"/>
+                <w:w w:val="90"/>
+                <w:sz w:val="16"/>
+                <w:szCs w:val="16"/>
+                <w:highlight w:val="yellow"/>
+              </w:rPr>
+              <w:t>}</w:t>
             </w:r>
             <w:r>
               <w:rPr>
@@ -1351,7 +1395,29 @@
                 <w:szCs w:val="16"/>
                 <w:highlight w:val="green"/>
               </w:rPr>
-              <w:t>${emailMunicipality}</w:t>
+              <w:t>${</w:t>
+            </w:r>
+            <w:proofErr w:type="spellStart"/>
+            <w:r>
+              <w:rPr>
+                <w:rFonts w:asciiTheme="minorHAnsi" w:hAnsiTheme="minorHAnsi" w:cs="Arial"/>
+                <w:w w:val="90"/>
+                <w:sz w:val="16"/>
+                <w:szCs w:val="16"/>
+                <w:highlight w:val="green"/>
+              </w:rPr>
+              <w:t>emailMunicipality</w:t>
+            </w:r>
+            <w:proofErr w:type="spellEnd"/>
+            <w:r>
+              <w:rPr>
+                <w:rFonts w:asciiTheme="minorHAnsi" w:hAnsiTheme="minorHAnsi" w:cs="Arial"/>
+                <w:w w:val="90"/>
+                <w:sz w:val="16"/>
+                <w:szCs w:val="16"/>
+                <w:highlight w:val="green"/>
+              </w:rPr>
+              <w:t>}</w:t>
             </w:r>
           </w:p>
           <w:p>
@@ -1486,7 +1552,18 @@
                 <w:szCs w:val="16"/>
                 <w:highlight w:val="green"/>
               </w:rPr>
-              <w:t>${emailRefer</w:t>
+              <w:t>${</w:t>
+            </w:r>
+            <w:proofErr w:type="spellStart"/>
+            <w:r>
+              <w:rPr>
+                <w:rFonts w:asciiTheme="minorHAnsi" w:hAnsiTheme="minorHAnsi" w:cs="Arial"/>
+                <w:w w:val="90"/>
+                <w:sz w:val="16"/>
+                <w:szCs w:val="16"/>
+                <w:highlight w:val="green"/>
+              </w:rPr>
+              <w:t>emailRefer</w:t>
             </w:r>
             <w:r>
               <w:rPr>
@@ -1498,6 +1575,7 @@
               </w:rPr>
               <w:t>rer</w:t>
             </w:r>
+            <w:proofErr w:type="spellEnd"/>
             <w:r>
               <w:rPr>
                 <w:rFonts w:asciiTheme="minorHAnsi" w:hAnsiTheme="minorHAnsi" w:cs="Arial"/>
@@ -1611,20 +1689,19 @@
               </w:tabs>
               <w:ind w:right="312"/>
               <w:rPr>
+                <w:rFonts w:asciiTheme="minorHAnsi" w:hAnsiTheme="minorHAnsi" w:cs="Arial"/>
+                <w:w w:val="90"/>
+                <w:sz w:val="16"/>
+                <w:szCs w:val="16"/>
+              </w:rPr>
+            </w:pPr>
+            <w:r>
+              <w:rPr>
                 <w:rStyle w:val="Hipervnculo"/>
                 <w:rFonts w:asciiTheme="minorHAnsi" w:hAnsiTheme="minorHAnsi" w:cs="Arial"/>
                 <w:w w:val="90"/>
                 <w:sz w:val="16"/>
                 <w:szCs w:val="16"/>
-              </w:rPr>
-            </w:pPr>
-            <w:r>
-              <w:rPr>
-                <w:rStyle w:val="Hipervnculo"/>
-                <w:rFonts w:asciiTheme="minorHAnsi" w:hAnsiTheme="minorHAnsi" w:cs="Arial"/>
-                <w:w w:val="90"/>
-                <w:sz w:val="16"/>
-                <w:szCs w:val="16"/>
                 <w:u w:val="none"/>
               </w:rPr>
               <w:t xml:space="preserve">- </w:t>
@@ -1636,16 +1713,49 @@
                 <w:sz w:val="16"/>
                 <w:szCs w:val="16"/>
               </w:rPr>
-              <w:t>finanzas</w:t>
+              <w:t>finanzas.ssi@redsalud.gov.cl</w:t>
+            </w:r>
+          </w:p>
+          <w:p>
+            <w:pPr>
+              <w:pStyle w:val="Textoindependiente"/>
+              <w:tabs>
+                <w:tab w:val="left" w:pos="162"/>
+              </w:tabs>
+              <w:ind w:right="312"/>
+              <w:rPr>
+                <w:rStyle w:val="Hipervnculo"/>
+                <w:rFonts w:asciiTheme="minorHAnsi" w:hAnsiTheme="minorHAnsi" w:cs="Arial"/>
+                <w:color w:val="auto"/>
+                <w:w w:val="90"/>
+                <w:sz w:val="16"/>
+                <w:szCs w:val="16"/>
+                <w:u w:val="none"/>
+              </w:rPr>
+            </w:pPr>
+            <w:r>
+              <w:rPr>
+                <w:rStyle w:val="Hipervnculo"/>
+                <w:rFonts w:asciiTheme="minorHAnsi" w:hAnsiTheme="minorHAnsi" w:cs="Arial"/>
+                <w:color w:val="auto"/>
+                <w:w w:val="90"/>
+                <w:sz w:val="16"/>
+                <w:szCs w:val="16"/>
+                <w:u w:val="none"/>
+              </w:rPr>
+              <w:t xml:space="preserve">- </w:t>
             </w:r>
             <w:r>
               <w:rPr>
+                <w:rStyle w:val="Hipervnculo"/>
                 <w:rFonts w:asciiTheme="minorHAnsi" w:hAnsiTheme="minorHAnsi" w:cs="Arial"/>
+                <w:color w:val="auto"/>
                 <w:w w:val="90"/>
                 <w:sz w:val="16"/>
                 <w:szCs w:val="16"/>
-              </w:rPr>
-              <w:t>.ssi@redsalud.gov.cl</w:t>
+                <w:u w:val="none"/>
+              </w:rPr>
+              <w:t>jaime.abarzua@redsalud.gov.cl</w:t>
             </w:r>
           </w:p>
           <w:p>
@@ -1921,7 +2031,7 @@
 </file>
 
 <file path=word/endnotes.xml><?xml version="1.0" encoding="utf-8"?>
-<w:endnotes xmlns:wpc="http://schemas.microsoft.com/office/word/2010/wordprocessingCanvas" xmlns:cx="http://schemas.microsoft.com/office/drawing/2014/chartex" xmlns:cx1="http://schemas.microsoft.com/office/drawing/2015/9/8/chartex" xmlns:cx2="http://schemas.microsoft.com/office/drawing/2015/10/21/chartex" xmlns:cx3="http://schemas.microsoft.com/office/drawing/2016/5/9/chartex" xmlns:cx4="http://schemas.microsoft.com/office/drawing/2016/5/10/chartex" xmlns:cx5="http://schemas.microsoft.com/office/drawing/2016/5/11/chartex" xmlns:cx6="http://schemas.microsoft.com/office/drawing/2016/5/12/chartex" xmlns:cx7="http://schemas.microsoft.com/office/drawing/2016/5/13/chartex" xmlns:cx8="http://schemas.microsoft.com/office/drawing/2016/5/14/chartex" xmlns:mc="http://schemas.openxmlformats.org/markup-compatibility/2006" xmlns:aink="http://schemas.microsoft.com/office/drawing/2016/ink" xmlns:am3d="http://schemas.microsoft.com/office/drawing/2017/model3d" xmlns:o="urn:schemas-microsoft-com:office:office" xmlns:r="http://schemas.openxmlformats.org/officeDocument/2006/relationships" xmlns:m="http://schemas.openxmlformats.org/officeDocument/2006/math" xmlns:v="urn:schemas-microsoft-com:vml" xmlns:wp14="http://schemas.microsoft.com/office/word/2010/wordprocessingDrawing" xmlns:wp="http://schemas.openxmlformats.org/drawingml/2006/wordprocessingDrawing" xmlns:w10="urn:schemas-microsoft-com:office:word" xmlns:w="http://schemas.openxmlformats.org/wordprocessingml/2006/main" xmlns:w14="http://schemas.microsoft.com/office/word/2010/wordml" xmlns:w15="http://schemas.microsoft.com/office/word/2012/wordml" xmlns:w16cex="http://schemas.microsoft.com/office/word/2018/wordml/cex" xmlns:w16cid="http://schemas.microsoft.com/office/word/2016/wordml/cid" xmlns:w16="http://schemas.microsoft.com/office/word/2018/wordml" xmlns:w16se="http://schemas.microsoft.com/office/word/2015/wordml/symex" xmlns:wpg="http://schemas.microsoft.com/office/word/2010/wordprocessingGroup" xmlns:wpi="http://schemas.microsoft.com/office/word/2010/wordprocessingInk" xmlns:wne="http://schemas.microsoft.com/office/word/2006/wordml" xmlns:wps="http://schemas.microsoft.com/office/word/2010/wordprocessingShape" mc:Ignorable="w14 w15 w16se w16cid w16 w16cex wp14">
+<w:endnotes xmlns:wpc="http://schemas.microsoft.com/office/word/2010/wordprocessingCanvas" xmlns:cx="http://schemas.microsoft.com/office/drawing/2014/chartex" xmlns:cx1="http://schemas.microsoft.com/office/drawing/2015/9/8/chartex" xmlns:cx2="http://schemas.microsoft.com/office/drawing/2015/10/21/chartex" xmlns:cx3="http://schemas.microsoft.com/office/drawing/2016/5/9/chartex" xmlns:cx4="http://schemas.microsoft.com/office/drawing/2016/5/10/chartex" xmlns:cx5="http://schemas.microsoft.com/office/drawing/2016/5/11/chartex" xmlns:cx6="http://schemas.microsoft.com/office/drawing/2016/5/12/chartex" xmlns:cx7="http://schemas.microsoft.com/office/drawing/2016/5/13/chartex" xmlns:cx8="http://schemas.microsoft.com/office/drawing/2016/5/14/chartex" xmlns:mc="http://schemas.openxmlformats.org/markup-compatibility/2006" xmlns:aink="http://schemas.microsoft.com/office/drawing/2016/ink" xmlns:am3d="http://schemas.microsoft.com/office/drawing/2017/model3d" xmlns:o="urn:schemas-microsoft-com:office:office" xmlns:r="http://schemas.openxmlformats.org/officeDocument/2006/relationships" xmlns:m="http://schemas.openxmlformats.org/officeDocument/2006/math" xmlns:v="urn:schemas-microsoft-com:vml" xmlns:wp14="http://schemas.microsoft.com/office/word/2010/wordprocessingDrawing" xmlns:wp="http://schemas.openxmlformats.org/drawingml/2006/wordprocessingDrawing" xmlns:w10="urn:schemas-microsoft-com:office:word" xmlns:w="http://schemas.openxmlformats.org/wordprocessingml/2006/main" xmlns:w14="http://schemas.microsoft.com/office/word/2010/wordml" xmlns:w15="http://schemas.microsoft.com/office/word/2012/wordml" xmlns:w16cex="http://schemas.microsoft.com/office/word/2018/wordml/cex" xmlns:w16cid="http://schemas.microsoft.com/office/word/2016/wordml/cid" xmlns:w16="http://schemas.microsoft.com/office/word/2018/wordml" xmlns:w16sdtdh="http://schemas.microsoft.com/office/word/2020/wordml/sdtdatahash" xmlns:w16se="http://schemas.microsoft.com/office/word/2015/wordml/symex" xmlns:wpg="http://schemas.microsoft.com/office/word/2010/wordprocessingGroup" xmlns:wpi="http://schemas.microsoft.com/office/word/2010/wordprocessingInk" xmlns:wne="http://schemas.microsoft.com/office/word/2006/wordml" xmlns:wps="http://schemas.microsoft.com/office/word/2010/wordprocessingShape" mc:Ignorable="w14 w15 w16se w16cid w16 w16cex w16sdtdh wp14">
   <w:endnote w:type="separator" w:id="-1">
     <w:p>
       <w:pPr>
@@ -1946,7 +2056,7 @@
 </file>
 
 <file path=word/footer1.xml><?xml version="1.0" encoding="utf-8"?>
-<w:ftr xmlns:wpc="http://schemas.microsoft.com/office/word/2010/wordprocessingCanvas" xmlns:cx="http://schemas.microsoft.com/office/drawing/2014/chartex" xmlns:cx1="http://schemas.microsoft.com/office/drawing/2015/9/8/chartex" xmlns:cx2="http://schemas.microsoft.com/office/drawing/2015/10/21/chartex" xmlns:cx3="http://schemas.microsoft.com/office/drawing/2016/5/9/chartex" xmlns:cx4="http://schemas.microsoft.com/office/drawing/2016/5/10/chartex" xmlns:cx5="http://schemas.microsoft.com/office/drawing/2016/5/11/chartex" xmlns:cx6="http://schemas.microsoft.com/office/drawing/2016/5/12/chartex" xmlns:cx7="http://schemas.microsoft.com/office/drawing/2016/5/13/chartex" xmlns:cx8="http://schemas.microsoft.com/office/drawing/2016/5/14/chartex" xmlns:mc="http://schemas.openxmlformats.org/markup-compatibility/2006" xmlns:aink="http://schemas.microsoft.com/office/drawing/2016/ink" xmlns:am3d="http://schemas.microsoft.com/office/drawing/2017/model3d" xmlns:o="urn:schemas-microsoft-com:office:office" xmlns:r="http://schemas.openxmlformats.org/officeDocument/2006/relationships" xmlns:m="http://schemas.openxmlformats.org/officeDocument/2006/math" xmlns:v="urn:schemas-microsoft-com:vml" xmlns:wp14="http://schemas.microsoft.com/office/word/2010/wordprocessingDrawing" xmlns:wp="http://schemas.openxmlformats.org/drawingml/2006/wordprocessingDrawing" xmlns:w10="urn:schemas-microsoft-com:office:word" xmlns:w="http://schemas.openxmlformats.org/wordprocessingml/2006/main" xmlns:w14="http://schemas.microsoft.com/office/word/2010/wordml" xmlns:w15="http://schemas.microsoft.com/office/word/2012/wordml" xmlns:w16cex="http://schemas.microsoft.com/office/word/2018/wordml/cex" xmlns:w16cid="http://schemas.microsoft.com/office/word/2016/wordml/cid" xmlns:w16="http://schemas.microsoft.com/office/word/2018/wordml" xmlns:w16se="http://schemas.microsoft.com/office/word/2015/wordml/symex" xmlns:wpg="http://schemas.microsoft.com/office/word/2010/wordprocessingGroup" xmlns:wpi="http://schemas.microsoft.com/office/word/2010/wordprocessingInk" xmlns:wne="http://schemas.microsoft.com/office/word/2006/wordml" xmlns:wps="http://schemas.microsoft.com/office/word/2010/wordprocessingShape" mc:Ignorable="w14 w15 w16se w16cid w16 w16cex wp14">
+<w:ftr xmlns:wpc="http://schemas.microsoft.com/office/word/2010/wordprocessingCanvas" xmlns:cx="http://schemas.microsoft.com/office/drawing/2014/chartex" xmlns:cx1="http://schemas.microsoft.com/office/drawing/2015/9/8/chartex" xmlns:cx2="http://schemas.microsoft.com/office/drawing/2015/10/21/chartex" xmlns:cx3="http://schemas.microsoft.com/office/drawing/2016/5/9/chartex" xmlns:cx4="http://schemas.microsoft.com/office/drawing/2016/5/10/chartex" xmlns:cx5="http://schemas.microsoft.com/office/drawing/2016/5/11/chartex" xmlns:cx6="http://schemas.microsoft.com/office/drawing/2016/5/12/chartex" xmlns:cx7="http://schemas.microsoft.com/office/drawing/2016/5/13/chartex" xmlns:cx8="http://schemas.microsoft.com/office/drawing/2016/5/14/chartex" xmlns:mc="http://schemas.openxmlformats.org/markup-compatibility/2006" xmlns:aink="http://schemas.microsoft.com/office/drawing/2016/ink" xmlns:am3d="http://schemas.microsoft.com/office/drawing/2017/model3d" xmlns:o="urn:schemas-microsoft-com:office:office" xmlns:r="http://schemas.openxmlformats.org/officeDocument/2006/relationships" xmlns:m="http://schemas.openxmlformats.org/officeDocument/2006/math" xmlns:v="urn:schemas-microsoft-com:vml" xmlns:wp14="http://schemas.microsoft.com/office/word/2010/wordprocessingDrawing" xmlns:wp="http://schemas.openxmlformats.org/drawingml/2006/wordprocessingDrawing" xmlns:w10="urn:schemas-microsoft-com:office:word" xmlns:w="http://schemas.openxmlformats.org/wordprocessingml/2006/main" xmlns:w14="http://schemas.microsoft.com/office/word/2010/wordml" xmlns:w15="http://schemas.microsoft.com/office/word/2012/wordml" xmlns:w16cex="http://schemas.microsoft.com/office/word/2018/wordml/cex" xmlns:w16cid="http://schemas.microsoft.com/office/word/2016/wordml/cid" xmlns:w16="http://schemas.microsoft.com/office/word/2018/wordml" xmlns:w16sdtdh="http://schemas.microsoft.com/office/word/2020/wordml/sdtdatahash" xmlns:w16se="http://schemas.microsoft.com/office/word/2015/wordml/symex" xmlns:wpg="http://schemas.microsoft.com/office/word/2010/wordprocessingGroup" xmlns:wpi="http://schemas.microsoft.com/office/word/2010/wordprocessingInk" xmlns:wne="http://schemas.microsoft.com/office/word/2006/wordml" xmlns:wps="http://schemas.microsoft.com/office/word/2010/wordprocessingShape" mc:Ignorable="w14 w15 w16se w16cid w16 w16cex w16sdtdh wp14">
   <w:p>
     <w:pPr>
       <w:pStyle w:val="Piedepgina"/>
@@ -2125,7 +2235,7 @@
 </file>
 
 <file path=word/footnotes.xml><?xml version="1.0" encoding="utf-8"?>
-<w:footnotes xmlns:wpc="http://schemas.microsoft.com/office/word/2010/wordprocessingCanvas" xmlns:cx="http://schemas.microsoft.com/office/drawing/2014/chartex" xmlns:cx1="http://schemas.microsoft.com/office/drawing/2015/9/8/chartex" xmlns:cx2="http://schemas.microsoft.com/office/drawing/2015/10/21/chartex" xmlns:cx3="http://schemas.microsoft.com/office/drawing/2016/5/9/chartex" xmlns:cx4="http://schemas.microsoft.com/office/drawing/2016/5/10/chartex" xmlns:cx5="http://schemas.microsoft.com/office/drawing/2016/5/11/chartex" xmlns:cx6="http://schemas.microsoft.com/office/drawing/2016/5/12/chartex" xmlns:cx7="http://schemas.microsoft.com/office/drawing/2016/5/13/chartex" xmlns:cx8="http://schemas.microsoft.com/office/drawing/2016/5/14/chartex" xmlns:mc="http://schemas.openxmlformats.org/markup-compatibility/2006" xmlns:aink="http://schemas.microsoft.com/office/drawing/2016/ink" xmlns:am3d="http://schemas.microsoft.com/office/drawing/2017/model3d" xmlns:o="urn:schemas-microsoft-com:office:office" xmlns:r="http://schemas.openxmlformats.org/officeDocument/2006/relationships" xmlns:m="http://schemas.openxmlformats.org/officeDocument/2006/math" xmlns:v="urn:schemas-microsoft-com:vml" xmlns:wp14="http://schemas.microsoft.com/office/word/2010/wordprocessingDrawing" xmlns:wp="http://schemas.openxmlformats.org/drawingml/2006/wordprocessingDrawing" xmlns:w10="urn:schemas-microsoft-com:office:word" xmlns:w="http://schemas.openxmlformats.org/wordprocessingml/2006/main" xmlns:w14="http://schemas.microsoft.com/office/word/2010/wordml" xmlns:w15="http://schemas.microsoft.com/office/word/2012/wordml" xmlns:w16cex="http://schemas.microsoft.com/office/word/2018/wordml/cex" xmlns:w16cid="http://schemas.microsoft.com/office/word/2016/wordml/cid" xmlns:w16="http://schemas.microsoft.com/office/word/2018/wordml" xmlns:w16se="http://schemas.microsoft.com/office/word/2015/wordml/symex" xmlns:wpg="http://schemas.microsoft.com/office/word/2010/wordprocessingGroup" xmlns:wpi="http://schemas.microsoft.com/office/word/2010/wordprocessingInk" xmlns:wne="http://schemas.microsoft.com/office/word/2006/wordml" xmlns:wps="http://schemas.microsoft.com/office/word/2010/wordprocessingShape" mc:Ignorable="w14 w15 w16se w16cid w16 w16cex wp14">
+<w:footnotes xmlns:wpc="http://schemas.microsoft.com/office/word/2010/wordprocessingCanvas" xmlns:cx="http://schemas.microsoft.com/office/drawing/2014/chartex" xmlns:cx1="http://schemas.microsoft.com/office/drawing/2015/9/8/chartex" xmlns:cx2="http://schemas.microsoft.com/office/drawing/2015/10/21/chartex" xmlns:cx3="http://schemas.microsoft.com/office/drawing/2016/5/9/chartex" xmlns:cx4="http://schemas.microsoft.com/office/drawing/2016/5/10/chartex" xmlns:cx5="http://schemas.microsoft.com/office/drawing/2016/5/11/chartex" xmlns:cx6="http://schemas.microsoft.com/office/drawing/2016/5/12/chartex" xmlns:cx7="http://schemas.microsoft.com/office/drawing/2016/5/13/chartex" xmlns:cx8="http://schemas.microsoft.com/office/drawing/2016/5/14/chartex" xmlns:mc="http://schemas.openxmlformats.org/markup-compatibility/2006" xmlns:aink="http://schemas.microsoft.com/office/drawing/2016/ink" xmlns:am3d="http://schemas.microsoft.com/office/drawing/2017/model3d" xmlns:o="urn:schemas-microsoft-com:office:office" xmlns:r="http://schemas.openxmlformats.org/officeDocument/2006/relationships" xmlns:m="http://schemas.openxmlformats.org/officeDocument/2006/math" xmlns:v="urn:schemas-microsoft-com:vml" xmlns:wp14="http://schemas.microsoft.com/office/word/2010/wordprocessingDrawing" xmlns:wp="http://schemas.openxmlformats.org/drawingml/2006/wordprocessingDrawing" xmlns:w10="urn:schemas-microsoft-com:office:word" xmlns:w="http://schemas.openxmlformats.org/wordprocessingml/2006/main" xmlns:w14="http://schemas.microsoft.com/office/word/2010/wordml" xmlns:w15="http://schemas.microsoft.com/office/word/2012/wordml" xmlns:w16cex="http://schemas.microsoft.com/office/word/2018/wordml/cex" xmlns:w16cid="http://schemas.microsoft.com/office/word/2016/wordml/cid" xmlns:w16="http://schemas.microsoft.com/office/word/2018/wordml" xmlns:w16sdtdh="http://schemas.microsoft.com/office/word/2020/wordml/sdtdatahash" xmlns:w16se="http://schemas.microsoft.com/office/word/2015/wordml/symex" xmlns:wpg="http://schemas.microsoft.com/office/word/2010/wordprocessingGroup" xmlns:wpi="http://schemas.microsoft.com/office/word/2010/wordprocessingInk" xmlns:wne="http://schemas.microsoft.com/office/word/2006/wordml" xmlns:wps="http://schemas.microsoft.com/office/word/2010/wordprocessingShape" mc:Ignorable="w14 w15 w16se w16cid w16 w16cex w16sdtdh wp14">
   <w:footnote w:type="separator" w:id="-1">
     <w:p>
       <w:pPr>
@@ -2150,7 +2260,7 @@
 </file>
 
 <file path=word/header1.xml><?xml version="1.0" encoding="utf-8"?>
-<w:hdr xmlns:wpc="http://schemas.microsoft.com/office/word/2010/wordprocessingCanvas" xmlns:cx="http://schemas.microsoft.com/office/drawing/2014/chartex" xmlns:cx1="http://schemas.microsoft.com/office/drawing/2015/9/8/chartex" xmlns:cx2="http://schemas.microsoft.com/office/drawing/2015/10/21/chartex" xmlns:cx3="http://schemas.microsoft.com/office/drawing/2016/5/9/chartex" xmlns:cx4="http://schemas.microsoft.com/office/drawing/2016/5/10/chartex" xmlns:cx5="http://schemas.microsoft.com/office/drawing/2016/5/11/chartex" xmlns:cx6="http://schemas.microsoft.com/office/drawing/2016/5/12/chartex" xmlns:cx7="http://schemas.microsoft.com/office/drawing/2016/5/13/chartex" xmlns:cx8="http://schemas.microsoft.com/office/drawing/2016/5/14/chartex" xmlns:mc="http://schemas.openxmlformats.org/markup-compatibility/2006" xmlns:aink="http://schemas.microsoft.com/office/drawing/2016/ink" xmlns:am3d="http://schemas.microsoft.com/office/drawing/2017/model3d" xmlns:o="urn:schemas-microsoft-com:office:office" xmlns:r="http://schemas.openxmlformats.org/officeDocument/2006/relationships" xmlns:m="http://schemas.openxmlformats.org/officeDocument/2006/math" xmlns:v="urn:schemas-microsoft-com:vml" xmlns:wp14="http://schemas.microsoft.com/office/word/2010/wordprocessingDrawing" xmlns:wp="http://schemas.openxmlformats.org/drawingml/2006/wordprocessingDrawing" xmlns:w10="urn:schemas-microsoft-com:office:word" xmlns:w="http://schemas.openxmlformats.org/wordprocessingml/2006/main" xmlns:w14="http://schemas.microsoft.com/office/word/2010/wordml" xmlns:w15="http://schemas.microsoft.com/office/word/2012/wordml" xmlns:w16cex="http://schemas.microsoft.com/office/word/2018/wordml/cex" xmlns:w16cid="http://schemas.microsoft.com/office/word/2016/wordml/cid" xmlns:w16="http://schemas.microsoft.com/office/word/2018/wordml" xmlns:w16se="http://schemas.microsoft.com/office/word/2015/wordml/symex" xmlns:wpg="http://schemas.microsoft.com/office/word/2010/wordprocessingGroup" xmlns:wpi="http://schemas.microsoft.com/office/word/2010/wordprocessingInk" xmlns:wne="http://schemas.microsoft.com/office/word/2006/wordml" xmlns:wps="http://schemas.microsoft.com/office/word/2010/wordprocessingShape" mc:Ignorable="w14 w15 w16se w16cid w16 w16cex wp14">
+<w:hdr xmlns:wpc="http://schemas.microsoft.com/office/word/2010/wordprocessingCanvas" xmlns:cx="http://schemas.microsoft.com/office/drawing/2014/chartex" xmlns:cx1="http://schemas.microsoft.com/office/drawing/2015/9/8/chartex" xmlns:cx2="http://schemas.microsoft.com/office/drawing/2015/10/21/chartex" xmlns:cx3="http://schemas.microsoft.com/office/drawing/2016/5/9/chartex" xmlns:cx4="http://schemas.microsoft.com/office/drawing/2016/5/10/chartex" xmlns:cx5="http://schemas.microsoft.com/office/drawing/2016/5/11/chartex" xmlns:cx6="http://schemas.microsoft.com/office/drawing/2016/5/12/chartex" xmlns:cx7="http://schemas.microsoft.com/office/drawing/2016/5/13/chartex" xmlns:cx8="http://schemas.microsoft.com/office/drawing/2016/5/14/chartex" xmlns:mc="http://schemas.openxmlformats.org/markup-compatibility/2006" xmlns:aink="http://schemas.microsoft.com/office/drawing/2016/ink" xmlns:am3d="http://schemas.microsoft.com/office/drawing/2017/model3d" xmlns:o="urn:schemas-microsoft-com:office:office" xmlns:r="http://schemas.openxmlformats.org/officeDocument/2006/relationships" xmlns:m="http://schemas.openxmlformats.org/officeDocument/2006/math" xmlns:v="urn:schemas-microsoft-com:vml" xmlns:wp14="http://schemas.microsoft.com/office/word/2010/wordprocessingDrawing" xmlns:wp="http://schemas.openxmlformats.org/drawingml/2006/wordprocessingDrawing" xmlns:w10="urn:schemas-microsoft-com:office:word" xmlns:w="http://schemas.openxmlformats.org/wordprocessingml/2006/main" xmlns:w14="http://schemas.microsoft.com/office/word/2010/wordml" xmlns:w15="http://schemas.microsoft.com/office/word/2012/wordml" xmlns:w16cex="http://schemas.microsoft.com/office/word/2018/wordml/cex" xmlns:w16cid="http://schemas.microsoft.com/office/word/2016/wordml/cid" xmlns:w16="http://schemas.microsoft.com/office/word/2018/wordml" xmlns:w16sdtdh="http://schemas.microsoft.com/office/word/2020/wordml/sdtdatahash" xmlns:w16se="http://schemas.microsoft.com/office/word/2015/wordml/symex" xmlns:wpg="http://schemas.microsoft.com/office/word/2010/wordprocessingGroup" xmlns:wpi="http://schemas.microsoft.com/office/word/2010/wordprocessingInk" xmlns:wne="http://schemas.microsoft.com/office/word/2006/wordml" xmlns:wps="http://schemas.microsoft.com/office/word/2010/wordprocessingShape" mc:Ignorable="w14 w15 w16se w16cid w16 w16cex w16sdtdh wp14">
   <w:p>
     <w:pPr>
       <w:pStyle w:val="Encabezado"/>
@@ -2208,7 +2318,7 @@
 </file>
 
 <file path=word/numbering.xml><?xml version="1.0" encoding="utf-8"?>
-<w:numbering xmlns:wpc="http://schemas.microsoft.com/office/word/2010/wordprocessingCanvas" xmlns:cx="http://schemas.microsoft.com/office/drawing/2014/chartex" xmlns:cx1="http://schemas.microsoft.com/office/drawing/2015/9/8/chartex" xmlns:cx2="http://schemas.microsoft.com/office/drawing/2015/10/21/chartex" xmlns:cx3="http://schemas.microsoft.com/office/drawing/2016/5/9/chartex" xmlns:cx4="http://schemas.microsoft.com/office/drawing/2016/5/10/chartex" xmlns:cx5="http://schemas.microsoft.com/office/drawing/2016/5/11/chartex" xmlns:cx6="http://schemas.microsoft.com/office/drawing/2016/5/12/chartex" xmlns:cx7="http://schemas.microsoft.com/office/drawing/2016/5/13/chartex" xmlns:cx8="http://schemas.microsoft.com/office/drawing/2016/5/14/chartex" xmlns:mc="http://schemas.openxmlformats.org/markup-compatibility/2006" xmlns:aink="http://schemas.microsoft.com/office/drawing/2016/ink" xmlns:am3d="http://schemas.microsoft.com/office/drawing/2017/model3d" xmlns:o="urn:schemas-microsoft-com:office:office" xmlns:r="http://schemas.openxmlformats.org/officeDocument/2006/relationships" xmlns:m="http://schemas.openxmlformats.org/officeDocument/2006/math" xmlns:v="urn:schemas-microsoft-com:vml" xmlns:wp14="http://schemas.microsoft.com/office/word/2010/wordprocessingDrawing" xmlns:wp="http://schemas.openxmlformats.org/drawingml/2006/wordprocessingDrawing" xmlns:w10="urn:schemas-microsoft-com:office:word" xmlns:w="http://schemas.openxmlformats.org/wordprocessingml/2006/main" xmlns:w14="http://schemas.microsoft.com/office/word/2010/wordml" xmlns:w15="http://schemas.microsoft.com/office/word/2012/wordml" xmlns:w16cex="http://schemas.microsoft.com/office/word/2018/wordml/cex" xmlns:w16cid="http://schemas.microsoft.com/office/word/2016/wordml/cid" xmlns:w16="http://schemas.microsoft.com/office/word/2018/wordml" xmlns:w16se="http://schemas.microsoft.com/office/word/2015/wordml/symex" xmlns:wpg="http://schemas.microsoft.com/office/word/2010/wordprocessingGroup" xmlns:wpi="http://schemas.microsoft.com/office/word/2010/wordprocessingInk" xmlns:wne="http://schemas.microsoft.com/office/word/2006/wordml" xmlns:wps="http://schemas.microsoft.com/office/word/2010/wordprocessingShape" mc:Ignorable="w14 w15 w16se w16cid w16 w16cex wp14">
+<w:numbering xmlns:wpc="http://schemas.microsoft.com/office/word/2010/wordprocessingCanvas" xmlns:cx="http://schemas.microsoft.com/office/drawing/2014/chartex" xmlns:cx1="http://schemas.microsoft.com/office/drawing/2015/9/8/chartex" xmlns:cx2="http://schemas.microsoft.com/office/drawing/2015/10/21/chartex" xmlns:cx3="http://schemas.microsoft.com/office/drawing/2016/5/9/chartex" xmlns:cx4="http://schemas.microsoft.com/office/drawing/2016/5/10/chartex" xmlns:cx5="http://schemas.microsoft.com/office/drawing/2016/5/11/chartex" xmlns:cx6="http://schemas.microsoft.com/office/drawing/2016/5/12/chartex" xmlns:cx7="http://schemas.microsoft.com/office/drawing/2016/5/13/chartex" xmlns:cx8="http://schemas.microsoft.com/office/drawing/2016/5/14/chartex" xmlns:mc="http://schemas.openxmlformats.org/markup-compatibility/2006" xmlns:aink="http://schemas.microsoft.com/office/drawing/2016/ink" xmlns:am3d="http://schemas.microsoft.com/office/drawing/2017/model3d" xmlns:o="urn:schemas-microsoft-com:office:office" xmlns:r="http://schemas.openxmlformats.org/officeDocument/2006/relationships" xmlns:m="http://schemas.openxmlformats.org/officeDocument/2006/math" xmlns:v="urn:schemas-microsoft-com:vml" xmlns:wp14="http://schemas.microsoft.com/office/word/2010/wordprocessingDrawing" xmlns:wp="http://schemas.openxmlformats.org/drawingml/2006/wordprocessingDrawing" xmlns:w10="urn:schemas-microsoft-com:office:word" xmlns:w="http://schemas.openxmlformats.org/wordprocessingml/2006/main" xmlns:w14="http://schemas.microsoft.com/office/word/2010/wordml" xmlns:w15="http://schemas.microsoft.com/office/word/2012/wordml" xmlns:w16cex="http://schemas.microsoft.com/office/word/2018/wordml/cex" xmlns:w16cid="http://schemas.microsoft.com/office/word/2016/wordml/cid" xmlns:w16="http://schemas.microsoft.com/office/word/2018/wordml" xmlns:w16sdtdh="http://schemas.microsoft.com/office/word/2020/wordml/sdtdatahash" xmlns:w16se="http://schemas.microsoft.com/office/word/2015/wordml/symex" xmlns:wpg="http://schemas.microsoft.com/office/word/2010/wordprocessingGroup" xmlns:wpi="http://schemas.microsoft.com/office/word/2010/wordprocessingInk" xmlns:wne="http://schemas.microsoft.com/office/word/2006/wordml" xmlns:wps="http://schemas.microsoft.com/office/word/2010/wordprocessingShape" mc:Ignorable="w14 w15 w16se w16cid w16 w16cex w16sdtdh wp14">
   <w:numPicBullet w:numPicBulletId="0">
     <w:pict>
       <v:shapetype id="_x0000_t75" coordsize="21600,21600" o:spt="75" o:preferrelative="t" path="m@4@5l@4@11@9@11@9@5xe" filled="f" stroked="f">
@@ -2230,14 +2340,14 @@
         <v:path o:extrusionok="f" gradientshapeok="t" o:connecttype="rect"/>
         <o:lock v:ext="edit" aspectratio="t"/>
       </v:shapetype>
-      <v:shape id="_x0000_i1036" type="#_x0000_t75" style="width:199.8pt;height:199.8pt" o:bullet="t">
+      <v:shape id="_x0000_i1046" type="#_x0000_t75" style="width:199.8pt;height:199.8pt" o:bullet="t">
         <v:imagedata r:id="rId1" o:title="email"/>
       </v:shape>
     </w:pict>
   </w:numPicBullet>
   <w:numPicBullet w:numPicBulletId="1">
     <w:pict>
-      <v:shape id="_x0000_i1037" type="#_x0000_t75" style="width:225.6pt;height:273pt" o:bullet="t">
+      <v:shape id="_x0000_i1047" type="#_x0000_t75" style="width:225.6pt;height:273pt" o:bullet="t">
         <v:imagedata r:id="rId2" o:title="CORREO"/>
       </v:shape>
     </w:pict>
@@ -7094,7 +7204,7 @@
 </file>
 
 <file path=word/styles.xml><?xml version="1.0" encoding="utf-8"?>
-<w:styles xmlns:mc="http://schemas.openxmlformats.org/markup-compatibility/2006" xmlns:r="http://schemas.openxmlformats.org/officeDocument/2006/relationships" xmlns:w="http://schemas.openxmlformats.org/wordprocessingml/2006/main" xmlns:w14="http://schemas.microsoft.com/office/word/2010/wordml" xmlns:w15="http://schemas.microsoft.com/office/word/2012/wordml" xmlns:w16cex="http://schemas.microsoft.com/office/word/2018/wordml/cex" xmlns:w16cid="http://schemas.microsoft.com/office/word/2016/wordml/cid" xmlns:w16="http://schemas.microsoft.com/office/word/2018/wordml" xmlns:w16se="http://schemas.microsoft.com/office/word/2015/wordml/symex" mc:Ignorable="w14 w15 w16se w16cid w16 w16cex">
+<w:styles xmlns:mc="http://schemas.openxmlformats.org/markup-compatibility/2006" xmlns:r="http://schemas.openxmlformats.org/officeDocument/2006/relationships" xmlns:w="http://schemas.openxmlformats.org/wordprocessingml/2006/main" xmlns:w14="http://schemas.microsoft.com/office/word/2010/wordml" xmlns:w15="http://schemas.microsoft.com/office/word/2012/wordml" xmlns:w16cex="http://schemas.microsoft.com/office/word/2018/wordml/cex" xmlns:w16cid="http://schemas.microsoft.com/office/word/2016/wordml/cid" xmlns:w16="http://schemas.microsoft.com/office/word/2018/wordml" xmlns:w16sdtdh="http://schemas.microsoft.com/office/word/2020/wordml/sdtdatahash" xmlns:w16se="http://schemas.microsoft.com/office/word/2015/wordml/symex" mc:Ignorable="w14 w15 w16se w16cid w16 w16cex w16sdtdh">
   <w:docDefaults>
     <w:rPrDefault>
       <w:rPr>
@@ -7901,6 +8011,18 @@
       <w:lang w:val="es-CL"/>
     </w:rPr>
   </w:style>
+  <w:style w:type="character" w:styleId="Mencinsinresolver">
+    <w:name w:val="Unresolved Mention"/>
+    <w:basedOn w:val="Fuentedeprrafopredeter"/>
+    <w:uiPriority w:val="99"/>
+    <w:semiHidden/>
+    <w:unhideWhenUsed/>
+    <w:rsid w:val="006463B9"/>
+    <w:rPr>
+      <w:color w:val="605E5C"/>
+      <w:shd w:val="clear" w:color="auto" w:fill="E1DFDD"/>
+    </w:rPr>
+  </w:style>
 </w:styles>
 </file>
 

</xml_diff>